<commit_message>
Esquelet informe amb primeres consultes
</commit_message>
<xml_diff>
--- a/Informe Projecte Neo4j.docx
+++ b/Informe Projecte Neo4j.docx
@@ -1692,23 +1692,422 @@
           </w:tcPr>
           <w:p>
             <w:pPr>
-              <w:keepNext w:val="0"/>
-              <w:keepLines w:val="0"/>
-              <w:pageBreakBefore w:val="0"/>
               <w:widowControl w:val="0"/>
-              <w:pBdr>
-                <w:top w:space="0" w:sz="0" w:val="nil"/>
-                <w:left w:space="0" w:sz="0" w:val="nil"/>
-                <w:bottom w:space="0" w:sz="0" w:val="nil"/>
-                <w:right w:space="0" w:sz="0" w:val="nil"/>
-                <w:between w:space="0" w:sz="0" w:val="nil"/>
-              </w:pBdr>
-              <w:shd w:fill="auto" w:val="clear"/>
-              <w:spacing w:after="0" w:before="0" w:line="240" w:lineRule="auto"/>
-              <w:ind w:left="0" w:right="0" w:firstLine="0"/>
+              <w:shd w:fill="fffffe" w:val="clear"/>
+              <w:spacing w:line="240" w:lineRule="auto"/>
               <w:jc w:val="both"/>
-              <w:rPr/>
+              <w:rPr>
+                <w:rFonts w:ascii="Ubuntu Mono" w:cs="Ubuntu Mono" w:eastAsia="Ubuntu Mono" w:hAnsi="Ubuntu Mono"/>
+                <w:color w:val="586e75"/>
+              </w:rPr>
             </w:pPr>
+            <w:r>
+              <w:rPr>
+                <w:rFonts w:ascii="Ubuntu Mono" w:cs="Ubuntu Mono" w:eastAsia="Ubuntu Mono" w:hAnsi="Ubuntu Mono"/>
+                <w:color w:val="859900"/>
+                <w:rtl w:val="0"/>
+              </w:rPr>
+              <w:t xml:space="preserve">MATCH</w:t>
+            </w:r>
+            <w:r>
+              <w:rPr>
+                <w:rFonts w:ascii="Ubuntu Mono" w:cs="Ubuntu Mono" w:eastAsia="Ubuntu Mono" w:hAnsi="Ubuntu Mono"/>
+                <w:color w:val="333333"/>
+                <w:rtl w:val="0"/>
+              </w:rPr>
+              <w:t xml:space="preserve"> </w:t>
+            </w:r>
+            <w:r>
+              <w:rPr>
+                <w:rFonts w:ascii="Ubuntu Mono" w:cs="Ubuntu Mono" w:eastAsia="Ubuntu Mono" w:hAnsi="Ubuntu Mono"/>
+                <w:color w:val="586e75"/>
+                <w:rtl w:val="0"/>
+              </w:rPr>
+              <w:t xml:space="preserve">(</w:t>
+            </w:r>
+            <w:r>
+              <w:rPr>
+                <w:rFonts w:ascii="Ubuntu Mono" w:cs="Ubuntu Mono" w:eastAsia="Ubuntu Mono" w:hAnsi="Ubuntu Mono"/>
+                <w:color w:val="333333"/>
+                <w:rtl w:val="0"/>
+              </w:rPr>
+              <w:t xml:space="preserve">i</w:t>
+            </w:r>
+            <w:r>
+              <w:rPr>
+                <w:rFonts w:ascii="Ubuntu Mono" w:cs="Ubuntu Mono" w:eastAsia="Ubuntu Mono" w:hAnsi="Ubuntu Mono"/>
+                <w:color w:val="586e75"/>
+                <w:rtl w:val="0"/>
+              </w:rPr>
+              <w:t xml:space="preserve">:</w:t>
+            </w:r>
+            <w:r>
+              <w:rPr>
+                <w:rFonts w:ascii="Ubuntu Mono" w:cs="Ubuntu Mono" w:eastAsia="Ubuntu Mono" w:hAnsi="Ubuntu Mono"/>
+                <w:color w:val="333333"/>
+                <w:rtl w:val="0"/>
+              </w:rPr>
+              <w:t xml:space="preserve">Individu</w:t>
+            </w:r>
+            <w:r>
+              <w:rPr>
+                <w:rFonts w:ascii="Ubuntu Mono" w:cs="Ubuntu Mono" w:eastAsia="Ubuntu Mono" w:hAnsi="Ubuntu Mono"/>
+                <w:color w:val="586e75"/>
+                <w:rtl w:val="0"/>
+              </w:rPr>
+              <w:t xml:space="preserve">)-[</w:t>
+            </w:r>
+            <w:r>
+              <w:rPr>
+                <w:rFonts w:ascii="Ubuntu Mono" w:cs="Ubuntu Mono" w:eastAsia="Ubuntu Mono" w:hAnsi="Ubuntu Mono"/>
+                <w:color w:val="333333"/>
+                <w:rtl w:val="0"/>
+              </w:rPr>
+              <w:t xml:space="preserve">v</w:t>
+            </w:r>
+            <w:r>
+              <w:rPr>
+                <w:rFonts w:ascii="Ubuntu Mono" w:cs="Ubuntu Mono" w:eastAsia="Ubuntu Mono" w:hAnsi="Ubuntu Mono"/>
+                <w:color w:val="586e75"/>
+                <w:rtl w:val="0"/>
+              </w:rPr>
+              <w:t xml:space="preserve">:</w:t>
+            </w:r>
+            <w:r>
+              <w:rPr>
+                <w:rFonts w:ascii="Ubuntu Mono" w:cs="Ubuntu Mono" w:eastAsia="Ubuntu Mono" w:hAnsi="Ubuntu Mono"/>
+                <w:color w:val="333333"/>
+                <w:rtl w:val="0"/>
+              </w:rPr>
+              <w:t xml:space="preserve">viu </w:t>
+            </w:r>
+            <w:r>
+              <w:rPr>
+                <w:rFonts w:ascii="Ubuntu Mono" w:cs="Ubuntu Mono" w:eastAsia="Ubuntu Mono" w:hAnsi="Ubuntu Mono"/>
+                <w:color w:val="586e75"/>
+                <w:rtl w:val="0"/>
+              </w:rPr>
+              <w:t xml:space="preserve">{</w:t>
+            </w:r>
+            <w:r>
+              <w:rPr>
+                <w:rFonts w:ascii="Ubuntu Mono" w:cs="Ubuntu Mono" w:eastAsia="Ubuntu Mono" w:hAnsi="Ubuntu Mono"/>
+                <w:color w:val="333333"/>
+                <w:rtl w:val="0"/>
+              </w:rPr>
+              <w:t xml:space="preserve">Any_Padro</w:t>
+            </w:r>
+            <w:r>
+              <w:rPr>
+                <w:rFonts w:ascii="Ubuntu Mono" w:cs="Ubuntu Mono" w:eastAsia="Ubuntu Mono" w:hAnsi="Ubuntu Mono"/>
+                <w:color w:val="586e75"/>
+                <w:rtl w:val="0"/>
+              </w:rPr>
+              <w:t xml:space="preserve">:</w:t>
+            </w:r>
+            <w:r>
+              <w:rPr>
+                <w:rFonts w:ascii="Ubuntu Mono" w:cs="Ubuntu Mono" w:eastAsia="Ubuntu Mono" w:hAnsi="Ubuntu Mono"/>
+                <w:color w:val="333333"/>
+                <w:rtl w:val="0"/>
+              </w:rPr>
+              <w:t xml:space="preserve"> </w:t>
+            </w:r>
+            <w:r>
+              <w:rPr>
+                <w:rFonts w:ascii="Ubuntu Mono" w:cs="Ubuntu Mono" w:eastAsia="Ubuntu Mono" w:hAnsi="Ubuntu Mono"/>
+                <w:color w:val="2aa198"/>
+                <w:rtl w:val="0"/>
+              </w:rPr>
+              <w:t xml:space="preserve">1866</w:t>
+            </w:r>
+            <w:r>
+              <w:rPr>
+                <w:rFonts w:ascii="Ubuntu Mono" w:cs="Ubuntu Mono" w:eastAsia="Ubuntu Mono" w:hAnsi="Ubuntu Mono"/>
+                <w:color w:val="586e75"/>
+                <w:rtl w:val="0"/>
+              </w:rPr>
+              <w:t xml:space="preserve">,</w:t>
+            </w:r>
+            <w:r>
+              <w:rPr>
+                <w:rFonts w:ascii="Ubuntu Mono" w:cs="Ubuntu Mono" w:eastAsia="Ubuntu Mono" w:hAnsi="Ubuntu Mono"/>
+                <w:color w:val="333333"/>
+                <w:rtl w:val="0"/>
+              </w:rPr>
+              <w:t xml:space="preserve"> Municipi</w:t>
+            </w:r>
+            <w:r>
+              <w:rPr>
+                <w:rFonts w:ascii="Ubuntu Mono" w:cs="Ubuntu Mono" w:eastAsia="Ubuntu Mono" w:hAnsi="Ubuntu Mono"/>
+                <w:color w:val="586e75"/>
+                <w:rtl w:val="0"/>
+              </w:rPr>
+              <w:t xml:space="preserve">:</w:t>
+            </w:r>
+            <w:r>
+              <w:rPr>
+                <w:rFonts w:ascii="Ubuntu Mono" w:cs="Ubuntu Mono" w:eastAsia="Ubuntu Mono" w:hAnsi="Ubuntu Mono"/>
+                <w:color w:val="333333"/>
+                <w:rtl w:val="0"/>
+              </w:rPr>
+              <w:t xml:space="preserve"> </w:t>
+            </w:r>
+            <w:r>
+              <w:rPr>
+                <w:rFonts w:ascii="Ubuntu Mono" w:cs="Ubuntu Mono" w:eastAsia="Ubuntu Mono" w:hAnsi="Ubuntu Mono"/>
+                <w:color w:val="b58900"/>
+                <w:rtl w:val="0"/>
+              </w:rPr>
+              <w:t xml:space="preserve">"CR"</w:t>
+            </w:r>
+            <w:r>
+              <w:rPr>
+                <w:rFonts w:ascii="Ubuntu Mono" w:cs="Ubuntu Mono" w:eastAsia="Ubuntu Mono" w:hAnsi="Ubuntu Mono"/>
+                <w:color w:val="586e75"/>
+                <w:rtl w:val="0"/>
+              </w:rPr>
+              <w:t xml:space="preserve">}]-&gt;(</w:t>
+            </w:r>
+            <w:r>
+              <w:rPr>
+                <w:rFonts w:ascii="Ubuntu Mono" w:cs="Ubuntu Mono" w:eastAsia="Ubuntu Mono" w:hAnsi="Ubuntu Mono"/>
+                <w:color w:val="333333"/>
+                <w:rtl w:val="0"/>
+              </w:rPr>
+              <w:t xml:space="preserve">h</w:t>
+            </w:r>
+            <w:r>
+              <w:rPr>
+                <w:rFonts w:ascii="Ubuntu Mono" w:cs="Ubuntu Mono" w:eastAsia="Ubuntu Mono" w:hAnsi="Ubuntu Mono"/>
+                <w:color w:val="586e75"/>
+                <w:rtl w:val="0"/>
+              </w:rPr>
+              <w:t xml:space="preserve">:</w:t>
+            </w:r>
+            <w:r>
+              <w:rPr>
+                <w:rFonts w:ascii="Ubuntu Mono" w:cs="Ubuntu Mono" w:eastAsia="Ubuntu Mono" w:hAnsi="Ubuntu Mono"/>
+                <w:color w:val="333333"/>
+                <w:rtl w:val="0"/>
+              </w:rPr>
+              <w:t xml:space="preserve">Habitatge</w:t>
+            </w:r>
+            <w:r>
+              <w:rPr>
+                <w:rFonts w:ascii="Ubuntu Mono" w:cs="Ubuntu Mono" w:eastAsia="Ubuntu Mono" w:hAnsi="Ubuntu Mono"/>
+                <w:color w:val="586e75"/>
+                <w:rtl w:val="0"/>
+              </w:rPr>
+              <w:t xml:space="preserve">)</w:t>
+            </w:r>
+          </w:p>
+          <w:p>
+            <w:pPr>
+              <w:widowControl w:val="0"/>
+              <w:shd w:fill="fffffe" w:val="clear"/>
+              <w:spacing w:line="240" w:lineRule="auto"/>
+              <w:jc w:val="both"/>
+              <w:rPr>
+                <w:rFonts w:ascii="Ubuntu Mono" w:cs="Ubuntu Mono" w:eastAsia="Ubuntu Mono" w:hAnsi="Ubuntu Mono"/>
+                <w:color w:val="333333"/>
+              </w:rPr>
+            </w:pPr>
+            <w:r>
+              <w:rPr>
+                <w:rFonts w:ascii="Ubuntu Mono" w:cs="Ubuntu Mono" w:eastAsia="Ubuntu Mono" w:hAnsi="Ubuntu Mono"/>
+                <w:color w:val="859900"/>
+                <w:rtl w:val="0"/>
+              </w:rPr>
+              <w:t xml:space="preserve">WITH</w:t>
+            </w:r>
+            <w:r>
+              <w:rPr>
+                <w:rFonts w:ascii="Ubuntu Mono" w:cs="Ubuntu Mono" w:eastAsia="Ubuntu Mono" w:hAnsi="Ubuntu Mono"/>
+                <w:color w:val="333333"/>
+                <w:rtl w:val="0"/>
+              </w:rPr>
+              <w:t xml:space="preserve"> </w:t>
+            </w:r>
+            <w:r>
+              <w:rPr>
+                <w:rFonts w:ascii="Ubuntu Mono" w:cs="Ubuntu Mono" w:eastAsia="Ubuntu Mono" w:hAnsi="Ubuntu Mono"/>
+                <w:color w:val="859900"/>
+                <w:rtl w:val="0"/>
+              </w:rPr>
+              <w:t xml:space="preserve">count</w:t>
+            </w:r>
+            <w:r>
+              <w:rPr>
+                <w:rFonts w:ascii="Ubuntu Mono" w:cs="Ubuntu Mono" w:eastAsia="Ubuntu Mono" w:hAnsi="Ubuntu Mono"/>
+                <w:color w:val="586e75"/>
+                <w:rtl w:val="0"/>
+              </w:rPr>
+              <w:t xml:space="preserve">(</w:t>
+            </w:r>
+            <w:r>
+              <w:rPr>
+                <w:rFonts w:ascii="Ubuntu Mono" w:cs="Ubuntu Mono" w:eastAsia="Ubuntu Mono" w:hAnsi="Ubuntu Mono"/>
+                <w:color w:val="333333"/>
+                <w:rtl w:val="0"/>
+              </w:rPr>
+              <w:t xml:space="preserve">i</w:t>
+            </w:r>
+            <w:r>
+              <w:rPr>
+                <w:rFonts w:ascii="Ubuntu Mono" w:cs="Ubuntu Mono" w:eastAsia="Ubuntu Mono" w:hAnsi="Ubuntu Mono"/>
+                <w:color w:val="586e75"/>
+                <w:rtl w:val="0"/>
+              </w:rPr>
+              <w:t xml:space="preserve">)</w:t>
+            </w:r>
+            <w:r>
+              <w:rPr>
+                <w:rFonts w:ascii="Ubuntu Mono" w:cs="Ubuntu Mono" w:eastAsia="Ubuntu Mono" w:hAnsi="Ubuntu Mono"/>
+                <w:color w:val="333333"/>
+                <w:rtl w:val="0"/>
+              </w:rPr>
+              <w:t xml:space="preserve"> </w:t>
+            </w:r>
+            <w:r>
+              <w:rPr>
+                <w:rFonts w:ascii="Ubuntu Mono" w:cs="Ubuntu Mono" w:eastAsia="Ubuntu Mono" w:hAnsi="Ubuntu Mono"/>
+                <w:color w:val="859900"/>
+                <w:rtl w:val="0"/>
+              </w:rPr>
+              <w:t xml:space="preserve">AS</w:t>
+            </w:r>
+            <w:r>
+              <w:rPr>
+                <w:rFonts w:ascii="Ubuntu Mono" w:cs="Ubuntu Mono" w:eastAsia="Ubuntu Mono" w:hAnsi="Ubuntu Mono"/>
+                <w:color w:val="333333"/>
+                <w:rtl w:val="0"/>
+              </w:rPr>
+              <w:t xml:space="preserve"> Recompte</w:t>
+            </w:r>
+            <w:r>
+              <w:rPr>
+                <w:rFonts w:ascii="Ubuntu Mono" w:cs="Ubuntu Mono" w:eastAsia="Ubuntu Mono" w:hAnsi="Ubuntu Mono"/>
+                <w:color w:val="586e75"/>
+                <w:rtl w:val="0"/>
+              </w:rPr>
+              <w:t xml:space="preserve">,</w:t>
+            </w:r>
+            <w:r>
+              <w:rPr>
+                <w:rFonts w:ascii="Ubuntu Mono" w:cs="Ubuntu Mono" w:eastAsia="Ubuntu Mono" w:hAnsi="Ubuntu Mono"/>
+                <w:color w:val="333333"/>
+                <w:rtl w:val="0"/>
+              </w:rPr>
+              <w:t xml:space="preserve"> collect</w:t>
+            </w:r>
+            <w:r>
+              <w:rPr>
+                <w:rFonts w:ascii="Ubuntu Mono" w:cs="Ubuntu Mono" w:eastAsia="Ubuntu Mono" w:hAnsi="Ubuntu Mono"/>
+                <w:color w:val="586e75"/>
+                <w:rtl w:val="0"/>
+              </w:rPr>
+              <w:t xml:space="preserve">(</w:t>
+            </w:r>
+            <w:r>
+              <w:rPr>
+                <w:rFonts w:ascii="Ubuntu Mono" w:cs="Ubuntu Mono" w:eastAsia="Ubuntu Mono" w:hAnsi="Ubuntu Mono"/>
+                <w:color w:val="333333"/>
+                <w:rtl w:val="0"/>
+              </w:rPr>
+              <w:t xml:space="preserve">i</w:t>
+            </w:r>
+            <w:r>
+              <w:rPr>
+                <w:rFonts w:ascii="Ubuntu Mono" w:cs="Ubuntu Mono" w:eastAsia="Ubuntu Mono" w:hAnsi="Ubuntu Mono"/>
+                <w:color w:val="586e75"/>
+                <w:rtl w:val="0"/>
+              </w:rPr>
+              <w:t xml:space="preserve">.</w:t>
+            </w:r>
+            <w:r>
+              <w:rPr>
+                <w:rFonts w:ascii="Ubuntu Mono" w:cs="Ubuntu Mono" w:eastAsia="Ubuntu Mono" w:hAnsi="Ubuntu Mono"/>
+                <w:color w:val="333333"/>
+                <w:rtl w:val="0"/>
+              </w:rPr>
+              <w:t xml:space="preserve">Cognom1</w:t>
+            </w:r>
+            <w:r>
+              <w:rPr>
+                <w:rFonts w:ascii="Ubuntu Mono" w:cs="Ubuntu Mono" w:eastAsia="Ubuntu Mono" w:hAnsi="Ubuntu Mono"/>
+                <w:color w:val="586e75"/>
+                <w:rtl w:val="0"/>
+              </w:rPr>
+              <w:t xml:space="preserve">)</w:t>
+            </w:r>
+            <w:r>
+              <w:rPr>
+                <w:rFonts w:ascii="Ubuntu Mono" w:cs="Ubuntu Mono" w:eastAsia="Ubuntu Mono" w:hAnsi="Ubuntu Mono"/>
+                <w:color w:val="333333"/>
+                <w:rtl w:val="0"/>
+              </w:rPr>
+              <w:t xml:space="preserve"> </w:t>
+            </w:r>
+            <w:r>
+              <w:rPr>
+                <w:rFonts w:ascii="Ubuntu Mono" w:cs="Ubuntu Mono" w:eastAsia="Ubuntu Mono" w:hAnsi="Ubuntu Mono"/>
+                <w:color w:val="859900"/>
+                <w:rtl w:val="0"/>
+              </w:rPr>
+              <w:t xml:space="preserve">AS</w:t>
+            </w:r>
+            <w:r>
+              <w:rPr>
+                <w:rFonts w:ascii="Ubuntu Mono" w:cs="Ubuntu Mono" w:eastAsia="Ubuntu Mono" w:hAnsi="Ubuntu Mono"/>
+                <w:color w:val="333333"/>
+                <w:rtl w:val="0"/>
+              </w:rPr>
+              <w:t xml:space="preserve"> Cognom</w:t>
+            </w:r>
+          </w:p>
+          <w:p>
+            <w:pPr>
+              <w:widowControl w:val="0"/>
+              <w:shd w:fill="fffffe" w:val="clear"/>
+              <w:spacing w:line="240" w:lineRule="auto"/>
+              <w:jc w:val="both"/>
+              <w:rPr>
+                <w:rFonts w:ascii="Ubuntu Mono" w:cs="Ubuntu Mono" w:eastAsia="Ubuntu Mono" w:hAnsi="Ubuntu Mono"/>
+              </w:rPr>
+            </w:pPr>
+            <w:r>
+              <w:rPr>
+                <w:rFonts w:ascii="Ubuntu Mono" w:cs="Ubuntu Mono" w:eastAsia="Ubuntu Mono" w:hAnsi="Ubuntu Mono"/>
+                <w:color w:val="859900"/>
+                <w:rtl w:val="0"/>
+              </w:rPr>
+              <w:t xml:space="preserve">RETURN</w:t>
+            </w:r>
+            <w:r>
+              <w:rPr>
+                <w:rFonts w:ascii="Ubuntu Mono" w:cs="Ubuntu Mono" w:eastAsia="Ubuntu Mono" w:hAnsi="Ubuntu Mono"/>
+                <w:color w:val="333333"/>
+                <w:rtl w:val="0"/>
+              </w:rPr>
+              <w:t xml:space="preserve"> Recompte</w:t>
+            </w:r>
+            <w:r>
+              <w:rPr>
+                <w:rFonts w:ascii="Ubuntu Mono" w:cs="Ubuntu Mono" w:eastAsia="Ubuntu Mono" w:hAnsi="Ubuntu Mono"/>
+                <w:color w:val="586e75"/>
+                <w:rtl w:val="0"/>
+              </w:rPr>
+              <w:t xml:space="preserve">,</w:t>
+            </w:r>
+            <w:r>
+              <w:rPr>
+                <w:rFonts w:ascii="Ubuntu Mono" w:cs="Ubuntu Mono" w:eastAsia="Ubuntu Mono" w:hAnsi="Ubuntu Mono"/>
+                <w:color w:val="333333"/>
+                <w:rtl w:val="0"/>
+              </w:rPr>
+              <w:t xml:space="preserve"> Cognom</w:t>
+            </w:r>
             <w:r>
               <w:rPr>
                 <w:rtl w:val="0"/>
@@ -1794,10 +2193,445 @@
           <w:p>
             <w:pPr>
               <w:widowControl w:val="0"/>
+              <w:shd w:fill="fffffe" w:val="clear"/>
               <w:spacing w:line="240" w:lineRule="auto"/>
               <w:jc w:val="both"/>
-              <w:rPr/>
+              <w:rPr>
+                <w:rFonts w:ascii="Ubuntu Mono" w:cs="Ubuntu Mono" w:eastAsia="Ubuntu Mono" w:hAnsi="Ubuntu Mono"/>
+                <w:color w:val="586e75"/>
+              </w:rPr>
             </w:pPr>
+            <w:r>
+              <w:rPr>
+                <w:rFonts w:ascii="Ubuntu Mono" w:cs="Ubuntu Mono" w:eastAsia="Ubuntu Mono" w:hAnsi="Ubuntu Mono"/>
+                <w:color w:val="859900"/>
+                <w:rtl w:val="0"/>
+              </w:rPr>
+              <w:t xml:space="preserve">MATCH</w:t>
+            </w:r>
+            <w:r>
+              <w:rPr>
+                <w:rFonts w:ascii="Ubuntu Mono" w:cs="Ubuntu Mono" w:eastAsia="Ubuntu Mono" w:hAnsi="Ubuntu Mono"/>
+                <w:color w:val="333333"/>
+                <w:rtl w:val="0"/>
+              </w:rPr>
+              <w:t xml:space="preserve"> </w:t>
+            </w:r>
+            <w:r>
+              <w:rPr>
+                <w:rFonts w:ascii="Ubuntu Mono" w:cs="Ubuntu Mono" w:eastAsia="Ubuntu Mono" w:hAnsi="Ubuntu Mono"/>
+                <w:color w:val="586e75"/>
+                <w:rtl w:val="0"/>
+              </w:rPr>
+              <w:t xml:space="preserve">(</w:t>
+            </w:r>
+            <w:r>
+              <w:rPr>
+                <w:rFonts w:ascii="Ubuntu Mono" w:cs="Ubuntu Mono" w:eastAsia="Ubuntu Mono" w:hAnsi="Ubuntu Mono"/>
+                <w:color w:val="333333"/>
+                <w:rtl w:val="0"/>
+              </w:rPr>
+              <w:t xml:space="preserve">i</w:t>
+            </w:r>
+            <w:r>
+              <w:rPr>
+                <w:rFonts w:ascii="Ubuntu Mono" w:cs="Ubuntu Mono" w:eastAsia="Ubuntu Mono" w:hAnsi="Ubuntu Mono"/>
+                <w:color w:val="586e75"/>
+                <w:rtl w:val="0"/>
+              </w:rPr>
+              <w:t xml:space="preserve">:</w:t>
+            </w:r>
+            <w:r>
+              <w:rPr>
+                <w:rFonts w:ascii="Ubuntu Mono" w:cs="Ubuntu Mono" w:eastAsia="Ubuntu Mono" w:hAnsi="Ubuntu Mono"/>
+                <w:color w:val="333333"/>
+                <w:rtl w:val="0"/>
+              </w:rPr>
+              <w:t xml:space="preserve">Individu</w:t>
+            </w:r>
+            <w:r>
+              <w:rPr>
+                <w:rFonts w:ascii="Ubuntu Mono" w:cs="Ubuntu Mono" w:eastAsia="Ubuntu Mono" w:hAnsi="Ubuntu Mono"/>
+                <w:color w:val="586e75"/>
+                <w:rtl w:val="0"/>
+              </w:rPr>
+              <w:t xml:space="preserve">)-[</w:t>
+            </w:r>
+            <w:r>
+              <w:rPr>
+                <w:rFonts w:ascii="Ubuntu Mono" w:cs="Ubuntu Mono" w:eastAsia="Ubuntu Mono" w:hAnsi="Ubuntu Mono"/>
+                <w:color w:val="333333"/>
+                <w:rtl w:val="0"/>
+              </w:rPr>
+              <w:t xml:space="preserve">v</w:t>
+            </w:r>
+            <w:r>
+              <w:rPr>
+                <w:rFonts w:ascii="Ubuntu Mono" w:cs="Ubuntu Mono" w:eastAsia="Ubuntu Mono" w:hAnsi="Ubuntu Mono"/>
+                <w:color w:val="586e75"/>
+                <w:rtl w:val="0"/>
+              </w:rPr>
+              <w:t xml:space="preserve">:</w:t>
+            </w:r>
+            <w:r>
+              <w:rPr>
+                <w:rFonts w:ascii="Ubuntu Mono" w:cs="Ubuntu Mono" w:eastAsia="Ubuntu Mono" w:hAnsi="Ubuntu Mono"/>
+                <w:color w:val="333333"/>
+                <w:rtl w:val="0"/>
+              </w:rPr>
+              <w:t xml:space="preserve">viu</w:t>
+            </w:r>
+            <w:r>
+              <w:rPr>
+                <w:rFonts w:ascii="Ubuntu Mono" w:cs="Ubuntu Mono" w:eastAsia="Ubuntu Mono" w:hAnsi="Ubuntu Mono"/>
+                <w:color w:val="586e75"/>
+                <w:rtl w:val="0"/>
+              </w:rPr>
+              <w:t xml:space="preserve">]-&gt;(</w:t>
+            </w:r>
+            <w:r>
+              <w:rPr>
+                <w:rFonts w:ascii="Ubuntu Mono" w:cs="Ubuntu Mono" w:eastAsia="Ubuntu Mono" w:hAnsi="Ubuntu Mono"/>
+                <w:color w:val="333333"/>
+                <w:rtl w:val="0"/>
+              </w:rPr>
+              <w:t xml:space="preserve">h</w:t>
+            </w:r>
+            <w:r>
+              <w:rPr>
+                <w:rFonts w:ascii="Ubuntu Mono" w:cs="Ubuntu Mono" w:eastAsia="Ubuntu Mono" w:hAnsi="Ubuntu Mono"/>
+                <w:color w:val="586e75"/>
+                <w:rtl w:val="0"/>
+              </w:rPr>
+              <w:t xml:space="preserve">:</w:t>
+            </w:r>
+            <w:r>
+              <w:rPr>
+                <w:rFonts w:ascii="Ubuntu Mono" w:cs="Ubuntu Mono" w:eastAsia="Ubuntu Mono" w:hAnsi="Ubuntu Mono"/>
+                <w:color w:val="333333"/>
+                <w:rtl w:val="0"/>
+              </w:rPr>
+              <w:t xml:space="preserve">Habitatge </w:t>
+            </w:r>
+            <w:r>
+              <w:rPr>
+                <w:rFonts w:ascii="Ubuntu Mono" w:cs="Ubuntu Mono" w:eastAsia="Ubuntu Mono" w:hAnsi="Ubuntu Mono"/>
+                <w:color w:val="586e75"/>
+                <w:rtl w:val="0"/>
+              </w:rPr>
+              <w:t xml:space="preserve">{</w:t>
+            </w:r>
+            <w:r>
+              <w:rPr>
+                <w:rFonts w:ascii="Ubuntu Mono" w:cs="Ubuntu Mono" w:eastAsia="Ubuntu Mono" w:hAnsi="Ubuntu Mono"/>
+                <w:color w:val="333333"/>
+                <w:rtl w:val="0"/>
+              </w:rPr>
+              <w:t xml:space="preserve">Municipi</w:t>
+            </w:r>
+            <w:r>
+              <w:rPr>
+                <w:rFonts w:ascii="Ubuntu Mono" w:cs="Ubuntu Mono" w:eastAsia="Ubuntu Mono" w:hAnsi="Ubuntu Mono"/>
+                <w:color w:val="586e75"/>
+                <w:rtl w:val="0"/>
+              </w:rPr>
+              <w:t xml:space="preserve">:</w:t>
+            </w:r>
+            <w:r>
+              <w:rPr>
+                <w:rFonts w:ascii="Ubuntu Mono" w:cs="Ubuntu Mono" w:eastAsia="Ubuntu Mono" w:hAnsi="Ubuntu Mono"/>
+                <w:color w:val="b58900"/>
+                <w:rtl w:val="0"/>
+              </w:rPr>
+              <w:t xml:space="preserve">"SFLL"</w:t>
+            </w:r>
+            <w:r>
+              <w:rPr>
+                <w:rFonts w:ascii="Ubuntu Mono" w:cs="Ubuntu Mono" w:eastAsia="Ubuntu Mono" w:hAnsi="Ubuntu Mono"/>
+                <w:color w:val="586e75"/>
+                <w:rtl w:val="0"/>
+              </w:rPr>
+              <w:t xml:space="preserve">})</w:t>
+            </w:r>
+          </w:p>
+          <w:p>
+            <w:pPr>
+              <w:widowControl w:val="0"/>
+              <w:shd w:fill="fffffe" w:val="clear"/>
+              <w:spacing w:line="240" w:lineRule="auto"/>
+              <w:jc w:val="both"/>
+              <w:rPr>
+                <w:rFonts w:ascii="Ubuntu Mono" w:cs="Ubuntu Mono" w:eastAsia="Ubuntu Mono" w:hAnsi="Ubuntu Mono"/>
+                <w:color w:val="333333"/>
+              </w:rPr>
+            </w:pPr>
+            <w:r>
+              <w:rPr>
+                <w:rFonts w:ascii="Ubuntu Mono" w:cs="Ubuntu Mono" w:eastAsia="Ubuntu Mono" w:hAnsi="Ubuntu Mono"/>
+                <w:color w:val="859900"/>
+                <w:rtl w:val="0"/>
+              </w:rPr>
+              <w:t xml:space="preserve">WITH</w:t>
+            </w:r>
+            <w:r>
+              <w:rPr>
+                <w:rFonts w:ascii="Ubuntu Mono" w:cs="Ubuntu Mono" w:eastAsia="Ubuntu Mono" w:hAnsi="Ubuntu Mono"/>
+                <w:color w:val="333333"/>
+                <w:rtl w:val="0"/>
+              </w:rPr>
+              <w:t xml:space="preserve"> </w:t>
+            </w:r>
+            <w:r>
+              <w:rPr>
+                <w:rFonts w:ascii="Ubuntu Mono" w:cs="Ubuntu Mono" w:eastAsia="Ubuntu Mono" w:hAnsi="Ubuntu Mono"/>
+                <w:color w:val="859900"/>
+                <w:rtl w:val="0"/>
+              </w:rPr>
+              <w:t xml:space="preserve">count</w:t>
+            </w:r>
+            <w:r>
+              <w:rPr>
+                <w:rFonts w:ascii="Ubuntu Mono" w:cs="Ubuntu Mono" w:eastAsia="Ubuntu Mono" w:hAnsi="Ubuntu Mono"/>
+                <w:color w:val="586e75"/>
+                <w:rtl w:val="0"/>
+              </w:rPr>
+              <w:t xml:space="preserve">(</w:t>
+            </w:r>
+            <w:r>
+              <w:rPr>
+                <w:rFonts w:ascii="Ubuntu Mono" w:cs="Ubuntu Mono" w:eastAsia="Ubuntu Mono" w:hAnsi="Ubuntu Mono"/>
+                <w:color w:val="333333"/>
+                <w:rtl w:val="0"/>
+              </w:rPr>
+              <w:t xml:space="preserve">i</w:t>
+            </w:r>
+            <w:r>
+              <w:rPr>
+                <w:rFonts w:ascii="Ubuntu Mono" w:cs="Ubuntu Mono" w:eastAsia="Ubuntu Mono" w:hAnsi="Ubuntu Mono"/>
+                <w:color w:val="586e75"/>
+                <w:rtl w:val="0"/>
+              </w:rPr>
+              <w:t xml:space="preserve">)</w:t>
+            </w:r>
+            <w:r>
+              <w:rPr>
+                <w:rFonts w:ascii="Ubuntu Mono" w:cs="Ubuntu Mono" w:eastAsia="Ubuntu Mono" w:hAnsi="Ubuntu Mono"/>
+                <w:color w:val="333333"/>
+                <w:rtl w:val="0"/>
+              </w:rPr>
+              <w:t xml:space="preserve"> </w:t>
+            </w:r>
+            <w:r>
+              <w:rPr>
+                <w:rFonts w:ascii="Ubuntu Mono" w:cs="Ubuntu Mono" w:eastAsia="Ubuntu Mono" w:hAnsi="Ubuntu Mono"/>
+                <w:color w:val="859900"/>
+                <w:rtl w:val="0"/>
+              </w:rPr>
+              <w:t xml:space="preserve">AS</w:t>
+            </w:r>
+            <w:r>
+              <w:rPr>
+                <w:rFonts w:ascii="Ubuntu Mono" w:cs="Ubuntu Mono" w:eastAsia="Ubuntu Mono" w:hAnsi="Ubuntu Mono"/>
+                <w:color w:val="333333"/>
+                <w:rtl w:val="0"/>
+              </w:rPr>
+              <w:t xml:space="preserve"> N</w:t>
+            </w:r>
+            <w:r>
+              <w:rPr>
+                <w:rFonts w:ascii="Ubuntu Mono" w:cs="Ubuntu Mono" w:eastAsia="Ubuntu Mono" w:hAnsi="Ubuntu Mono"/>
+                <w:color w:val="586e75"/>
+                <w:rtl w:val="0"/>
+              </w:rPr>
+              <w:t xml:space="preserve">,</w:t>
+            </w:r>
+            <w:r>
+              <w:rPr>
+                <w:rFonts w:ascii="Ubuntu Mono" w:cs="Ubuntu Mono" w:eastAsia="Ubuntu Mono" w:hAnsi="Ubuntu Mono"/>
+                <w:color w:val="333333"/>
+                <w:rtl w:val="0"/>
+              </w:rPr>
+              <w:t xml:space="preserve"> h </w:t>
+            </w:r>
+            <w:r>
+              <w:rPr>
+                <w:rFonts w:ascii="Ubuntu Mono" w:cs="Ubuntu Mono" w:eastAsia="Ubuntu Mono" w:hAnsi="Ubuntu Mono"/>
+                <w:color w:val="859900"/>
+                <w:rtl w:val="0"/>
+              </w:rPr>
+              <w:t xml:space="preserve">AS</w:t>
+            </w:r>
+            <w:r>
+              <w:rPr>
+                <w:rFonts w:ascii="Ubuntu Mono" w:cs="Ubuntu Mono" w:eastAsia="Ubuntu Mono" w:hAnsi="Ubuntu Mono"/>
+                <w:color w:val="333333"/>
+                <w:rtl w:val="0"/>
+              </w:rPr>
+              <w:t xml:space="preserve"> h</w:t>
+            </w:r>
+            <w:r>
+              <w:rPr>
+                <w:rFonts w:ascii="Ubuntu Mono" w:cs="Ubuntu Mono" w:eastAsia="Ubuntu Mono" w:hAnsi="Ubuntu Mono"/>
+                <w:color w:val="586e75"/>
+                <w:rtl w:val="0"/>
+              </w:rPr>
+              <w:t xml:space="preserve">,</w:t>
+            </w:r>
+            <w:r>
+              <w:rPr>
+                <w:rFonts w:ascii="Ubuntu Mono" w:cs="Ubuntu Mono" w:eastAsia="Ubuntu Mono" w:hAnsi="Ubuntu Mono"/>
+                <w:color w:val="333333"/>
+                <w:rtl w:val="0"/>
+              </w:rPr>
+              <w:t xml:space="preserve"> collect</w:t>
+            </w:r>
+            <w:r>
+              <w:rPr>
+                <w:rFonts w:ascii="Ubuntu Mono" w:cs="Ubuntu Mono" w:eastAsia="Ubuntu Mono" w:hAnsi="Ubuntu Mono"/>
+                <w:color w:val="586e75"/>
+                <w:rtl w:val="0"/>
+              </w:rPr>
+              <w:t xml:space="preserve">(</w:t>
+            </w:r>
+            <w:r>
+              <w:rPr>
+                <w:rFonts w:ascii="Ubuntu Mono" w:cs="Ubuntu Mono" w:eastAsia="Ubuntu Mono" w:hAnsi="Ubuntu Mono"/>
+                <w:color w:val="859900"/>
+                <w:rtl w:val="0"/>
+              </w:rPr>
+              <w:t xml:space="preserve">distinct</w:t>
+            </w:r>
+            <w:r>
+              <w:rPr>
+                <w:rFonts w:ascii="Ubuntu Mono" w:cs="Ubuntu Mono" w:eastAsia="Ubuntu Mono" w:hAnsi="Ubuntu Mono"/>
+                <w:color w:val="333333"/>
+                <w:rtl w:val="0"/>
+              </w:rPr>
+              <w:t xml:space="preserve"> i</w:t>
+            </w:r>
+            <w:r>
+              <w:rPr>
+                <w:rFonts w:ascii="Ubuntu Mono" w:cs="Ubuntu Mono" w:eastAsia="Ubuntu Mono" w:hAnsi="Ubuntu Mono"/>
+                <w:color w:val="586e75"/>
+                <w:rtl w:val="0"/>
+              </w:rPr>
+              <w:t xml:space="preserve">.</w:t>
+            </w:r>
+            <w:r>
+              <w:rPr>
+                <w:rFonts w:ascii="Ubuntu Mono" w:cs="Ubuntu Mono" w:eastAsia="Ubuntu Mono" w:hAnsi="Ubuntu Mono"/>
+                <w:color w:val="333333"/>
+                <w:rtl w:val="0"/>
+              </w:rPr>
+              <w:t xml:space="preserve">Cognom1</w:t>
+            </w:r>
+            <w:r>
+              <w:rPr>
+                <w:rFonts w:ascii="Ubuntu Mono" w:cs="Ubuntu Mono" w:eastAsia="Ubuntu Mono" w:hAnsi="Ubuntu Mono"/>
+                <w:color w:val="586e75"/>
+                <w:rtl w:val="0"/>
+              </w:rPr>
+              <w:t xml:space="preserve">)</w:t>
+            </w:r>
+            <w:r>
+              <w:rPr>
+                <w:rFonts w:ascii="Ubuntu Mono" w:cs="Ubuntu Mono" w:eastAsia="Ubuntu Mono" w:hAnsi="Ubuntu Mono"/>
+                <w:color w:val="333333"/>
+                <w:rtl w:val="0"/>
+              </w:rPr>
+              <w:t xml:space="preserve"> </w:t>
+            </w:r>
+            <w:r>
+              <w:rPr>
+                <w:rFonts w:ascii="Ubuntu Mono" w:cs="Ubuntu Mono" w:eastAsia="Ubuntu Mono" w:hAnsi="Ubuntu Mono"/>
+                <w:color w:val="859900"/>
+                <w:rtl w:val="0"/>
+              </w:rPr>
+              <w:t xml:space="preserve">AS</w:t>
+            </w:r>
+            <w:r>
+              <w:rPr>
+                <w:rFonts w:ascii="Ubuntu Mono" w:cs="Ubuntu Mono" w:eastAsia="Ubuntu Mono" w:hAnsi="Ubuntu Mono"/>
+                <w:color w:val="333333"/>
+                <w:rtl w:val="0"/>
+              </w:rPr>
+              <w:t xml:space="preserve"> Cognom</w:t>
+            </w:r>
+          </w:p>
+          <w:p>
+            <w:pPr>
+              <w:widowControl w:val="0"/>
+              <w:shd w:fill="fffffe" w:val="clear"/>
+              <w:spacing w:line="240" w:lineRule="auto"/>
+              <w:jc w:val="both"/>
+              <w:rPr>
+                <w:rFonts w:ascii="Ubuntu Mono" w:cs="Ubuntu Mono" w:eastAsia="Ubuntu Mono" w:hAnsi="Ubuntu Mono"/>
+              </w:rPr>
+            </w:pPr>
+            <w:r>
+              <w:rPr>
+                <w:rFonts w:ascii="Ubuntu Mono" w:cs="Ubuntu Mono" w:eastAsia="Ubuntu Mono" w:hAnsi="Ubuntu Mono"/>
+                <w:color w:val="859900"/>
+                <w:rtl w:val="0"/>
+              </w:rPr>
+              <w:t xml:space="preserve">RETURN</w:t>
+            </w:r>
+            <w:r>
+              <w:rPr>
+                <w:rFonts w:ascii="Ubuntu Mono" w:cs="Ubuntu Mono" w:eastAsia="Ubuntu Mono" w:hAnsi="Ubuntu Mono"/>
+                <w:color w:val="333333"/>
+                <w:rtl w:val="0"/>
+              </w:rPr>
+              <w:t xml:space="preserve"> h</w:t>
+            </w:r>
+            <w:r>
+              <w:rPr>
+                <w:rFonts w:ascii="Ubuntu Mono" w:cs="Ubuntu Mono" w:eastAsia="Ubuntu Mono" w:hAnsi="Ubuntu Mono"/>
+                <w:color w:val="586e75"/>
+                <w:rtl w:val="0"/>
+              </w:rPr>
+              <w:t xml:space="preserve">.</w:t>
+            </w:r>
+            <w:r>
+              <w:rPr>
+                <w:rFonts w:ascii="Ubuntu Mono" w:cs="Ubuntu Mono" w:eastAsia="Ubuntu Mono" w:hAnsi="Ubuntu Mono"/>
+                <w:color w:val="333333"/>
+                <w:rtl w:val="0"/>
+              </w:rPr>
+              <w:t xml:space="preserve">Any_Padro</w:t>
+            </w:r>
+            <w:r>
+              <w:rPr>
+                <w:rFonts w:ascii="Ubuntu Mono" w:cs="Ubuntu Mono" w:eastAsia="Ubuntu Mono" w:hAnsi="Ubuntu Mono"/>
+                <w:color w:val="586e75"/>
+                <w:rtl w:val="0"/>
+              </w:rPr>
+              <w:t xml:space="preserve">,</w:t>
+            </w:r>
+            <w:r>
+              <w:rPr>
+                <w:rFonts w:ascii="Ubuntu Mono" w:cs="Ubuntu Mono" w:eastAsia="Ubuntu Mono" w:hAnsi="Ubuntu Mono"/>
+                <w:color w:val="333333"/>
+                <w:rtl w:val="0"/>
+              </w:rPr>
+              <w:t xml:space="preserve"> N</w:t>
+            </w:r>
+            <w:r>
+              <w:rPr>
+                <w:rFonts w:ascii="Ubuntu Mono" w:cs="Ubuntu Mono" w:eastAsia="Ubuntu Mono" w:hAnsi="Ubuntu Mono"/>
+                <w:color w:val="586e75"/>
+                <w:rtl w:val="0"/>
+              </w:rPr>
+              <w:t xml:space="preserve">,</w:t>
+            </w:r>
+            <w:r>
+              <w:rPr>
+                <w:rFonts w:ascii="Ubuntu Mono" w:cs="Ubuntu Mono" w:eastAsia="Ubuntu Mono" w:hAnsi="Ubuntu Mono"/>
+                <w:color w:val="333333"/>
+                <w:rtl w:val="0"/>
+              </w:rPr>
+              <w:t xml:space="preserve"> Cognom</w:t>
+            </w:r>
             <w:r>
               <w:rPr>
                 <w:rtl w:val="0"/>
@@ -1883,10 +2717,617 @@
           <w:p>
             <w:pPr>
               <w:widowControl w:val="0"/>
+              <w:shd w:fill="fffffe" w:val="clear"/>
               <w:spacing w:line="240" w:lineRule="auto"/>
               <w:jc w:val="both"/>
-              <w:rPr/>
+              <w:rPr>
+                <w:rFonts w:ascii="Ubuntu Mono" w:cs="Ubuntu Mono" w:eastAsia="Ubuntu Mono" w:hAnsi="Ubuntu Mono"/>
+                <w:color w:val="586e75"/>
+              </w:rPr>
             </w:pPr>
+            <w:r>
+              <w:rPr>
+                <w:rFonts w:ascii="Ubuntu Mono" w:cs="Ubuntu Mono" w:eastAsia="Ubuntu Mono" w:hAnsi="Ubuntu Mono"/>
+                <w:color w:val="859900"/>
+                <w:rtl w:val="0"/>
+              </w:rPr>
+              <w:t xml:space="preserve">MATCH</w:t>
+            </w:r>
+            <w:r>
+              <w:rPr>
+                <w:rFonts w:ascii="Ubuntu Mono" w:cs="Ubuntu Mono" w:eastAsia="Ubuntu Mono" w:hAnsi="Ubuntu Mono"/>
+                <w:color w:val="333333"/>
+                <w:rtl w:val="0"/>
+              </w:rPr>
+              <w:t xml:space="preserve"> </w:t>
+            </w:r>
+            <w:r>
+              <w:rPr>
+                <w:rFonts w:ascii="Ubuntu Mono" w:cs="Ubuntu Mono" w:eastAsia="Ubuntu Mono" w:hAnsi="Ubuntu Mono"/>
+                <w:color w:val="586e75"/>
+                <w:rtl w:val="0"/>
+              </w:rPr>
+              <w:t xml:space="preserve">(</w:t>
+            </w:r>
+            <w:r>
+              <w:rPr>
+                <w:rFonts w:ascii="Ubuntu Mono" w:cs="Ubuntu Mono" w:eastAsia="Ubuntu Mono" w:hAnsi="Ubuntu Mono"/>
+                <w:color w:val="333333"/>
+                <w:rtl w:val="0"/>
+              </w:rPr>
+              <w:t xml:space="preserve">i</w:t>
+            </w:r>
+            <w:r>
+              <w:rPr>
+                <w:rFonts w:ascii="Ubuntu Mono" w:cs="Ubuntu Mono" w:eastAsia="Ubuntu Mono" w:hAnsi="Ubuntu Mono"/>
+                <w:color w:val="586e75"/>
+                <w:rtl w:val="0"/>
+              </w:rPr>
+              <w:t xml:space="preserve">:</w:t>
+            </w:r>
+            <w:r>
+              <w:rPr>
+                <w:rFonts w:ascii="Ubuntu Mono" w:cs="Ubuntu Mono" w:eastAsia="Ubuntu Mono" w:hAnsi="Ubuntu Mono"/>
+                <w:color w:val="333333"/>
+                <w:rtl w:val="0"/>
+              </w:rPr>
+              <w:t xml:space="preserve">Individu</w:t>
+            </w:r>
+            <w:r>
+              <w:rPr>
+                <w:rFonts w:ascii="Ubuntu Mono" w:cs="Ubuntu Mono" w:eastAsia="Ubuntu Mono" w:hAnsi="Ubuntu Mono"/>
+                <w:color w:val="586e75"/>
+                <w:rtl w:val="0"/>
+              </w:rPr>
+              <w:t xml:space="preserve">)-[</w:t>
+            </w:r>
+            <w:r>
+              <w:rPr>
+                <w:rFonts w:ascii="Ubuntu Mono" w:cs="Ubuntu Mono" w:eastAsia="Ubuntu Mono" w:hAnsi="Ubuntu Mono"/>
+                <w:color w:val="333333"/>
+                <w:rtl w:val="0"/>
+              </w:rPr>
+              <w:t xml:space="preserve">v</w:t>
+            </w:r>
+            <w:r>
+              <w:rPr>
+                <w:rFonts w:ascii="Ubuntu Mono" w:cs="Ubuntu Mono" w:eastAsia="Ubuntu Mono" w:hAnsi="Ubuntu Mono"/>
+                <w:color w:val="586e75"/>
+                <w:rtl w:val="0"/>
+              </w:rPr>
+              <w:t xml:space="preserve">:</w:t>
+            </w:r>
+            <w:r>
+              <w:rPr>
+                <w:rFonts w:ascii="Ubuntu Mono" w:cs="Ubuntu Mono" w:eastAsia="Ubuntu Mono" w:hAnsi="Ubuntu Mono"/>
+                <w:color w:val="333333"/>
+                <w:rtl w:val="0"/>
+              </w:rPr>
+              <w:t xml:space="preserve">viu</w:t>
+            </w:r>
+            <w:r>
+              <w:rPr>
+                <w:rFonts w:ascii="Ubuntu Mono" w:cs="Ubuntu Mono" w:eastAsia="Ubuntu Mono" w:hAnsi="Ubuntu Mono"/>
+                <w:color w:val="586e75"/>
+                <w:rtl w:val="0"/>
+              </w:rPr>
+              <w:t xml:space="preserve">]-&gt;(</w:t>
+            </w:r>
+            <w:r>
+              <w:rPr>
+                <w:rFonts w:ascii="Ubuntu Mono" w:cs="Ubuntu Mono" w:eastAsia="Ubuntu Mono" w:hAnsi="Ubuntu Mono"/>
+                <w:color w:val="333333"/>
+                <w:rtl w:val="0"/>
+              </w:rPr>
+              <w:t xml:space="preserve">h</w:t>
+            </w:r>
+            <w:r>
+              <w:rPr>
+                <w:rFonts w:ascii="Ubuntu Mono" w:cs="Ubuntu Mono" w:eastAsia="Ubuntu Mono" w:hAnsi="Ubuntu Mono"/>
+                <w:color w:val="586e75"/>
+                <w:rtl w:val="0"/>
+              </w:rPr>
+              <w:t xml:space="preserve">:</w:t>
+            </w:r>
+            <w:r>
+              <w:rPr>
+                <w:rFonts w:ascii="Ubuntu Mono" w:cs="Ubuntu Mono" w:eastAsia="Ubuntu Mono" w:hAnsi="Ubuntu Mono"/>
+                <w:color w:val="333333"/>
+                <w:rtl w:val="0"/>
+              </w:rPr>
+              <w:t xml:space="preserve">Habitatge</w:t>
+            </w:r>
+            <w:r>
+              <w:rPr>
+                <w:rFonts w:ascii="Ubuntu Mono" w:cs="Ubuntu Mono" w:eastAsia="Ubuntu Mono" w:hAnsi="Ubuntu Mono"/>
+                <w:color w:val="586e75"/>
+                <w:rtl w:val="0"/>
+              </w:rPr>
+              <w:t xml:space="preserve">)</w:t>
+            </w:r>
+          </w:p>
+          <w:p>
+            <w:pPr>
+              <w:widowControl w:val="0"/>
+              <w:shd w:fill="fffffe" w:val="clear"/>
+              <w:spacing w:line="240" w:lineRule="auto"/>
+              <w:jc w:val="both"/>
+              <w:rPr>
+                <w:rFonts w:ascii="Ubuntu Mono" w:cs="Ubuntu Mono" w:eastAsia="Ubuntu Mono" w:hAnsi="Ubuntu Mono"/>
+                <w:color w:val="2aa198"/>
+              </w:rPr>
+            </w:pPr>
+            <w:r>
+              <w:rPr>
+                <w:rFonts w:ascii="Ubuntu Mono" w:cs="Ubuntu Mono" w:eastAsia="Ubuntu Mono" w:hAnsi="Ubuntu Mono"/>
+                <w:color w:val="859900"/>
+                <w:rtl w:val="0"/>
+              </w:rPr>
+              <w:t xml:space="preserve">WHERE</w:t>
+            </w:r>
+            <w:r>
+              <w:rPr>
+                <w:rFonts w:ascii="Ubuntu Mono" w:cs="Ubuntu Mono" w:eastAsia="Ubuntu Mono" w:hAnsi="Ubuntu Mono"/>
+                <w:color w:val="333333"/>
+                <w:rtl w:val="0"/>
+              </w:rPr>
+              <w:t xml:space="preserve"> h</w:t>
+            </w:r>
+            <w:r>
+              <w:rPr>
+                <w:rFonts w:ascii="Ubuntu Mono" w:cs="Ubuntu Mono" w:eastAsia="Ubuntu Mono" w:hAnsi="Ubuntu Mono"/>
+                <w:color w:val="586e75"/>
+                <w:rtl w:val="0"/>
+              </w:rPr>
+              <w:t xml:space="preserve">.</w:t>
+            </w:r>
+            <w:r>
+              <w:rPr>
+                <w:rFonts w:ascii="Ubuntu Mono" w:cs="Ubuntu Mono" w:eastAsia="Ubuntu Mono" w:hAnsi="Ubuntu Mono"/>
+                <w:color w:val="333333"/>
+                <w:rtl w:val="0"/>
+              </w:rPr>
+              <w:t xml:space="preserve">Municipi </w:t>
+            </w:r>
+            <w:r>
+              <w:rPr>
+                <w:rFonts w:ascii="Ubuntu Mono" w:cs="Ubuntu Mono" w:eastAsia="Ubuntu Mono" w:hAnsi="Ubuntu Mono"/>
+                <w:color w:val="586e75"/>
+                <w:rtl w:val="0"/>
+              </w:rPr>
+              <w:t xml:space="preserve">=</w:t>
+            </w:r>
+            <w:r>
+              <w:rPr>
+                <w:rFonts w:ascii="Ubuntu Mono" w:cs="Ubuntu Mono" w:eastAsia="Ubuntu Mono" w:hAnsi="Ubuntu Mono"/>
+                <w:color w:val="333333"/>
+                <w:rtl w:val="0"/>
+              </w:rPr>
+              <w:t xml:space="preserve"> </w:t>
+            </w:r>
+            <w:r>
+              <w:rPr>
+                <w:rFonts w:ascii="Ubuntu Mono" w:cs="Ubuntu Mono" w:eastAsia="Ubuntu Mono" w:hAnsi="Ubuntu Mono"/>
+                <w:color w:val="b58900"/>
+                <w:rtl w:val="0"/>
+              </w:rPr>
+              <w:t xml:space="preserve">'SFLL'</w:t>
+            </w:r>
+            <w:r>
+              <w:rPr>
+                <w:rFonts w:ascii="Ubuntu Mono" w:cs="Ubuntu Mono" w:eastAsia="Ubuntu Mono" w:hAnsi="Ubuntu Mono"/>
+                <w:color w:val="333333"/>
+                <w:rtl w:val="0"/>
+              </w:rPr>
+              <w:t xml:space="preserve"> </w:t>
+            </w:r>
+            <w:r>
+              <w:rPr>
+                <w:rFonts w:ascii="Ubuntu Mono" w:cs="Ubuntu Mono" w:eastAsia="Ubuntu Mono" w:hAnsi="Ubuntu Mono"/>
+                <w:color w:val="859900"/>
+                <w:rtl w:val="0"/>
+              </w:rPr>
+              <w:t xml:space="preserve">AND</w:t>
+            </w:r>
+            <w:r>
+              <w:rPr>
+                <w:rFonts w:ascii="Ubuntu Mono" w:cs="Ubuntu Mono" w:eastAsia="Ubuntu Mono" w:hAnsi="Ubuntu Mono"/>
+                <w:color w:val="333333"/>
+                <w:rtl w:val="0"/>
+              </w:rPr>
+              <w:t xml:space="preserve"> i</w:t>
+            </w:r>
+            <w:r>
+              <w:rPr>
+                <w:rFonts w:ascii="Ubuntu Mono" w:cs="Ubuntu Mono" w:eastAsia="Ubuntu Mono" w:hAnsi="Ubuntu Mono"/>
+                <w:color w:val="586e75"/>
+                <w:rtl w:val="0"/>
+              </w:rPr>
+              <w:t xml:space="preserve">.</w:t>
+            </w:r>
+            <w:r>
+              <w:rPr>
+                <w:rFonts w:ascii="Ubuntu Mono" w:cs="Ubuntu Mono" w:eastAsia="Ubuntu Mono" w:hAnsi="Ubuntu Mono"/>
+                <w:color w:val="333333"/>
+                <w:rtl w:val="0"/>
+              </w:rPr>
+              <w:t xml:space="preserve">Any_Padro </w:t>
+            </w:r>
+            <w:r>
+              <w:rPr>
+                <w:rFonts w:ascii="Ubuntu Mono" w:cs="Ubuntu Mono" w:eastAsia="Ubuntu Mono" w:hAnsi="Ubuntu Mono"/>
+                <w:color w:val="586e75"/>
+                <w:rtl w:val="0"/>
+              </w:rPr>
+              <w:t xml:space="preserve">&gt;</w:t>
+            </w:r>
+            <w:r>
+              <w:rPr>
+                <w:rFonts w:ascii="Ubuntu Mono" w:cs="Ubuntu Mono" w:eastAsia="Ubuntu Mono" w:hAnsi="Ubuntu Mono"/>
+                <w:color w:val="333333"/>
+                <w:rtl w:val="0"/>
+              </w:rPr>
+              <w:t xml:space="preserve"> </w:t>
+            </w:r>
+            <w:r>
+              <w:rPr>
+                <w:rFonts w:ascii="Ubuntu Mono" w:cs="Ubuntu Mono" w:eastAsia="Ubuntu Mono" w:hAnsi="Ubuntu Mono"/>
+                <w:color w:val="2aa198"/>
+                <w:rtl w:val="0"/>
+              </w:rPr>
+              <w:t xml:space="preserve">1800</w:t>
+            </w:r>
+            <w:r>
+              <w:rPr>
+                <w:rFonts w:ascii="Ubuntu Mono" w:cs="Ubuntu Mono" w:eastAsia="Ubuntu Mono" w:hAnsi="Ubuntu Mono"/>
+                <w:color w:val="333333"/>
+                <w:rtl w:val="0"/>
+              </w:rPr>
+              <w:t xml:space="preserve"> </w:t>
+            </w:r>
+            <w:r>
+              <w:rPr>
+                <w:rFonts w:ascii="Ubuntu Mono" w:cs="Ubuntu Mono" w:eastAsia="Ubuntu Mono" w:hAnsi="Ubuntu Mono"/>
+                <w:color w:val="859900"/>
+                <w:rtl w:val="0"/>
+              </w:rPr>
+              <w:t xml:space="preserve">AND</w:t>
+            </w:r>
+            <w:r>
+              <w:rPr>
+                <w:rFonts w:ascii="Ubuntu Mono" w:cs="Ubuntu Mono" w:eastAsia="Ubuntu Mono" w:hAnsi="Ubuntu Mono"/>
+                <w:color w:val="333333"/>
+                <w:rtl w:val="0"/>
+              </w:rPr>
+              <w:t xml:space="preserve"> i</w:t>
+            </w:r>
+            <w:r>
+              <w:rPr>
+                <w:rFonts w:ascii="Ubuntu Mono" w:cs="Ubuntu Mono" w:eastAsia="Ubuntu Mono" w:hAnsi="Ubuntu Mono"/>
+                <w:color w:val="586e75"/>
+                <w:rtl w:val="0"/>
+              </w:rPr>
+              <w:t xml:space="preserve">.</w:t>
+            </w:r>
+            <w:r>
+              <w:rPr>
+                <w:rFonts w:ascii="Ubuntu Mono" w:cs="Ubuntu Mono" w:eastAsia="Ubuntu Mono" w:hAnsi="Ubuntu Mono"/>
+                <w:color w:val="333333"/>
+                <w:rtl w:val="0"/>
+              </w:rPr>
+              <w:t xml:space="preserve">Any_Padro </w:t>
+            </w:r>
+            <w:r>
+              <w:rPr>
+                <w:rFonts w:ascii="Ubuntu Mono" w:cs="Ubuntu Mono" w:eastAsia="Ubuntu Mono" w:hAnsi="Ubuntu Mono"/>
+                <w:color w:val="586e75"/>
+                <w:rtl w:val="0"/>
+              </w:rPr>
+              <w:t xml:space="preserve">&lt;</w:t>
+            </w:r>
+            <w:r>
+              <w:rPr>
+                <w:rFonts w:ascii="Ubuntu Mono" w:cs="Ubuntu Mono" w:eastAsia="Ubuntu Mono" w:hAnsi="Ubuntu Mono"/>
+                <w:color w:val="333333"/>
+                <w:rtl w:val="0"/>
+              </w:rPr>
+              <w:t xml:space="preserve"> </w:t>
+            </w:r>
+            <w:r>
+              <w:rPr>
+                <w:rFonts w:ascii="Ubuntu Mono" w:cs="Ubuntu Mono" w:eastAsia="Ubuntu Mono" w:hAnsi="Ubuntu Mono"/>
+                <w:color w:val="2aa198"/>
+                <w:rtl w:val="0"/>
+              </w:rPr>
+              <w:t xml:space="preserve">1845</w:t>
+            </w:r>
+          </w:p>
+          <w:p>
+            <w:pPr>
+              <w:widowControl w:val="0"/>
+              <w:shd w:fill="fffffe" w:val="clear"/>
+              <w:spacing w:line="240" w:lineRule="auto"/>
+              <w:jc w:val="both"/>
+              <w:rPr>
+                <w:rFonts w:ascii="Ubuntu Mono" w:cs="Ubuntu Mono" w:eastAsia="Ubuntu Mono" w:hAnsi="Ubuntu Mono"/>
+                <w:color w:val="333333"/>
+              </w:rPr>
+            </w:pPr>
+            <w:r>
+              <w:rPr>
+                <w:rFonts w:ascii="Ubuntu Mono" w:cs="Ubuntu Mono" w:eastAsia="Ubuntu Mono" w:hAnsi="Ubuntu Mono"/>
+                <w:color w:val="859900"/>
+                <w:rtl w:val="0"/>
+              </w:rPr>
+              <w:t xml:space="preserve">RETURN</w:t>
+            </w:r>
+            <w:r>
+              <w:rPr>
+                <w:rFonts w:ascii="Ubuntu Mono" w:cs="Ubuntu Mono" w:eastAsia="Ubuntu Mono" w:hAnsi="Ubuntu Mono"/>
+                <w:color w:val="333333"/>
+                <w:rtl w:val="0"/>
+              </w:rPr>
+              <w:t xml:space="preserve"> </w:t>
+            </w:r>
+            <w:r>
+              <w:rPr>
+                <w:rFonts w:ascii="Ubuntu Mono" w:cs="Ubuntu Mono" w:eastAsia="Ubuntu Mono" w:hAnsi="Ubuntu Mono"/>
+                <w:color w:val="859900"/>
+                <w:rtl w:val="0"/>
+              </w:rPr>
+              <w:t xml:space="preserve">COUNT</w:t>
+            </w:r>
+            <w:r>
+              <w:rPr>
+                <w:rFonts w:ascii="Ubuntu Mono" w:cs="Ubuntu Mono" w:eastAsia="Ubuntu Mono" w:hAnsi="Ubuntu Mono"/>
+                <w:color w:val="586e75"/>
+                <w:rtl w:val="0"/>
+              </w:rPr>
+              <w:t xml:space="preserve">(</w:t>
+            </w:r>
+            <w:r>
+              <w:rPr>
+                <w:rFonts w:ascii="Ubuntu Mono" w:cs="Ubuntu Mono" w:eastAsia="Ubuntu Mono" w:hAnsi="Ubuntu Mono"/>
+                <w:color w:val="859900"/>
+                <w:rtl w:val="0"/>
+              </w:rPr>
+              <w:t xml:space="preserve">DISTINCT</w:t>
+            </w:r>
+            <w:r>
+              <w:rPr>
+                <w:rFonts w:ascii="Ubuntu Mono" w:cs="Ubuntu Mono" w:eastAsia="Ubuntu Mono" w:hAnsi="Ubuntu Mono"/>
+                <w:color w:val="333333"/>
+                <w:rtl w:val="0"/>
+              </w:rPr>
+              <w:t xml:space="preserve"> i</w:t>
+            </w:r>
+            <w:r>
+              <w:rPr>
+                <w:rFonts w:ascii="Ubuntu Mono" w:cs="Ubuntu Mono" w:eastAsia="Ubuntu Mono" w:hAnsi="Ubuntu Mono"/>
+                <w:color w:val="586e75"/>
+                <w:rtl w:val="0"/>
+              </w:rPr>
+              <w:t xml:space="preserve">)</w:t>
+            </w:r>
+            <w:r>
+              <w:rPr>
+                <w:rFonts w:ascii="Ubuntu Mono" w:cs="Ubuntu Mono" w:eastAsia="Ubuntu Mono" w:hAnsi="Ubuntu Mono"/>
+                <w:color w:val="333333"/>
+                <w:rtl w:val="0"/>
+              </w:rPr>
+              <w:t xml:space="preserve"> </w:t>
+            </w:r>
+            <w:r>
+              <w:rPr>
+                <w:rFonts w:ascii="Ubuntu Mono" w:cs="Ubuntu Mono" w:eastAsia="Ubuntu Mono" w:hAnsi="Ubuntu Mono"/>
+                <w:color w:val="859900"/>
+                <w:rtl w:val="0"/>
+              </w:rPr>
+              <w:t xml:space="preserve">AS</w:t>
+            </w:r>
+            <w:r>
+              <w:rPr>
+                <w:rFonts w:ascii="Ubuntu Mono" w:cs="Ubuntu Mono" w:eastAsia="Ubuntu Mono" w:hAnsi="Ubuntu Mono"/>
+                <w:color w:val="333333"/>
+                <w:rtl w:val="0"/>
+              </w:rPr>
+              <w:t xml:space="preserve"> Poblacio</w:t>
+            </w:r>
+            <w:r>
+              <w:rPr>
+                <w:rFonts w:ascii="Ubuntu Mono" w:cs="Ubuntu Mono" w:eastAsia="Ubuntu Mono" w:hAnsi="Ubuntu Mono"/>
+                <w:color w:val="586e75"/>
+                <w:rtl w:val="0"/>
+              </w:rPr>
+              <w:t xml:space="preserve">,</w:t>
+            </w:r>
+            <w:r>
+              <w:rPr>
+                <w:rFonts w:ascii="Ubuntu Mono" w:cs="Ubuntu Mono" w:eastAsia="Ubuntu Mono" w:hAnsi="Ubuntu Mono"/>
+                <w:color w:val="333333"/>
+                <w:rtl w:val="0"/>
+              </w:rPr>
+              <w:t xml:space="preserve"> i</w:t>
+            </w:r>
+            <w:r>
+              <w:rPr>
+                <w:rFonts w:ascii="Ubuntu Mono" w:cs="Ubuntu Mono" w:eastAsia="Ubuntu Mono" w:hAnsi="Ubuntu Mono"/>
+                <w:color w:val="586e75"/>
+                <w:rtl w:val="0"/>
+              </w:rPr>
+              <w:t xml:space="preserve">.</w:t>
+            </w:r>
+            <w:r>
+              <w:rPr>
+                <w:rFonts w:ascii="Ubuntu Mono" w:cs="Ubuntu Mono" w:eastAsia="Ubuntu Mono" w:hAnsi="Ubuntu Mono"/>
+                <w:color w:val="333333"/>
+                <w:rtl w:val="0"/>
+              </w:rPr>
+              <w:t xml:space="preserve">Any_Padro </w:t>
+            </w:r>
+            <w:r>
+              <w:rPr>
+                <w:rFonts w:ascii="Ubuntu Mono" w:cs="Ubuntu Mono" w:eastAsia="Ubuntu Mono" w:hAnsi="Ubuntu Mono"/>
+                <w:color w:val="859900"/>
+                <w:rtl w:val="0"/>
+              </w:rPr>
+              <w:t xml:space="preserve">AS</w:t>
+            </w:r>
+            <w:r>
+              <w:rPr>
+                <w:rFonts w:ascii="Ubuntu Mono" w:cs="Ubuntu Mono" w:eastAsia="Ubuntu Mono" w:hAnsi="Ubuntu Mono"/>
+                <w:color w:val="333333"/>
+                <w:rtl w:val="0"/>
+              </w:rPr>
+              <w:t xml:space="preserve"> Any_Padro</w:t>
+            </w:r>
+            <w:r>
+              <w:rPr>
+                <w:rFonts w:ascii="Ubuntu Mono" w:cs="Ubuntu Mono" w:eastAsia="Ubuntu Mono" w:hAnsi="Ubuntu Mono"/>
+                <w:color w:val="586e75"/>
+                <w:rtl w:val="0"/>
+              </w:rPr>
+              <w:t xml:space="preserve">,</w:t>
+            </w:r>
+            <w:r>
+              <w:rPr>
+                <w:rFonts w:ascii="Ubuntu Mono" w:cs="Ubuntu Mono" w:eastAsia="Ubuntu Mono" w:hAnsi="Ubuntu Mono"/>
+                <w:color w:val="333333"/>
+                <w:rtl w:val="0"/>
+              </w:rPr>
+              <w:t xml:space="preserve"> COLLECT</w:t>
+            </w:r>
+            <w:r>
+              <w:rPr>
+                <w:rFonts w:ascii="Ubuntu Mono" w:cs="Ubuntu Mono" w:eastAsia="Ubuntu Mono" w:hAnsi="Ubuntu Mono"/>
+                <w:color w:val="586e75"/>
+                <w:rtl w:val="0"/>
+              </w:rPr>
+              <w:t xml:space="preserve">(</w:t>
+            </w:r>
+            <w:r>
+              <w:rPr>
+                <w:rFonts w:ascii="Ubuntu Mono" w:cs="Ubuntu Mono" w:eastAsia="Ubuntu Mono" w:hAnsi="Ubuntu Mono"/>
+                <w:color w:val="859900"/>
+                <w:rtl w:val="0"/>
+              </w:rPr>
+              <w:t xml:space="preserve">DISTINCT</w:t>
+            </w:r>
+            <w:r>
+              <w:rPr>
+                <w:rFonts w:ascii="Ubuntu Mono" w:cs="Ubuntu Mono" w:eastAsia="Ubuntu Mono" w:hAnsi="Ubuntu Mono"/>
+                <w:color w:val="333333"/>
+                <w:rtl w:val="0"/>
+              </w:rPr>
+              <w:t xml:space="preserve"> h</w:t>
+            </w:r>
+            <w:r>
+              <w:rPr>
+                <w:rFonts w:ascii="Ubuntu Mono" w:cs="Ubuntu Mono" w:eastAsia="Ubuntu Mono" w:hAnsi="Ubuntu Mono"/>
+                <w:color w:val="586e75"/>
+                <w:rtl w:val="0"/>
+              </w:rPr>
+              <w:t xml:space="preserve">.</w:t>
+            </w:r>
+            <w:r>
+              <w:rPr>
+                <w:rFonts w:ascii="Ubuntu Mono" w:cs="Ubuntu Mono" w:eastAsia="Ubuntu Mono" w:hAnsi="Ubuntu Mono"/>
+                <w:color w:val="333333"/>
+                <w:rtl w:val="0"/>
+              </w:rPr>
+              <w:t xml:space="preserve">Id_Llar</w:t>
+            </w:r>
+            <w:r>
+              <w:rPr>
+                <w:rFonts w:ascii="Ubuntu Mono" w:cs="Ubuntu Mono" w:eastAsia="Ubuntu Mono" w:hAnsi="Ubuntu Mono"/>
+                <w:color w:val="586e75"/>
+                <w:rtl w:val="0"/>
+              </w:rPr>
+              <w:t xml:space="preserve">)</w:t>
+            </w:r>
+            <w:r>
+              <w:rPr>
+                <w:rFonts w:ascii="Ubuntu Mono" w:cs="Ubuntu Mono" w:eastAsia="Ubuntu Mono" w:hAnsi="Ubuntu Mono"/>
+                <w:color w:val="333333"/>
+                <w:rtl w:val="0"/>
+              </w:rPr>
+              <w:t xml:space="preserve"> </w:t>
+            </w:r>
+            <w:r>
+              <w:rPr>
+                <w:rFonts w:ascii="Ubuntu Mono" w:cs="Ubuntu Mono" w:eastAsia="Ubuntu Mono" w:hAnsi="Ubuntu Mono"/>
+                <w:color w:val="859900"/>
+                <w:rtl w:val="0"/>
+              </w:rPr>
+              <w:t xml:space="preserve">AS</w:t>
+            </w:r>
+            <w:r>
+              <w:rPr>
+                <w:rFonts w:ascii="Ubuntu Mono" w:cs="Ubuntu Mono" w:eastAsia="Ubuntu Mono" w:hAnsi="Ubuntu Mono"/>
+                <w:color w:val="333333"/>
+                <w:rtl w:val="0"/>
+              </w:rPr>
+              <w:t xml:space="preserve"> Habitatges</w:t>
+            </w:r>
+          </w:p>
+          <w:p>
+            <w:pPr>
+              <w:widowControl w:val="0"/>
+              <w:shd w:fill="fffffe" w:val="clear"/>
+              <w:spacing w:line="240" w:lineRule="auto"/>
+              <w:jc w:val="both"/>
+              <w:rPr>
+                <w:rFonts w:ascii="Ubuntu Mono" w:cs="Ubuntu Mono" w:eastAsia="Ubuntu Mono" w:hAnsi="Ubuntu Mono"/>
+              </w:rPr>
+            </w:pPr>
+            <w:r>
+              <w:rPr>
+                <w:rFonts w:ascii="Ubuntu Mono" w:cs="Ubuntu Mono" w:eastAsia="Ubuntu Mono" w:hAnsi="Ubuntu Mono"/>
+                <w:color w:val="859900"/>
+                <w:rtl w:val="0"/>
+              </w:rPr>
+              <w:t xml:space="preserve">ORDER</w:t>
+            </w:r>
+            <w:r>
+              <w:rPr>
+                <w:rFonts w:ascii="Ubuntu Mono" w:cs="Ubuntu Mono" w:eastAsia="Ubuntu Mono" w:hAnsi="Ubuntu Mono"/>
+                <w:color w:val="333333"/>
+                <w:rtl w:val="0"/>
+              </w:rPr>
+              <w:t xml:space="preserve"> </w:t>
+            </w:r>
+            <w:r>
+              <w:rPr>
+                <w:rFonts w:ascii="Ubuntu Mono" w:cs="Ubuntu Mono" w:eastAsia="Ubuntu Mono" w:hAnsi="Ubuntu Mono"/>
+                <w:color w:val="859900"/>
+                <w:rtl w:val="0"/>
+              </w:rPr>
+              <w:t xml:space="preserve">BY</w:t>
+            </w:r>
+            <w:r>
+              <w:rPr>
+                <w:rFonts w:ascii="Ubuntu Mono" w:cs="Ubuntu Mono" w:eastAsia="Ubuntu Mono" w:hAnsi="Ubuntu Mono"/>
+                <w:color w:val="333333"/>
+                <w:rtl w:val="0"/>
+              </w:rPr>
+              <w:t xml:space="preserve"> i</w:t>
+            </w:r>
+            <w:r>
+              <w:rPr>
+                <w:rFonts w:ascii="Ubuntu Mono" w:cs="Ubuntu Mono" w:eastAsia="Ubuntu Mono" w:hAnsi="Ubuntu Mono"/>
+                <w:color w:val="586e75"/>
+                <w:rtl w:val="0"/>
+              </w:rPr>
+              <w:t xml:space="preserve">.</w:t>
+            </w:r>
+            <w:r>
+              <w:rPr>
+                <w:rFonts w:ascii="Ubuntu Mono" w:cs="Ubuntu Mono" w:eastAsia="Ubuntu Mono" w:hAnsi="Ubuntu Mono"/>
+                <w:color w:val="333333"/>
+                <w:rtl w:val="0"/>
+              </w:rPr>
+              <w:t xml:space="preserve">Any_Padro</w:t>
+            </w:r>
             <w:r>
               <w:rPr>
                 <w:rtl w:val="0"/>
@@ -1974,7 +3415,9 @@
               <w:widowControl w:val="0"/>
               <w:spacing w:line="240" w:lineRule="auto"/>
               <w:jc w:val="both"/>
-              <w:rPr/>
+              <w:rPr>
+                <w:rFonts w:ascii="Ubuntu Mono" w:cs="Ubuntu Mono" w:eastAsia="Ubuntu Mono" w:hAnsi="Ubuntu Mono"/>
+              </w:rPr>
             </w:pPr>
             <w:r>
               <w:rPr>
@@ -2061,10 +3504,389 @@
           <w:p>
             <w:pPr>
               <w:widowControl w:val="0"/>
+              <w:shd w:fill="fffffe" w:val="clear"/>
               <w:spacing w:line="240" w:lineRule="auto"/>
               <w:jc w:val="both"/>
-              <w:rPr/>
+              <w:rPr>
+                <w:rFonts w:ascii="Ubuntu Mono" w:cs="Ubuntu Mono" w:eastAsia="Ubuntu Mono" w:hAnsi="Ubuntu Mono"/>
+                <w:color w:val="586e75"/>
+              </w:rPr>
             </w:pPr>
+            <w:r>
+              <w:rPr>
+                <w:rFonts w:ascii="Ubuntu Mono" w:cs="Ubuntu Mono" w:eastAsia="Ubuntu Mono" w:hAnsi="Ubuntu Mono"/>
+                <w:color w:val="859900"/>
+                <w:rtl w:val="0"/>
+              </w:rPr>
+              <w:t xml:space="preserve">MATCH</w:t>
+            </w:r>
+            <w:r>
+              <w:rPr>
+                <w:rFonts w:ascii="Ubuntu Mono" w:cs="Ubuntu Mono" w:eastAsia="Ubuntu Mono" w:hAnsi="Ubuntu Mono"/>
+                <w:color w:val="333333"/>
+                <w:rtl w:val="0"/>
+              </w:rPr>
+              <w:t xml:space="preserve"> </w:t>
+            </w:r>
+            <w:r>
+              <w:rPr>
+                <w:rFonts w:ascii="Ubuntu Mono" w:cs="Ubuntu Mono" w:eastAsia="Ubuntu Mono" w:hAnsi="Ubuntu Mono"/>
+                <w:color w:val="586e75"/>
+                <w:rtl w:val="0"/>
+              </w:rPr>
+              <w:t xml:space="preserve">(</w:t>
+            </w:r>
+            <w:r>
+              <w:rPr>
+                <w:rFonts w:ascii="Ubuntu Mono" w:cs="Ubuntu Mono" w:eastAsia="Ubuntu Mono" w:hAnsi="Ubuntu Mono"/>
+                <w:color w:val="333333"/>
+                <w:rtl w:val="0"/>
+              </w:rPr>
+              <w:t xml:space="preserve">i</w:t>
+            </w:r>
+            <w:r>
+              <w:rPr>
+                <w:rFonts w:ascii="Ubuntu Mono" w:cs="Ubuntu Mono" w:eastAsia="Ubuntu Mono" w:hAnsi="Ubuntu Mono"/>
+                <w:color w:val="586e75"/>
+                <w:rtl w:val="0"/>
+              </w:rPr>
+              <w:t xml:space="preserve">:</w:t>
+            </w:r>
+            <w:r>
+              <w:rPr>
+                <w:rFonts w:ascii="Ubuntu Mono" w:cs="Ubuntu Mono" w:eastAsia="Ubuntu Mono" w:hAnsi="Ubuntu Mono"/>
+                <w:color w:val="333333"/>
+                <w:rtl w:val="0"/>
+              </w:rPr>
+              <w:t xml:space="preserve">Individu</w:t>
+            </w:r>
+            <w:r>
+              <w:rPr>
+                <w:rFonts w:ascii="Ubuntu Mono" w:cs="Ubuntu Mono" w:eastAsia="Ubuntu Mono" w:hAnsi="Ubuntu Mono"/>
+                <w:color w:val="586e75"/>
+                <w:rtl w:val="0"/>
+              </w:rPr>
+              <w:t xml:space="preserve">)-[</w:t>
+            </w:r>
+            <w:r>
+              <w:rPr>
+                <w:rFonts w:ascii="Ubuntu Mono" w:cs="Ubuntu Mono" w:eastAsia="Ubuntu Mono" w:hAnsi="Ubuntu Mono"/>
+                <w:color w:val="333333"/>
+                <w:rtl w:val="0"/>
+              </w:rPr>
+              <w:t xml:space="preserve">s</w:t>
+            </w:r>
+            <w:r>
+              <w:rPr>
+                <w:rFonts w:ascii="Ubuntu Mono" w:cs="Ubuntu Mono" w:eastAsia="Ubuntu Mono" w:hAnsi="Ubuntu Mono"/>
+                <w:color w:val="586e75"/>
+                <w:rtl w:val="0"/>
+              </w:rPr>
+              <w:t xml:space="preserve">:</w:t>
+            </w:r>
+            <w:r>
+              <w:rPr>
+                <w:rFonts w:ascii="Ubuntu Mono" w:cs="Ubuntu Mono" w:eastAsia="Ubuntu Mono" w:hAnsi="Ubuntu Mono"/>
+                <w:color w:val="333333"/>
+                <w:rtl w:val="0"/>
+              </w:rPr>
+              <w:t xml:space="preserve">SAME_AS</w:t>
+            </w:r>
+            <w:r>
+              <w:rPr>
+                <w:rFonts w:ascii="Ubuntu Mono" w:cs="Ubuntu Mono" w:eastAsia="Ubuntu Mono" w:hAnsi="Ubuntu Mono"/>
+                <w:color w:val="586e75"/>
+                <w:rtl w:val="0"/>
+              </w:rPr>
+              <w:t xml:space="preserve">]-(</w:t>
+            </w:r>
+            <w:r>
+              <w:rPr>
+                <w:rFonts w:ascii="Ubuntu Mono" w:cs="Ubuntu Mono" w:eastAsia="Ubuntu Mono" w:hAnsi="Ubuntu Mono"/>
+                <w:color w:val="333333"/>
+                <w:rtl w:val="0"/>
+              </w:rPr>
+              <w:t xml:space="preserve">r</w:t>
+            </w:r>
+            <w:r>
+              <w:rPr>
+                <w:rFonts w:ascii="Ubuntu Mono" w:cs="Ubuntu Mono" w:eastAsia="Ubuntu Mono" w:hAnsi="Ubuntu Mono"/>
+                <w:color w:val="586e75"/>
+                <w:rtl w:val="0"/>
+              </w:rPr>
+              <w:t xml:space="preserve">:</w:t>
+            </w:r>
+            <w:r>
+              <w:rPr>
+                <w:rFonts w:ascii="Ubuntu Mono" w:cs="Ubuntu Mono" w:eastAsia="Ubuntu Mono" w:hAnsi="Ubuntu Mono"/>
+                <w:color w:val="333333"/>
+                <w:rtl w:val="0"/>
+              </w:rPr>
+              <w:t xml:space="preserve">Individu</w:t>
+            </w:r>
+            <w:r>
+              <w:rPr>
+                <w:rFonts w:ascii="Ubuntu Mono" w:cs="Ubuntu Mono" w:eastAsia="Ubuntu Mono" w:hAnsi="Ubuntu Mono"/>
+                <w:color w:val="586e75"/>
+                <w:rtl w:val="0"/>
+              </w:rPr>
+              <w:t xml:space="preserve">)</w:t>
+            </w:r>
+          </w:p>
+          <w:p>
+            <w:pPr>
+              <w:widowControl w:val="0"/>
+              <w:shd w:fill="fffffe" w:val="clear"/>
+              <w:spacing w:line="240" w:lineRule="auto"/>
+              <w:jc w:val="both"/>
+              <w:rPr>
+                <w:rFonts w:ascii="Ubuntu Mono" w:cs="Ubuntu Mono" w:eastAsia="Ubuntu Mono" w:hAnsi="Ubuntu Mono"/>
+                <w:color w:val="b58900"/>
+              </w:rPr>
+            </w:pPr>
+            <w:r>
+              <w:rPr>
+                <w:rFonts w:ascii="Ubuntu Mono" w:cs="Ubuntu Mono" w:eastAsia="Ubuntu Mono" w:hAnsi="Ubuntu Mono"/>
+                <w:color w:val="859900"/>
+                <w:rtl w:val="0"/>
+              </w:rPr>
+              <w:t xml:space="preserve">WHERE</w:t>
+            </w:r>
+            <w:r>
+              <w:rPr>
+                <w:rFonts w:ascii="Ubuntu Mono" w:cs="Ubuntu Mono" w:eastAsia="Ubuntu Mono" w:hAnsi="Ubuntu Mono"/>
+                <w:color w:val="333333"/>
+                <w:rtl w:val="0"/>
+              </w:rPr>
+              <w:t xml:space="preserve"> i</w:t>
+            </w:r>
+            <w:r>
+              <w:rPr>
+                <w:rFonts w:ascii="Ubuntu Mono" w:cs="Ubuntu Mono" w:eastAsia="Ubuntu Mono" w:hAnsi="Ubuntu Mono"/>
+                <w:color w:val="586e75"/>
+                <w:rtl w:val="0"/>
+              </w:rPr>
+              <w:t xml:space="preserve">.</w:t>
+            </w:r>
+            <w:r>
+              <w:rPr>
+                <w:rFonts w:ascii="Ubuntu Mono" w:cs="Ubuntu Mono" w:eastAsia="Ubuntu Mono" w:hAnsi="Ubuntu Mono"/>
+                <w:color w:val="333333"/>
+                <w:rtl w:val="0"/>
+              </w:rPr>
+              <w:t xml:space="preserve">Nom </w:t>
+            </w:r>
+            <w:r>
+              <w:rPr>
+                <w:rFonts w:ascii="Ubuntu Mono" w:cs="Ubuntu Mono" w:eastAsia="Ubuntu Mono" w:hAnsi="Ubuntu Mono"/>
+                <w:color w:val="586e75"/>
+                <w:rtl w:val="0"/>
+              </w:rPr>
+              <w:t xml:space="preserve">=</w:t>
+            </w:r>
+            <w:r>
+              <w:rPr>
+                <w:rFonts w:ascii="Ubuntu Mono" w:cs="Ubuntu Mono" w:eastAsia="Ubuntu Mono" w:hAnsi="Ubuntu Mono"/>
+                <w:color w:val="333333"/>
+                <w:rtl w:val="0"/>
+              </w:rPr>
+              <w:t xml:space="preserve"> </w:t>
+            </w:r>
+            <w:r>
+              <w:rPr>
+                <w:rFonts w:ascii="Ubuntu Mono" w:cs="Ubuntu Mono" w:eastAsia="Ubuntu Mono" w:hAnsi="Ubuntu Mono"/>
+                <w:color w:val="b58900"/>
+                <w:rtl w:val="0"/>
+              </w:rPr>
+              <w:t xml:space="preserve">"miguel"</w:t>
+            </w:r>
+            <w:r>
+              <w:rPr>
+                <w:rFonts w:ascii="Ubuntu Mono" w:cs="Ubuntu Mono" w:eastAsia="Ubuntu Mono" w:hAnsi="Ubuntu Mono"/>
+                <w:color w:val="333333"/>
+                <w:rtl w:val="0"/>
+              </w:rPr>
+              <w:t xml:space="preserve"> </w:t>
+            </w:r>
+            <w:r>
+              <w:rPr>
+                <w:rFonts w:ascii="Ubuntu Mono" w:cs="Ubuntu Mono" w:eastAsia="Ubuntu Mono" w:hAnsi="Ubuntu Mono"/>
+                <w:color w:val="859900"/>
+                <w:rtl w:val="0"/>
+              </w:rPr>
+              <w:t xml:space="preserve">AND</w:t>
+            </w:r>
+            <w:r>
+              <w:rPr>
+                <w:rFonts w:ascii="Ubuntu Mono" w:cs="Ubuntu Mono" w:eastAsia="Ubuntu Mono" w:hAnsi="Ubuntu Mono"/>
+                <w:color w:val="333333"/>
+                <w:rtl w:val="0"/>
+              </w:rPr>
+              <w:t xml:space="preserve"> i</w:t>
+            </w:r>
+            <w:r>
+              <w:rPr>
+                <w:rFonts w:ascii="Ubuntu Mono" w:cs="Ubuntu Mono" w:eastAsia="Ubuntu Mono" w:hAnsi="Ubuntu Mono"/>
+                <w:color w:val="586e75"/>
+                <w:rtl w:val="0"/>
+              </w:rPr>
+              <w:t xml:space="preserve">.</w:t>
+            </w:r>
+            <w:r>
+              <w:rPr>
+                <w:rFonts w:ascii="Ubuntu Mono" w:cs="Ubuntu Mono" w:eastAsia="Ubuntu Mono" w:hAnsi="Ubuntu Mono"/>
+                <w:color w:val="333333"/>
+                <w:rtl w:val="0"/>
+              </w:rPr>
+              <w:t xml:space="preserve">Cognom1 </w:t>
+            </w:r>
+            <w:r>
+              <w:rPr>
+                <w:rFonts w:ascii="Ubuntu Mono" w:cs="Ubuntu Mono" w:eastAsia="Ubuntu Mono" w:hAnsi="Ubuntu Mono"/>
+                <w:color w:val="586e75"/>
+                <w:rtl w:val="0"/>
+              </w:rPr>
+              <w:t xml:space="preserve">=</w:t>
+            </w:r>
+            <w:r>
+              <w:rPr>
+                <w:rFonts w:ascii="Ubuntu Mono" w:cs="Ubuntu Mono" w:eastAsia="Ubuntu Mono" w:hAnsi="Ubuntu Mono"/>
+                <w:color w:val="333333"/>
+                <w:rtl w:val="0"/>
+              </w:rPr>
+              <w:t xml:space="preserve"> </w:t>
+            </w:r>
+            <w:r>
+              <w:rPr>
+                <w:rFonts w:ascii="Ubuntu Mono" w:cs="Ubuntu Mono" w:eastAsia="Ubuntu Mono" w:hAnsi="Ubuntu Mono"/>
+                <w:color w:val="b58900"/>
+                <w:rtl w:val="0"/>
+              </w:rPr>
+              <w:t xml:space="preserve">"estape"</w:t>
+            </w:r>
+            <w:r>
+              <w:rPr>
+                <w:rFonts w:ascii="Ubuntu Mono" w:cs="Ubuntu Mono" w:eastAsia="Ubuntu Mono" w:hAnsi="Ubuntu Mono"/>
+                <w:color w:val="333333"/>
+                <w:rtl w:val="0"/>
+              </w:rPr>
+              <w:t xml:space="preserve"> </w:t>
+            </w:r>
+            <w:r>
+              <w:rPr>
+                <w:rFonts w:ascii="Ubuntu Mono" w:cs="Ubuntu Mono" w:eastAsia="Ubuntu Mono" w:hAnsi="Ubuntu Mono"/>
+                <w:color w:val="859900"/>
+                <w:rtl w:val="0"/>
+              </w:rPr>
+              <w:t xml:space="preserve">AND</w:t>
+            </w:r>
+            <w:r>
+              <w:rPr>
+                <w:rFonts w:ascii="Ubuntu Mono" w:cs="Ubuntu Mono" w:eastAsia="Ubuntu Mono" w:hAnsi="Ubuntu Mono"/>
+                <w:color w:val="333333"/>
+                <w:rtl w:val="0"/>
+              </w:rPr>
+              <w:t xml:space="preserve"> i</w:t>
+            </w:r>
+            <w:r>
+              <w:rPr>
+                <w:rFonts w:ascii="Ubuntu Mono" w:cs="Ubuntu Mono" w:eastAsia="Ubuntu Mono" w:hAnsi="Ubuntu Mono"/>
+                <w:color w:val="586e75"/>
+                <w:rtl w:val="0"/>
+              </w:rPr>
+              <w:t xml:space="preserve">.</w:t>
+            </w:r>
+            <w:r>
+              <w:rPr>
+                <w:rFonts w:ascii="Ubuntu Mono" w:cs="Ubuntu Mono" w:eastAsia="Ubuntu Mono" w:hAnsi="Ubuntu Mono"/>
+                <w:color w:val="333333"/>
+                <w:rtl w:val="0"/>
+              </w:rPr>
+              <w:t xml:space="preserve">Cognom2 </w:t>
+            </w:r>
+            <w:r>
+              <w:rPr>
+                <w:rFonts w:ascii="Ubuntu Mono" w:cs="Ubuntu Mono" w:eastAsia="Ubuntu Mono" w:hAnsi="Ubuntu Mono"/>
+                <w:color w:val="586e75"/>
+                <w:rtl w:val="0"/>
+              </w:rPr>
+              <w:t xml:space="preserve">=</w:t>
+            </w:r>
+            <w:r>
+              <w:rPr>
+                <w:rFonts w:ascii="Ubuntu Mono" w:cs="Ubuntu Mono" w:eastAsia="Ubuntu Mono" w:hAnsi="Ubuntu Mono"/>
+                <w:color w:val="333333"/>
+                <w:rtl w:val="0"/>
+              </w:rPr>
+              <w:t xml:space="preserve"> </w:t>
+            </w:r>
+            <w:r>
+              <w:rPr>
+                <w:rFonts w:ascii="Ubuntu Mono" w:cs="Ubuntu Mono" w:eastAsia="Ubuntu Mono" w:hAnsi="Ubuntu Mono"/>
+                <w:color w:val="b58900"/>
+                <w:rtl w:val="0"/>
+              </w:rPr>
+              <w:t xml:space="preserve">"bofill"</w:t>
+            </w:r>
+          </w:p>
+          <w:p>
+            <w:pPr>
+              <w:widowControl w:val="0"/>
+              <w:shd w:fill="fffffe" w:val="clear"/>
+              <w:spacing w:line="240" w:lineRule="auto"/>
+              <w:jc w:val="both"/>
+              <w:rPr>
+                <w:rFonts w:ascii="Ubuntu Mono" w:cs="Ubuntu Mono" w:eastAsia="Ubuntu Mono" w:hAnsi="Ubuntu Mono"/>
+              </w:rPr>
+            </w:pPr>
+            <w:r>
+              <w:rPr>
+                <w:rFonts w:ascii="Ubuntu Mono" w:cs="Ubuntu Mono" w:eastAsia="Ubuntu Mono" w:hAnsi="Ubuntu Mono"/>
+                <w:color w:val="859900"/>
+                <w:rtl w:val="0"/>
+              </w:rPr>
+              <w:t xml:space="preserve">RETURN</w:t>
+            </w:r>
+            <w:r>
+              <w:rPr>
+                <w:rFonts w:ascii="Ubuntu Mono" w:cs="Ubuntu Mono" w:eastAsia="Ubuntu Mono" w:hAnsi="Ubuntu Mono"/>
+                <w:color w:val="333333"/>
+                <w:rtl w:val="0"/>
+              </w:rPr>
+              <w:t xml:space="preserve"> i</w:t>
+            </w:r>
+            <w:r>
+              <w:rPr>
+                <w:rFonts w:ascii="Ubuntu Mono" w:cs="Ubuntu Mono" w:eastAsia="Ubuntu Mono" w:hAnsi="Ubuntu Mono"/>
+                <w:color w:val="586e75"/>
+                <w:rtl w:val="0"/>
+              </w:rPr>
+              <w:t xml:space="preserve">,</w:t>
+            </w:r>
+            <w:r>
+              <w:rPr>
+                <w:rFonts w:ascii="Ubuntu Mono" w:cs="Ubuntu Mono" w:eastAsia="Ubuntu Mono" w:hAnsi="Ubuntu Mono"/>
+                <w:color w:val="333333"/>
+                <w:rtl w:val="0"/>
+              </w:rPr>
+              <w:t xml:space="preserve"> s</w:t>
+            </w:r>
+            <w:r>
+              <w:rPr>
+                <w:rFonts w:ascii="Ubuntu Mono" w:cs="Ubuntu Mono" w:eastAsia="Ubuntu Mono" w:hAnsi="Ubuntu Mono"/>
+                <w:color w:val="586e75"/>
+                <w:rtl w:val="0"/>
+              </w:rPr>
+              <w:t xml:space="preserve">,</w:t>
+            </w:r>
+            <w:r>
+              <w:rPr>
+                <w:rFonts w:ascii="Ubuntu Mono" w:cs="Ubuntu Mono" w:eastAsia="Ubuntu Mono" w:hAnsi="Ubuntu Mono"/>
+                <w:color w:val="333333"/>
+                <w:rtl w:val="0"/>
+              </w:rPr>
+              <w:t xml:space="preserve"> r</w:t>
+            </w:r>
             <w:r>
               <w:rPr>
                 <w:rtl w:val="0"/>
@@ -2150,10 +3972,565 @@
           <w:p>
             <w:pPr>
               <w:widowControl w:val="0"/>
+              <w:shd w:fill="fffffe" w:val="clear"/>
               <w:spacing w:line="240" w:lineRule="auto"/>
               <w:jc w:val="both"/>
-              <w:rPr/>
+              <w:rPr>
+                <w:rFonts w:ascii="Ubuntu Mono" w:cs="Ubuntu Mono" w:eastAsia="Ubuntu Mono" w:hAnsi="Ubuntu Mono"/>
+                <w:color w:val="586e75"/>
+              </w:rPr>
             </w:pPr>
+            <w:r>
+              <w:rPr>
+                <w:rFonts w:ascii="Ubuntu Mono" w:cs="Ubuntu Mono" w:eastAsia="Ubuntu Mono" w:hAnsi="Ubuntu Mono"/>
+                <w:color w:val="859900"/>
+                <w:rtl w:val="0"/>
+              </w:rPr>
+              <w:t xml:space="preserve">MATCH</w:t>
+            </w:r>
+            <w:r>
+              <w:rPr>
+                <w:rFonts w:ascii="Ubuntu Mono" w:cs="Ubuntu Mono" w:eastAsia="Ubuntu Mono" w:hAnsi="Ubuntu Mono"/>
+                <w:color w:val="333333"/>
+                <w:rtl w:val="0"/>
+              </w:rPr>
+              <w:t xml:space="preserve"> </w:t>
+            </w:r>
+            <w:r>
+              <w:rPr>
+                <w:rFonts w:ascii="Ubuntu Mono" w:cs="Ubuntu Mono" w:eastAsia="Ubuntu Mono" w:hAnsi="Ubuntu Mono"/>
+                <w:color w:val="586e75"/>
+                <w:rtl w:val="0"/>
+              </w:rPr>
+              <w:t xml:space="preserve">(</w:t>
+            </w:r>
+            <w:r>
+              <w:rPr>
+                <w:rFonts w:ascii="Ubuntu Mono" w:cs="Ubuntu Mono" w:eastAsia="Ubuntu Mono" w:hAnsi="Ubuntu Mono"/>
+                <w:color w:val="333333"/>
+                <w:rtl w:val="0"/>
+              </w:rPr>
+              <w:t xml:space="preserve">i</w:t>
+            </w:r>
+            <w:r>
+              <w:rPr>
+                <w:rFonts w:ascii="Ubuntu Mono" w:cs="Ubuntu Mono" w:eastAsia="Ubuntu Mono" w:hAnsi="Ubuntu Mono"/>
+                <w:color w:val="586e75"/>
+                <w:rtl w:val="0"/>
+              </w:rPr>
+              <w:t xml:space="preserve">:</w:t>
+            </w:r>
+            <w:r>
+              <w:rPr>
+                <w:rFonts w:ascii="Ubuntu Mono" w:cs="Ubuntu Mono" w:eastAsia="Ubuntu Mono" w:hAnsi="Ubuntu Mono"/>
+                <w:color w:val="333333"/>
+                <w:rtl w:val="0"/>
+              </w:rPr>
+              <w:t xml:space="preserve">Individu</w:t>
+            </w:r>
+            <w:r>
+              <w:rPr>
+                <w:rFonts w:ascii="Ubuntu Mono" w:cs="Ubuntu Mono" w:eastAsia="Ubuntu Mono" w:hAnsi="Ubuntu Mono"/>
+                <w:color w:val="586e75"/>
+                <w:rtl w:val="0"/>
+              </w:rPr>
+              <w:t xml:space="preserve">)-[</w:t>
+            </w:r>
+            <w:r>
+              <w:rPr>
+                <w:rFonts w:ascii="Ubuntu Mono" w:cs="Ubuntu Mono" w:eastAsia="Ubuntu Mono" w:hAnsi="Ubuntu Mono"/>
+                <w:color w:val="333333"/>
+                <w:rtl w:val="0"/>
+              </w:rPr>
+              <w:t xml:space="preserve">s</w:t>
+            </w:r>
+            <w:r>
+              <w:rPr>
+                <w:rFonts w:ascii="Ubuntu Mono" w:cs="Ubuntu Mono" w:eastAsia="Ubuntu Mono" w:hAnsi="Ubuntu Mono"/>
+                <w:color w:val="586e75"/>
+                <w:rtl w:val="0"/>
+              </w:rPr>
+              <w:t xml:space="preserve">:</w:t>
+            </w:r>
+            <w:r>
+              <w:rPr>
+                <w:rFonts w:ascii="Ubuntu Mono" w:cs="Ubuntu Mono" w:eastAsia="Ubuntu Mono" w:hAnsi="Ubuntu Mono"/>
+                <w:color w:val="333333"/>
+                <w:rtl w:val="0"/>
+              </w:rPr>
+              <w:t xml:space="preserve">SAME_AS</w:t>
+            </w:r>
+            <w:r>
+              <w:rPr>
+                <w:rFonts w:ascii="Ubuntu Mono" w:cs="Ubuntu Mono" w:eastAsia="Ubuntu Mono" w:hAnsi="Ubuntu Mono"/>
+                <w:color w:val="586e75"/>
+                <w:rtl w:val="0"/>
+              </w:rPr>
+              <w:t xml:space="preserve">]-(</w:t>
+            </w:r>
+            <w:r>
+              <w:rPr>
+                <w:rFonts w:ascii="Ubuntu Mono" w:cs="Ubuntu Mono" w:eastAsia="Ubuntu Mono" w:hAnsi="Ubuntu Mono"/>
+                <w:color w:val="333333"/>
+                <w:rtl w:val="0"/>
+              </w:rPr>
+              <w:t xml:space="preserve">r</w:t>
+            </w:r>
+            <w:r>
+              <w:rPr>
+                <w:rFonts w:ascii="Ubuntu Mono" w:cs="Ubuntu Mono" w:eastAsia="Ubuntu Mono" w:hAnsi="Ubuntu Mono"/>
+                <w:color w:val="586e75"/>
+                <w:rtl w:val="0"/>
+              </w:rPr>
+              <w:t xml:space="preserve">:</w:t>
+            </w:r>
+            <w:r>
+              <w:rPr>
+                <w:rFonts w:ascii="Ubuntu Mono" w:cs="Ubuntu Mono" w:eastAsia="Ubuntu Mono" w:hAnsi="Ubuntu Mono"/>
+                <w:color w:val="333333"/>
+                <w:rtl w:val="0"/>
+              </w:rPr>
+              <w:t xml:space="preserve">Individu</w:t>
+            </w:r>
+            <w:r>
+              <w:rPr>
+                <w:rFonts w:ascii="Ubuntu Mono" w:cs="Ubuntu Mono" w:eastAsia="Ubuntu Mono" w:hAnsi="Ubuntu Mono"/>
+                <w:color w:val="586e75"/>
+                <w:rtl w:val="0"/>
+              </w:rPr>
+              <w:t xml:space="preserve">)</w:t>
+            </w:r>
+          </w:p>
+          <w:p>
+            <w:pPr>
+              <w:widowControl w:val="0"/>
+              <w:shd w:fill="fffffe" w:val="clear"/>
+              <w:spacing w:line="240" w:lineRule="auto"/>
+              <w:jc w:val="both"/>
+              <w:rPr>
+                <w:rFonts w:ascii="Ubuntu Mono" w:cs="Ubuntu Mono" w:eastAsia="Ubuntu Mono" w:hAnsi="Ubuntu Mono"/>
+                <w:color w:val="b58900"/>
+              </w:rPr>
+            </w:pPr>
+            <w:r>
+              <w:rPr>
+                <w:rFonts w:ascii="Ubuntu Mono" w:cs="Ubuntu Mono" w:eastAsia="Ubuntu Mono" w:hAnsi="Ubuntu Mono"/>
+                <w:color w:val="859900"/>
+                <w:rtl w:val="0"/>
+              </w:rPr>
+              <w:t xml:space="preserve">WHERE</w:t>
+            </w:r>
+            <w:r>
+              <w:rPr>
+                <w:rFonts w:ascii="Ubuntu Mono" w:cs="Ubuntu Mono" w:eastAsia="Ubuntu Mono" w:hAnsi="Ubuntu Mono"/>
+                <w:color w:val="333333"/>
+                <w:rtl w:val="0"/>
+              </w:rPr>
+              <w:t xml:space="preserve"> i</w:t>
+            </w:r>
+            <w:r>
+              <w:rPr>
+                <w:rFonts w:ascii="Ubuntu Mono" w:cs="Ubuntu Mono" w:eastAsia="Ubuntu Mono" w:hAnsi="Ubuntu Mono"/>
+                <w:color w:val="586e75"/>
+                <w:rtl w:val="0"/>
+              </w:rPr>
+              <w:t xml:space="preserve">.</w:t>
+            </w:r>
+            <w:r>
+              <w:rPr>
+                <w:rFonts w:ascii="Ubuntu Mono" w:cs="Ubuntu Mono" w:eastAsia="Ubuntu Mono" w:hAnsi="Ubuntu Mono"/>
+                <w:color w:val="333333"/>
+                <w:rtl w:val="0"/>
+              </w:rPr>
+              <w:t xml:space="preserve">Nom </w:t>
+            </w:r>
+            <w:r>
+              <w:rPr>
+                <w:rFonts w:ascii="Ubuntu Mono" w:cs="Ubuntu Mono" w:eastAsia="Ubuntu Mono" w:hAnsi="Ubuntu Mono"/>
+                <w:color w:val="586e75"/>
+                <w:rtl w:val="0"/>
+              </w:rPr>
+              <w:t xml:space="preserve">=</w:t>
+            </w:r>
+            <w:r>
+              <w:rPr>
+                <w:rFonts w:ascii="Ubuntu Mono" w:cs="Ubuntu Mono" w:eastAsia="Ubuntu Mono" w:hAnsi="Ubuntu Mono"/>
+                <w:color w:val="333333"/>
+                <w:rtl w:val="0"/>
+              </w:rPr>
+              <w:t xml:space="preserve"> </w:t>
+            </w:r>
+            <w:r>
+              <w:rPr>
+                <w:rFonts w:ascii="Ubuntu Mono" w:cs="Ubuntu Mono" w:eastAsia="Ubuntu Mono" w:hAnsi="Ubuntu Mono"/>
+                <w:color w:val="b58900"/>
+                <w:rtl w:val="0"/>
+              </w:rPr>
+              <w:t xml:space="preserve">"miguel"</w:t>
+            </w:r>
+            <w:r>
+              <w:rPr>
+                <w:rFonts w:ascii="Ubuntu Mono" w:cs="Ubuntu Mono" w:eastAsia="Ubuntu Mono" w:hAnsi="Ubuntu Mono"/>
+                <w:color w:val="333333"/>
+                <w:rtl w:val="0"/>
+              </w:rPr>
+              <w:t xml:space="preserve"> </w:t>
+            </w:r>
+            <w:r>
+              <w:rPr>
+                <w:rFonts w:ascii="Ubuntu Mono" w:cs="Ubuntu Mono" w:eastAsia="Ubuntu Mono" w:hAnsi="Ubuntu Mono"/>
+                <w:color w:val="859900"/>
+                <w:rtl w:val="0"/>
+              </w:rPr>
+              <w:t xml:space="preserve">AND</w:t>
+            </w:r>
+            <w:r>
+              <w:rPr>
+                <w:rFonts w:ascii="Ubuntu Mono" w:cs="Ubuntu Mono" w:eastAsia="Ubuntu Mono" w:hAnsi="Ubuntu Mono"/>
+                <w:color w:val="333333"/>
+                <w:rtl w:val="0"/>
+              </w:rPr>
+              <w:t xml:space="preserve"> i</w:t>
+            </w:r>
+            <w:r>
+              <w:rPr>
+                <w:rFonts w:ascii="Ubuntu Mono" w:cs="Ubuntu Mono" w:eastAsia="Ubuntu Mono" w:hAnsi="Ubuntu Mono"/>
+                <w:color w:val="586e75"/>
+                <w:rtl w:val="0"/>
+              </w:rPr>
+              <w:t xml:space="preserve">.</w:t>
+            </w:r>
+            <w:r>
+              <w:rPr>
+                <w:rFonts w:ascii="Ubuntu Mono" w:cs="Ubuntu Mono" w:eastAsia="Ubuntu Mono" w:hAnsi="Ubuntu Mono"/>
+                <w:color w:val="333333"/>
+                <w:rtl w:val="0"/>
+              </w:rPr>
+              <w:t xml:space="preserve">Cognom1 </w:t>
+            </w:r>
+            <w:r>
+              <w:rPr>
+                <w:rFonts w:ascii="Ubuntu Mono" w:cs="Ubuntu Mono" w:eastAsia="Ubuntu Mono" w:hAnsi="Ubuntu Mono"/>
+                <w:color w:val="586e75"/>
+                <w:rtl w:val="0"/>
+              </w:rPr>
+              <w:t xml:space="preserve">=</w:t>
+            </w:r>
+            <w:r>
+              <w:rPr>
+                <w:rFonts w:ascii="Ubuntu Mono" w:cs="Ubuntu Mono" w:eastAsia="Ubuntu Mono" w:hAnsi="Ubuntu Mono"/>
+                <w:color w:val="333333"/>
+                <w:rtl w:val="0"/>
+              </w:rPr>
+              <w:t xml:space="preserve"> </w:t>
+            </w:r>
+            <w:r>
+              <w:rPr>
+                <w:rFonts w:ascii="Ubuntu Mono" w:cs="Ubuntu Mono" w:eastAsia="Ubuntu Mono" w:hAnsi="Ubuntu Mono"/>
+                <w:color w:val="b58900"/>
+                <w:rtl w:val="0"/>
+              </w:rPr>
+              <w:t xml:space="preserve">"estape"</w:t>
+            </w:r>
+            <w:r>
+              <w:rPr>
+                <w:rFonts w:ascii="Ubuntu Mono" w:cs="Ubuntu Mono" w:eastAsia="Ubuntu Mono" w:hAnsi="Ubuntu Mono"/>
+                <w:color w:val="333333"/>
+                <w:rtl w:val="0"/>
+              </w:rPr>
+              <w:t xml:space="preserve"> </w:t>
+            </w:r>
+            <w:r>
+              <w:rPr>
+                <w:rFonts w:ascii="Ubuntu Mono" w:cs="Ubuntu Mono" w:eastAsia="Ubuntu Mono" w:hAnsi="Ubuntu Mono"/>
+                <w:color w:val="859900"/>
+                <w:rtl w:val="0"/>
+              </w:rPr>
+              <w:t xml:space="preserve">AND</w:t>
+            </w:r>
+            <w:r>
+              <w:rPr>
+                <w:rFonts w:ascii="Ubuntu Mono" w:cs="Ubuntu Mono" w:eastAsia="Ubuntu Mono" w:hAnsi="Ubuntu Mono"/>
+                <w:color w:val="333333"/>
+                <w:rtl w:val="0"/>
+              </w:rPr>
+              <w:t xml:space="preserve"> i</w:t>
+            </w:r>
+            <w:r>
+              <w:rPr>
+                <w:rFonts w:ascii="Ubuntu Mono" w:cs="Ubuntu Mono" w:eastAsia="Ubuntu Mono" w:hAnsi="Ubuntu Mono"/>
+                <w:color w:val="586e75"/>
+                <w:rtl w:val="0"/>
+              </w:rPr>
+              <w:t xml:space="preserve">.</w:t>
+            </w:r>
+            <w:r>
+              <w:rPr>
+                <w:rFonts w:ascii="Ubuntu Mono" w:cs="Ubuntu Mono" w:eastAsia="Ubuntu Mono" w:hAnsi="Ubuntu Mono"/>
+                <w:color w:val="333333"/>
+                <w:rtl w:val="0"/>
+              </w:rPr>
+              <w:t xml:space="preserve">Cognom2 </w:t>
+            </w:r>
+            <w:r>
+              <w:rPr>
+                <w:rFonts w:ascii="Ubuntu Mono" w:cs="Ubuntu Mono" w:eastAsia="Ubuntu Mono" w:hAnsi="Ubuntu Mono"/>
+                <w:color w:val="586e75"/>
+                <w:rtl w:val="0"/>
+              </w:rPr>
+              <w:t xml:space="preserve">=</w:t>
+            </w:r>
+            <w:r>
+              <w:rPr>
+                <w:rFonts w:ascii="Ubuntu Mono" w:cs="Ubuntu Mono" w:eastAsia="Ubuntu Mono" w:hAnsi="Ubuntu Mono"/>
+                <w:color w:val="333333"/>
+                <w:rtl w:val="0"/>
+              </w:rPr>
+              <w:t xml:space="preserve"> </w:t>
+            </w:r>
+            <w:r>
+              <w:rPr>
+                <w:rFonts w:ascii="Ubuntu Mono" w:cs="Ubuntu Mono" w:eastAsia="Ubuntu Mono" w:hAnsi="Ubuntu Mono"/>
+                <w:color w:val="b58900"/>
+                <w:rtl w:val="0"/>
+              </w:rPr>
+              <w:t xml:space="preserve">"bofill"</w:t>
+            </w:r>
+          </w:p>
+          <w:p>
+            <w:pPr>
+              <w:widowControl w:val="0"/>
+              <w:shd w:fill="fffffe" w:val="clear"/>
+              <w:spacing w:line="240" w:lineRule="auto"/>
+              <w:jc w:val="both"/>
+              <w:rPr>
+                <w:rFonts w:ascii="Ubuntu Mono" w:cs="Ubuntu Mono" w:eastAsia="Ubuntu Mono" w:hAnsi="Ubuntu Mono"/>
+              </w:rPr>
+            </w:pPr>
+            <w:r>
+              <w:rPr>
+                <w:rFonts w:ascii="Ubuntu Mono" w:cs="Ubuntu Mono" w:eastAsia="Ubuntu Mono" w:hAnsi="Ubuntu Mono"/>
+                <w:color w:val="859900"/>
+                <w:rtl w:val="0"/>
+              </w:rPr>
+              <w:t xml:space="preserve">RETURN</w:t>
+            </w:r>
+            <w:r>
+              <w:rPr>
+                <w:rFonts w:ascii="Ubuntu Mono" w:cs="Ubuntu Mono" w:eastAsia="Ubuntu Mono" w:hAnsi="Ubuntu Mono"/>
+                <w:color w:val="333333"/>
+                <w:rtl w:val="0"/>
+              </w:rPr>
+              <w:t xml:space="preserve"> i</w:t>
+            </w:r>
+            <w:r>
+              <w:rPr>
+                <w:rFonts w:ascii="Ubuntu Mono" w:cs="Ubuntu Mono" w:eastAsia="Ubuntu Mono" w:hAnsi="Ubuntu Mono"/>
+                <w:color w:val="586e75"/>
+                <w:rtl w:val="0"/>
+              </w:rPr>
+              <w:t xml:space="preserve">.</w:t>
+            </w:r>
+            <w:r>
+              <w:rPr>
+                <w:rFonts w:ascii="Ubuntu Mono" w:cs="Ubuntu Mono" w:eastAsia="Ubuntu Mono" w:hAnsi="Ubuntu Mono"/>
+                <w:color w:val="333333"/>
+                <w:rtl w:val="0"/>
+              </w:rPr>
+              <w:t xml:space="preserve">Nom </w:t>
+            </w:r>
+            <w:r>
+              <w:rPr>
+                <w:rFonts w:ascii="Ubuntu Mono" w:cs="Ubuntu Mono" w:eastAsia="Ubuntu Mono" w:hAnsi="Ubuntu Mono"/>
+                <w:color w:val="859900"/>
+                <w:rtl w:val="0"/>
+              </w:rPr>
+              <w:t xml:space="preserve">AS</w:t>
+            </w:r>
+            <w:r>
+              <w:rPr>
+                <w:rFonts w:ascii="Ubuntu Mono" w:cs="Ubuntu Mono" w:eastAsia="Ubuntu Mono" w:hAnsi="Ubuntu Mono"/>
+                <w:color w:val="333333"/>
+                <w:rtl w:val="0"/>
+              </w:rPr>
+              <w:t xml:space="preserve"> Nom</w:t>
+            </w:r>
+            <w:r>
+              <w:rPr>
+                <w:rFonts w:ascii="Ubuntu Mono" w:cs="Ubuntu Mono" w:eastAsia="Ubuntu Mono" w:hAnsi="Ubuntu Mono"/>
+                <w:color w:val="586e75"/>
+                <w:rtl w:val="0"/>
+              </w:rPr>
+              <w:t xml:space="preserve">,</w:t>
+            </w:r>
+            <w:r>
+              <w:rPr>
+                <w:rFonts w:ascii="Ubuntu Mono" w:cs="Ubuntu Mono" w:eastAsia="Ubuntu Mono" w:hAnsi="Ubuntu Mono"/>
+                <w:color w:val="333333"/>
+                <w:rtl w:val="0"/>
+              </w:rPr>
+              <w:t xml:space="preserve"> COLLECT</w:t>
+            </w:r>
+            <w:r>
+              <w:rPr>
+                <w:rFonts w:ascii="Ubuntu Mono" w:cs="Ubuntu Mono" w:eastAsia="Ubuntu Mono" w:hAnsi="Ubuntu Mono"/>
+                <w:color w:val="586e75"/>
+                <w:rtl w:val="0"/>
+              </w:rPr>
+              <w:t xml:space="preserve">(</w:t>
+            </w:r>
+            <w:r>
+              <w:rPr>
+                <w:rFonts w:ascii="Ubuntu Mono" w:cs="Ubuntu Mono" w:eastAsia="Ubuntu Mono" w:hAnsi="Ubuntu Mono"/>
+                <w:color w:val="859900"/>
+                <w:rtl w:val="0"/>
+              </w:rPr>
+              <w:t xml:space="preserve">DISTINCT</w:t>
+            </w:r>
+            <w:r>
+              <w:rPr>
+                <w:rFonts w:ascii="Ubuntu Mono" w:cs="Ubuntu Mono" w:eastAsia="Ubuntu Mono" w:hAnsi="Ubuntu Mono"/>
+                <w:color w:val="333333"/>
+                <w:rtl w:val="0"/>
+              </w:rPr>
+              <w:t xml:space="preserve"> r</w:t>
+            </w:r>
+            <w:r>
+              <w:rPr>
+                <w:rFonts w:ascii="Ubuntu Mono" w:cs="Ubuntu Mono" w:eastAsia="Ubuntu Mono" w:hAnsi="Ubuntu Mono"/>
+                <w:color w:val="586e75"/>
+                <w:rtl w:val="0"/>
+              </w:rPr>
+              <w:t xml:space="preserve">.</w:t>
+            </w:r>
+            <w:r>
+              <w:rPr>
+                <w:rFonts w:ascii="Ubuntu Mono" w:cs="Ubuntu Mono" w:eastAsia="Ubuntu Mono" w:hAnsi="Ubuntu Mono"/>
+                <w:color w:val="333333"/>
+                <w:rtl w:val="0"/>
+              </w:rPr>
+              <w:t xml:space="preserve">Cognom1</w:t>
+            </w:r>
+            <w:r>
+              <w:rPr>
+                <w:rFonts w:ascii="Ubuntu Mono" w:cs="Ubuntu Mono" w:eastAsia="Ubuntu Mono" w:hAnsi="Ubuntu Mono"/>
+                <w:color w:val="586e75"/>
+                <w:rtl w:val="0"/>
+              </w:rPr>
+              <w:t xml:space="preserve">)</w:t>
+            </w:r>
+            <w:r>
+              <w:rPr>
+                <w:rFonts w:ascii="Ubuntu Mono" w:cs="Ubuntu Mono" w:eastAsia="Ubuntu Mono" w:hAnsi="Ubuntu Mono"/>
+                <w:color w:val="333333"/>
+                <w:rtl w:val="0"/>
+              </w:rPr>
+              <w:t xml:space="preserve"> </w:t>
+            </w:r>
+            <w:r>
+              <w:rPr>
+                <w:rFonts w:ascii="Ubuntu Mono" w:cs="Ubuntu Mono" w:eastAsia="Ubuntu Mono" w:hAnsi="Ubuntu Mono"/>
+                <w:color w:val="859900"/>
+                <w:rtl w:val="0"/>
+              </w:rPr>
+              <w:t xml:space="preserve">AS</w:t>
+            </w:r>
+            <w:r>
+              <w:rPr>
+                <w:rFonts w:ascii="Ubuntu Mono" w:cs="Ubuntu Mono" w:eastAsia="Ubuntu Mono" w:hAnsi="Ubuntu Mono"/>
+                <w:color w:val="333333"/>
+                <w:rtl w:val="0"/>
+              </w:rPr>
+              <w:t xml:space="preserve"> Cognom1</w:t>
+            </w:r>
+            <w:r>
+              <w:rPr>
+                <w:rFonts w:ascii="Ubuntu Mono" w:cs="Ubuntu Mono" w:eastAsia="Ubuntu Mono" w:hAnsi="Ubuntu Mono"/>
+                <w:color w:val="586e75"/>
+                <w:rtl w:val="0"/>
+              </w:rPr>
+              <w:t xml:space="preserve">,</w:t>
+            </w:r>
+            <w:r>
+              <w:rPr>
+                <w:rFonts w:ascii="Ubuntu Mono" w:cs="Ubuntu Mono" w:eastAsia="Ubuntu Mono" w:hAnsi="Ubuntu Mono"/>
+                <w:color w:val="333333"/>
+                <w:rtl w:val="0"/>
+              </w:rPr>
+              <w:t xml:space="preserve"> COLLECT</w:t>
+            </w:r>
+            <w:r>
+              <w:rPr>
+                <w:rFonts w:ascii="Ubuntu Mono" w:cs="Ubuntu Mono" w:eastAsia="Ubuntu Mono" w:hAnsi="Ubuntu Mono"/>
+                <w:color w:val="586e75"/>
+                <w:rtl w:val="0"/>
+              </w:rPr>
+              <w:t xml:space="preserve">(</w:t>
+            </w:r>
+            <w:r>
+              <w:rPr>
+                <w:rFonts w:ascii="Ubuntu Mono" w:cs="Ubuntu Mono" w:eastAsia="Ubuntu Mono" w:hAnsi="Ubuntu Mono"/>
+                <w:color w:val="859900"/>
+                <w:rtl w:val="0"/>
+              </w:rPr>
+              <w:t xml:space="preserve">DISTINCT</w:t>
+            </w:r>
+            <w:r>
+              <w:rPr>
+                <w:rFonts w:ascii="Ubuntu Mono" w:cs="Ubuntu Mono" w:eastAsia="Ubuntu Mono" w:hAnsi="Ubuntu Mono"/>
+                <w:color w:val="333333"/>
+                <w:rtl w:val="0"/>
+              </w:rPr>
+              <w:t xml:space="preserve"> r</w:t>
+            </w:r>
+            <w:r>
+              <w:rPr>
+                <w:rFonts w:ascii="Ubuntu Mono" w:cs="Ubuntu Mono" w:eastAsia="Ubuntu Mono" w:hAnsi="Ubuntu Mono"/>
+                <w:color w:val="586e75"/>
+                <w:rtl w:val="0"/>
+              </w:rPr>
+              <w:t xml:space="preserve">.</w:t>
+            </w:r>
+            <w:r>
+              <w:rPr>
+                <w:rFonts w:ascii="Ubuntu Mono" w:cs="Ubuntu Mono" w:eastAsia="Ubuntu Mono" w:hAnsi="Ubuntu Mono"/>
+                <w:color w:val="333333"/>
+                <w:rtl w:val="0"/>
+              </w:rPr>
+              <w:t xml:space="preserve">Cognom2</w:t>
+            </w:r>
+            <w:r>
+              <w:rPr>
+                <w:rFonts w:ascii="Ubuntu Mono" w:cs="Ubuntu Mono" w:eastAsia="Ubuntu Mono" w:hAnsi="Ubuntu Mono"/>
+                <w:color w:val="586e75"/>
+                <w:rtl w:val="0"/>
+              </w:rPr>
+              <w:t xml:space="preserve">)</w:t>
+            </w:r>
+            <w:r>
+              <w:rPr>
+                <w:rFonts w:ascii="Ubuntu Mono" w:cs="Ubuntu Mono" w:eastAsia="Ubuntu Mono" w:hAnsi="Ubuntu Mono"/>
+                <w:color w:val="333333"/>
+                <w:rtl w:val="0"/>
+              </w:rPr>
+              <w:t xml:space="preserve"> </w:t>
+            </w:r>
+            <w:r>
+              <w:rPr>
+                <w:rFonts w:ascii="Ubuntu Mono" w:cs="Ubuntu Mono" w:eastAsia="Ubuntu Mono" w:hAnsi="Ubuntu Mono"/>
+                <w:color w:val="859900"/>
+                <w:rtl w:val="0"/>
+              </w:rPr>
+              <w:t xml:space="preserve">AS</w:t>
+            </w:r>
+            <w:r>
+              <w:rPr>
+                <w:rFonts w:ascii="Ubuntu Mono" w:cs="Ubuntu Mono" w:eastAsia="Ubuntu Mono" w:hAnsi="Ubuntu Mono"/>
+                <w:color w:val="333333"/>
+                <w:rtl w:val="0"/>
+              </w:rPr>
+              <w:t xml:space="preserve"> Cognom2</w:t>
+            </w:r>
             <w:r>
               <w:rPr>
                 <w:rtl w:val="0"/>
@@ -2239,10 +4616,491 @@
           <w:p>
             <w:pPr>
               <w:widowControl w:val="0"/>
+              <w:shd w:fill="fffffe" w:val="clear"/>
               <w:spacing w:line="240" w:lineRule="auto"/>
               <w:jc w:val="both"/>
-              <w:rPr/>
+              <w:rPr>
+                <w:rFonts w:ascii="Ubuntu Mono" w:cs="Ubuntu Mono" w:eastAsia="Ubuntu Mono" w:hAnsi="Ubuntu Mono"/>
+                <w:color w:val="586e75"/>
+              </w:rPr>
             </w:pPr>
+            <w:r>
+              <w:rPr>
+                <w:rFonts w:ascii="Ubuntu Mono" w:cs="Ubuntu Mono" w:eastAsia="Ubuntu Mono" w:hAnsi="Ubuntu Mono"/>
+                <w:color w:val="859900"/>
+                <w:rtl w:val="0"/>
+              </w:rPr>
+              <w:t xml:space="preserve">MATCH</w:t>
+            </w:r>
+            <w:r>
+              <w:rPr>
+                <w:rFonts w:ascii="Ubuntu Mono" w:cs="Ubuntu Mono" w:eastAsia="Ubuntu Mono" w:hAnsi="Ubuntu Mono"/>
+                <w:color w:val="333333"/>
+                <w:rtl w:val="0"/>
+              </w:rPr>
+              <w:t xml:space="preserve"> </w:t>
+            </w:r>
+            <w:r>
+              <w:rPr>
+                <w:rFonts w:ascii="Ubuntu Mono" w:cs="Ubuntu Mono" w:eastAsia="Ubuntu Mono" w:hAnsi="Ubuntu Mono"/>
+                <w:color w:val="586e75"/>
+                <w:rtl w:val="0"/>
+              </w:rPr>
+              <w:t xml:space="preserve">(</w:t>
+            </w:r>
+            <w:r>
+              <w:rPr>
+                <w:rFonts w:ascii="Ubuntu Mono" w:cs="Ubuntu Mono" w:eastAsia="Ubuntu Mono" w:hAnsi="Ubuntu Mono"/>
+                <w:color w:val="333333"/>
+                <w:rtl w:val="0"/>
+              </w:rPr>
+              <w:t xml:space="preserve">i</w:t>
+            </w:r>
+            <w:r>
+              <w:rPr>
+                <w:rFonts w:ascii="Ubuntu Mono" w:cs="Ubuntu Mono" w:eastAsia="Ubuntu Mono" w:hAnsi="Ubuntu Mono"/>
+                <w:color w:val="586e75"/>
+                <w:rtl w:val="0"/>
+              </w:rPr>
+              <w:t xml:space="preserve">:</w:t>
+            </w:r>
+            <w:r>
+              <w:rPr>
+                <w:rFonts w:ascii="Ubuntu Mono" w:cs="Ubuntu Mono" w:eastAsia="Ubuntu Mono" w:hAnsi="Ubuntu Mono"/>
+                <w:color w:val="333333"/>
+                <w:rtl w:val="0"/>
+              </w:rPr>
+              <w:t xml:space="preserve">Individu </w:t>
+            </w:r>
+            <w:r>
+              <w:rPr>
+                <w:rFonts w:ascii="Ubuntu Mono" w:cs="Ubuntu Mono" w:eastAsia="Ubuntu Mono" w:hAnsi="Ubuntu Mono"/>
+                <w:color w:val="586e75"/>
+                <w:rtl w:val="0"/>
+              </w:rPr>
+              <w:t xml:space="preserve">{</w:t>
+            </w:r>
+            <w:r>
+              <w:rPr>
+                <w:rFonts w:ascii="Ubuntu Mono" w:cs="Ubuntu Mono" w:eastAsia="Ubuntu Mono" w:hAnsi="Ubuntu Mono"/>
+                <w:color w:val="333333"/>
+                <w:rtl w:val="0"/>
+              </w:rPr>
+              <w:t xml:space="preserve">Nom</w:t>
+            </w:r>
+            <w:r>
+              <w:rPr>
+                <w:rFonts w:ascii="Ubuntu Mono" w:cs="Ubuntu Mono" w:eastAsia="Ubuntu Mono" w:hAnsi="Ubuntu Mono"/>
+                <w:color w:val="586e75"/>
+                <w:rtl w:val="0"/>
+              </w:rPr>
+              <w:t xml:space="preserve">:</w:t>
+            </w:r>
+            <w:r>
+              <w:rPr>
+                <w:rFonts w:ascii="Ubuntu Mono" w:cs="Ubuntu Mono" w:eastAsia="Ubuntu Mono" w:hAnsi="Ubuntu Mono"/>
+                <w:color w:val="333333"/>
+                <w:rtl w:val="0"/>
+              </w:rPr>
+              <w:t xml:space="preserve"> </w:t>
+            </w:r>
+            <w:r>
+              <w:rPr>
+                <w:rFonts w:ascii="Ubuntu Mono" w:cs="Ubuntu Mono" w:eastAsia="Ubuntu Mono" w:hAnsi="Ubuntu Mono"/>
+                <w:color w:val="b58900"/>
+                <w:rtl w:val="0"/>
+              </w:rPr>
+              <w:t xml:space="preserve">'benito'</w:t>
+            </w:r>
+            <w:r>
+              <w:rPr>
+                <w:rFonts w:ascii="Ubuntu Mono" w:cs="Ubuntu Mono" w:eastAsia="Ubuntu Mono" w:hAnsi="Ubuntu Mono"/>
+                <w:color w:val="586e75"/>
+                <w:rtl w:val="0"/>
+              </w:rPr>
+              <w:t xml:space="preserve">,</w:t>
+            </w:r>
+            <w:r>
+              <w:rPr>
+                <w:rFonts w:ascii="Ubuntu Mono" w:cs="Ubuntu Mono" w:eastAsia="Ubuntu Mono" w:hAnsi="Ubuntu Mono"/>
+                <w:color w:val="333333"/>
+                <w:rtl w:val="0"/>
+              </w:rPr>
+              <w:t xml:space="preserve"> Cognom1</w:t>
+            </w:r>
+            <w:r>
+              <w:rPr>
+                <w:rFonts w:ascii="Ubuntu Mono" w:cs="Ubuntu Mono" w:eastAsia="Ubuntu Mono" w:hAnsi="Ubuntu Mono"/>
+                <w:color w:val="586e75"/>
+                <w:rtl w:val="0"/>
+              </w:rPr>
+              <w:t xml:space="preserve">:</w:t>
+            </w:r>
+            <w:r>
+              <w:rPr>
+                <w:rFonts w:ascii="Ubuntu Mono" w:cs="Ubuntu Mono" w:eastAsia="Ubuntu Mono" w:hAnsi="Ubuntu Mono"/>
+                <w:color w:val="333333"/>
+                <w:rtl w:val="0"/>
+              </w:rPr>
+              <w:t xml:space="preserve"> </w:t>
+            </w:r>
+            <w:r>
+              <w:rPr>
+                <w:rFonts w:ascii="Ubuntu Mono" w:cs="Ubuntu Mono" w:eastAsia="Ubuntu Mono" w:hAnsi="Ubuntu Mono"/>
+                <w:color w:val="b58900"/>
+                <w:rtl w:val="0"/>
+              </w:rPr>
+              <w:t xml:space="preserve">'julivert'</w:t>
+            </w:r>
+            <w:r>
+              <w:rPr>
+                <w:rFonts w:ascii="Ubuntu Mono" w:cs="Ubuntu Mono" w:eastAsia="Ubuntu Mono" w:hAnsi="Ubuntu Mono"/>
+                <w:color w:val="586e75"/>
+                <w:rtl w:val="0"/>
+              </w:rPr>
+              <w:t xml:space="preserve">})</w:t>
+            </w:r>
+          </w:p>
+          <w:p>
+            <w:pPr>
+              <w:widowControl w:val="0"/>
+              <w:shd w:fill="fffffe" w:val="clear"/>
+              <w:spacing w:line="240" w:lineRule="auto"/>
+              <w:jc w:val="both"/>
+              <w:rPr>
+                <w:rFonts w:ascii="Ubuntu Mono" w:cs="Ubuntu Mono" w:eastAsia="Ubuntu Mono" w:hAnsi="Ubuntu Mono"/>
+                <w:color w:val="586e75"/>
+              </w:rPr>
+            </w:pPr>
+            <w:r>
+              <w:rPr>
+                <w:rFonts w:ascii="Ubuntu Mono" w:cs="Ubuntu Mono" w:eastAsia="Ubuntu Mono" w:hAnsi="Ubuntu Mono"/>
+                <w:color w:val="859900"/>
+                <w:rtl w:val="0"/>
+              </w:rPr>
+              <w:t xml:space="preserve">OPTIONAL</w:t>
+            </w:r>
+            <w:r>
+              <w:rPr>
+                <w:rFonts w:ascii="Ubuntu Mono" w:cs="Ubuntu Mono" w:eastAsia="Ubuntu Mono" w:hAnsi="Ubuntu Mono"/>
+                <w:color w:val="333333"/>
+                <w:rtl w:val="0"/>
+              </w:rPr>
+              <w:t xml:space="preserve"> </w:t>
+            </w:r>
+            <w:r>
+              <w:rPr>
+                <w:rFonts w:ascii="Ubuntu Mono" w:cs="Ubuntu Mono" w:eastAsia="Ubuntu Mono" w:hAnsi="Ubuntu Mono"/>
+                <w:color w:val="859900"/>
+                <w:rtl w:val="0"/>
+              </w:rPr>
+              <w:t xml:space="preserve">MATCH</w:t>
+            </w:r>
+            <w:r>
+              <w:rPr>
+                <w:rFonts w:ascii="Ubuntu Mono" w:cs="Ubuntu Mono" w:eastAsia="Ubuntu Mono" w:hAnsi="Ubuntu Mono"/>
+                <w:color w:val="333333"/>
+                <w:rtl w:val="0"/>
+              </w:rPr>
+              <w:t xml:space="preserve"> </w:t>
+            </w:r>
+            <w:r>
+              <w:rPr>
+                <w:rFonts w:ascii="Ubuntu Mono" w:cs="Ubuntu Mono" w:eastAsia="Ubuntu Mono" w:hAnsi="Ubuntu Mono"/>
+                <w:color w:val="586e75"/>
+                <w:rtl w:val="0"/>
+              </w:rPr>
+              <w:t xml:space="preserve">(</w:t>
+            </w:r>
+            <w:r>
+              <w:rPr>
+                <w:rFonts w:ascii="Ubuntu Mono" w:cs="Ubuntu Mono" w:eastAsia="Ubuntu Mono" w:hAnsi="Ubuntu Mono"/>
+                <w:color w:val="333333"/>
+                <w:rtl w:val="0"/>
+              </w:rPr>
+              <w:t xml:space="preserve">i</w:t>
+            </w:r>
+            <w:r>
+              <w:rPr>
+                <w:rFonts w:ascii="Ubuntu Mono" w:cs="Ubuntu Mono" w:eastAsia="Ubuntu Mono" w:hAnsi="Ubuntu Mono"/>
+                <w:color w:val="586e75"/>
+                <w:rtl w:val="0"/>
+              </w:rPr>
+              <w:t xml:space="preserve">)-[</w:t>
+            </w:r>
+            <w:r>
+              <w:rPr>
+                <w:rFonts w:ascii="Ubuntu Mono" w:cs="Ubuntu Mono" w:eastAsia="Ubuntu Mono" w:hAnsi="Ubuntu Mono"/>
+                <w:rtl w:val="0"/>
+              </w:rPr>
+              <w:t xml:space="preserve">f</w:t>
+            </w:r>
+            <w:r>
+              <w:rPr>
+                <w:rFonts w:ascii="Ubuntu Mono" w:cs="Ubuntu Mono" w:eastAsia="Ubuntu Mono" w:hAnsi="Ubuntu Mono"/>
+                <w:color w:val="586e75"/>
+                <w:rtl w:val="0"/>
+              </w:rPr>
+              <w:t xml:space="preserve">:</w:t>
+            </w:r>
+            <w:r>
+              <w:rPr>
+                <w:rFonts w:ascii="Ubuntu Mono" w:cs="Ubuntu Mono" w:eastAsia="Ubuntu Mono" w:hAnsi="Ubuntu Mono"/>
+                <w:color w:val="333333"/>
+                <w:rtl w:val="0"/>
+              </w:rPr>
+              <w:t xml:space="preserve">familia</w:t>
+            </w:r>
+            <w:r>
+              <w:rPr>
+                <w:rFonts w:ascii="Ubuntu Mono" w:cs="Ubuntu Mono" w:eastAsia="Ubuntu Mono" w:hAnsi="Ubuntu Mono"/>
+                <w:color w:val="586e75"/>
+                <w:rtl w:val="0"/>
+              </w:rPr>
+              <w:t xml:space="preserve">]-&gt;(</w:t>
+            </w:r>
+            <w:r>
+              <w:rPr>
+                <w:rFonts w:ascii="Ubuntu Mono" w:cs="Ubuntu Mono" w:eastAsia="Ubuntu Mono" w:hAnsi="Ubuntu Mono"/>
+                <w:color w:val="333333"/>
+                <w:rtl w:val="0"/>
+              </w:rPr>
+              <w:t xml:space="preserve">p</w:t>
+            </w:r>
+            <w:r>
+              <w:rPr>
+                <w:rFonts w:ascii="Ubuntu Mono" w:cs="Ubuntu Mono" w:eastAsia="Ubuntu Mono" w:hAnsi="Ubuntu Mono"/>
+                <w:color w:val="586e75"/>
+                <w:rtl w:val="0"/>
+              </w:rPr>
+              <w:t xml:space="preserve">:</w:t>
+            </w:r>
+            <w:r>
+              <w:rPr>
+                <w:rFonts w:ascii="Ubuntu Mono" w:cs="Ubuntu Mono" w:eastAsia="Ubuntu Mono" w:hAnsi="Ubuntu Mono"/>
+                <w:color w:val="333333"/>
+                <w:rtl w:val="0"/>
+              </w:rPr>
+              <w:t xml:space="preserve">Individu</w:t>
+            </w:r>
+            <w:r>
+              <w:rPr>
+                <w:rFonts w:ascii="Ubuntu Mono" w:cs="Ubuntu Mono" w:eastAsia="Ubuntu Mono" w:hAnsi="Ubuntu Mono"/>
+                <w:color w:val="586e75"/>
+                <w:rtl w:val="0"/>
+              </w:rPr>
+              <w:t xml:space="preserve">)</w:t>
+            </w:r>
+          </w:p>
+          <w:p>
+            <w:pPr>
+              <w:widowControl w:val="0"/>
+              <w:shd w:fill="fffffe" w:val="clear"/>
+              <w:spacing w:line="240" w:lineRule="auto"/>
+              <w:jc w:val="both"/>
+              <w:rPr>
+                <w:rFonts w:ascii="Ubuntu Mono" w:cs="Ubuntu Mono" w:eastAsia="Ubuntu Mono" w:hAnsi="Ubuntu Mono"/>
+              </w:rPr>
+            </w:pPr>
+            <w:r>
+              <w:rPr>
+                <w:rFonts w:ascii="Ubuntu Mono" w:cs="Ubuntu Mono" w:eastAsia="Ubuntu Mono" w:hAnsi="Ubuntu Mono"/>
+                <w:color w:val="859900"/>
+                <w:rtl w:val="0"/>
+              </w:rPr>
+              <w:t xml:space="preserve">RETURN</w:t>
+            </w:r>
+            <w:r>
+              <w:rPr>
+                <w:rFonts w:ascii="Ubuntu Mono" w:cs="Ubuntu Mono" w:eastAsia="Ubuntu Mono" w:hAnsi="Ubuntu Mono"/>
+                <w:color w:val="333333"/>
+                <w:rtl w:val="0"/>
+              </w:rPr>
+              <w:t xml:space="preserve"> p</w:t>
+            </w:r>
+            <w:r>
+              <w:rPr>
+                <w:rFonts w:ascii="Ubuntu Mono" w:cs="Ubuntu Mono" w:eastAsia="Ubuntu Mono" w:hAnsi="Ubuntu Mono"/>
+                <w:color w:val="586e75"/>
+                <w:rtl w:val="0"/>
+              </w:rPr>
+              <w:t xml:space="preserve">.</w:t>
+            </w:r>
+            <w:r>
+              <w:rPr>
+                <w:rFonts w:ascii="Ubuntu Mono" w:cs="Ubuntu Mono" w:eastAsia="Ubuntu Mono" w:hAnsi="Ubuntu Mono"/>
+                <w:color w:val="333333"/>
+                <w:rtl w:val="0"/>
+              </w:rPr>
+              <w:t xml:space="preserve">Nom </w:t>
+            </w:r>
+            <w:r>
+              <w:rPr>
+                <w:rFonts w:ascii="Ubuntu Mono" w:cs="Ubuntu Mono" w:eastAsia="Ubuntu Mono" w:hAnsi="Ubuntu Mono"/>
+                <w:color w:val="859900"/>
+                <w:rtl w:val="0"/>
+              </w:rPr>
+              <w:t xml:space="preserve">AS</w:t>
+            </w:r>
+            <w:r>
+              <w:rPr>
+                <w:rFonts w:ascii="Ubuntu Mono" w:cs="Ubuntu Mono" w:eastAsia="Ubuntu Mono" w:hAnsi="Ubuntu Mono"/>
+                <w:color w:val="333333"/>
+                <w:rtl w:val="0"/>
+              </w:rPr>
+              <w:t xml:space="preserve"> Nom</w:t>
+            </w:r>
+            <w:r>
+              <w:rPr>
+                <w:rFonts w:ascii="Ubuntu Mono" w:cs="Ubuntu Mono" w:eastAsia="Ubuntu Mono" w:hAnsi="Ubuntu Mono"/>
+                <w:color w:val="586e75"/>
+                <w:rtl w:val="0"/>
+              </w:rPr>
+              <w:t xml:space="preserve">,</w:t>
+            </w:r>
+            <w:r>
+              <w:rPr>
+                <w:rFonts w:ascii="Ubuntu Mono" w:cs="Ubuntu Mono" w:eastAsia="Ubuntu Mono" w:hAnsi="Ubuntu Mono"/>
+                <w:color w:val="333333"/>
+                <w:rtl w:val="0"/>
+              </w:rPr>
+              <w:t xml:space="preserve"> p</w:t>
+            </w:r>
+            <w:r>
+              <w:rPr>
+                <w:rFonts w:ascii="Ubuntu Mono" w:cs="Ubuntu Mono" w:eastAsia="Ubuntu Mono" w:hAnsi="Ubuntu Mono"/>
+                <w:color w:val="586e75"/>
+                <w:rtl w:val="0"/>
+              </w:rPr>
+              <w:t xml:space="preserve">.</w:t>
+            </w:r>
+            <w:r>
+              <w:rPr>
+                <w:rFonts w:ascii="Ubuntu Mono" w:cs="Ubuntu Mono" w:eastAsia="Ubuntu Mono" w:hAnsi="Ubuntu Mono"/>
+                <w:color w:val="333333"/>
+                <w:rtl w:val="0"/>
+              </w:rPr>
+              <w:t xml:space="preserve">Cognom1 </w:t>
+            </w:r>
+            <w:r>
+              <w:rPr>
+                <w:rFonts w:ascii="Ubuntu Mono" w:cs="Ubuntu Mono" w:eastAsia="Ubuntu Mono" w:hAnsi="Ubuntu Mono"/>
+                <w:color w:val="859900"/>
+                <w:rtl w:val="0"/>
+              </w:rPr>
+              <w:t xml:space="preserve">AS</w:t>
+            </w:r>
+            <w:r>
+              <w:rPr>
+                <w:rFonts w:ascii="Ubuntu Mono" w:cs="Ubuntu Mono" w:eastAsia="Ubuntu Mono" w:hAnsi="Ubuntu Mono"/>
+                <w:color w:val="333333"/>
+                <w:rtl w:val="0"/>
+              </w:rPr>
+              <w:t xml:space="preserve"> Cognom1</w:t>
+            </w:r>
+            <w:r>
+              <w:rPr>
+                <w:rFonts w:ascii="Ubuntu Mono" w:cs="Ubuntu Mono" w:eastAsia="Ubuntu Mono" w:hAnsi="Ubuntu Mono"/>
+                <w:color w:val="586e75"/>
+                <w:rtl w:val="0"/>
+              </w:rPr>
+              <w:t xml:space="preserve">,</w:t>
+            </w:r>
+            <w:r>
+              <w:rPr>
+                <w:rFonts w:ascii="Ubuntu Mono" w:cs="Ubuntu Mono" w:eastAsia="Ubuntu Mono" w:hAnsi="Ubuntu Mono"/>
+                <w:color w:val="333333"/>
+                <w:rtl w:val="0"/>
+              </w:rPr>
+              <w:t xml:space="preserve"> p</w:t>
+            </w:r>
+            <w:r>
+              <w:rPr>
+                <w:rFonts w:ascii="Ubuntu Mono" w:cs="Ubuntu Mono" w:eastAsia="Ubuntu Mono" w:hAnsi="Ubuntu Mono"/>
+                <w:color w:val="586e75"/>
+                <w:rtl w:val="0"/>
+              </w:rPr>
+              <w:t xml:space="preserve">.</w:t>
+            </w:r>
+            <w:r>
+              <w:rPr>
+                <w:rFonts w:ascii="Ubuntu Mono" w:cs="Ubuntu Mono" w:eastAsia="Ubuntu Mono" w:hAnsi="Ubuntu Mono"/>
+                <w:color w:val="333333"/>
+                <w:rtl w:val="0"/>
+              </w:rPr>
+              <w:t xml:space="preserve">Cognom2 </w:t>
+            </w:r>
+            <w:r>
+              <w:rPr>
+                <w:rFonts w:ascii="Ubuntu Mono" w:cs="Ubuntu Mono" w:eastAsia="Ubuntu Mono" w:hAnsi="Ubuntu Mono"/>
+                <w:color w:val="859900"/>
+                <w:rtl w:val="0"/>
+              </w:rPr>
+              <w:t xml:space="preserve">AS</w:t>
+            </w:r>
+            <w:r>
+              <w:rPr>
+                <w:rFonts w:ascii="Ubuntu Mono" w:cs="Ubuntu Mono" w:eastAsia="Ubuntu Mono" w:hAnsi="Ubuntu Mono"/>
+                <w:color w:val="333333"/>
+                <w:rtl w:val="0"/>
+              </w:rPr>
+              <w:t xml:space="preserve"> Cognom2</w:t>
+            </w:r>
+            <w:r>
+              <w:rPr>
+                <w:rFonts w:ascii="Ubuntu Mono" w:cs="Ubuntu Mono" w:eastAsia="Ubuntu Mono" w:hAnsi="Ubuntu Mono"/>
+                <w:color w:val="586e75"/>
+                <w:rtl w:val="0"/>
+              </w:rPr>
+              <w:t xml:space="preserve">,</w:t>
+            </w:r>
+            <w:r>
+              <w:rPr>
+                <w:rFonts w:ascii="Ubuntu Mono" w:cs="Ubuntu Mono" w:eastAsia="Ubuntu Mono" w:hAnsi="Ubuntu Mono"/>
+                <w:color w:val="333333"/>
+                <w:rtl w:val="0"/>
+              </w:rPr>
+              <w:t xml:space="preserve"> </w:t>
+            </w:r>
+            <w:r>
+              <w:rPr>
+                <w:rFonts w:ascii="Ubuntu Mono" w:cs="Ubuntu Mono" w:eastAsia="Ubuntu Mono" w:hAnsi="Ubuntu Mono"/>
+                <w:rtl w:val="0"/>
+              </w:rPr>
+              <w:t xml:space="preserve">f</w:t>
+            </w:r>
+            <w:r>
+              <w:rPr>
+                <w:rFonts w:ascii="Ubuntu Mono" w:cs="Ubuntu Mono" w:eastAsia="Ubuntu Mono" w:hAnsi="Ubuntu Mono"/>
+                <w:color w:val="586e75"/>
+                <w:rtl w:val="0"/>
+              </w:rPr>
+              <w:t xml:space="preserve">.</w:t>
+            </w:r>
+            <w:r>
+              <w:rPr>
+                <w:rFonts w:ascii="Ubuntu Mono" w:cs="Ubuntu Mono" w:eastAsia="Ubuntu Mono" w:hAnsi="Ubuntu Mono"/>
+                <w:color w:val="333333"/>
+                <w:rtl w:val="0"/>
+              </w:rPr>
+              <w:t xml:space="preserve">Relacio </w:t>
+            </w:r>
+            <w:r>
+              <w:rPr>
+                <w:rFonts w:ascii="Ubuntu Mono" w:cs="Ubuntu Mono" w:eastAsia="Ubuntu Mono" w:hAnsi="Ubuntu Mono"/>
+                <w:color w:val="859900"/>
+                <w:rtl w:val="0"/>
+              </w:rPr>
+              <w:t xml:space="preserve">AS</w:t>
+            </w:r>
+            <w:r>
+              <w:rPr>
+                <w:rFonts w:ascii="Ubuntu Mono" w:cs="Ubuntu Mono" w:eastAsia="Ubuntu Mono" w:hAnsi="Ubuntu Mono"/>
+                <w:color w:val="333333"/>
+                <w:rtl w:val="0"/>
+              </w:rPr>
+              <w:t xml:space="preserve"> tipus_relació</w:t>
+            </w:r>
             <w:r>
               <w:rPr>
                 <w:rtl w:val="0"/>
@@ -2417,10 +5275,295 @@
           <w:p>
             <w:pPr>
               <w:widowControl w:val="0"/>
+              <w:shd w:fill="fffffe" w:val="clear"/>
               <w:spacing w:line="240" w:lineRule="auto"/>
               <w:jc w:val="both"/>
-              <w:rPr/>
+              <w:rPr>
+                <w:rFonts w:ascii="Ubuntu Mono" w:cs="Ubuntu Mono" w:eastAsia="Ubuntu Mono" w:hAnsi="Ubuntu Mono"/>
+                <w:color w:val="586e75"/>
+              </w:rPr>
             </w:pPr>
+            <w:r>
+              <w:rPr>
+                <w:rFonts w:ascii="Ubuntu Mono" w:cs="Ubuntu Mono" w:eastAsia="Ubuntu Mono" w:hAnsi="Ubuntu Mono"/>
+                <w:color w:val="859900"/>
+                <w:rtl w:val="0"/>
+              </w:rPr>
+              <w:t xml:space="preserve">MATCH</w:t>
+            </w:r>
+            <w:r>
+              <w:rPr>
+                <w:rFonts w:ascii="Ubuntu Mono" w:cs="Ubuntu Mono" w:eastAsia="Ubuntu Mono" w:hAnsi="Ubuntu Mono"/>
+                <w:color w:val="333333"/>
+                <w:rtl w:val="0"/>
+              </w:rPr>
+              <w:t xml:space="preserve"> </w:t>
+            </w:r>
+            <w:r>
+              <w:rPr>
+                <w:rFonts w:ascii="Ubuntu Mono" w:cs="Ubuntu Mono" w:eastAsia="Ubuntu Mono" w:hAnsi="Ubuntu Mono"/>
+                <w:color w:val="586e75"/>
+                <w:rtl w:val="0"/>
+              </w:rPr>
+              <w:t xml:space="preserve">(</w:t>
+            </w:r>
+            <w:r>
+              <w:rPr>
+                <w:rFonts w:ascii="Ubuntu Mono" w:cs="Ubuntu Mono" w:eastAsia="Ubuntu Mono" w:hAnsi="Ubuntu Mono"/>
+                <w:color w:val="333333"/>
+                <w:rtl w:val="0"/>
+              </w:rPr>
+              <w:t xml:space="preserve">I</w:t>
+            </w:r>
+            <w:r>
+              <w:rPr>
+                <w:rFonts w:ascii="Ubuntu Mono" w:cs="Ubuntu Mono" w:eastAsia="Ubuntu Mono" w:hAnsi="Ubuntu Mono"/>
+                <w:color w:val="586e75"/>
+                <w:rtl w:val="0"/>
+              </w:rPr>
+              <w:t xml:space="preserve">:</w:t>
+            </w:r>
+            <w:r>
+              <w:rPr>
+                <w:rFonts w:ascii="Ubuntu Mono" w:cs="Ubuntu Mono" w:eastAsia="Ubuntu Mono" w:hAnsi="Ubuntu Mono"/>
+                <w:color w:val="333333"/>
+                <w:rtl w:val="0"/>
+              </w:rPr>
+              <w:t xml:space="preserve">Individu</w:t>
+            </w:r>
+            <w:r>
+              <w:rPr>
+                <w:rFonts w:ascii="Ubuntu Mono" w:cs="Ubuntu Mono" w:eastAsia="Ubuntu Mono" w:hAnsi="Ubuntu Mono"/>
+                <w:color w:val="586e75"/>
+                <w:rtl w:val="0"/>
+              </w:rPr>
+              <w:t xml:space="preserve">)-[</w:t>
+            </w:r>
+            <w:r>
+              <w:rPr>
+                <w:rFonts w:ascii="Ubuntu Mono" w:cs="Ubuntu Mono" w:eastAsia="Ubuntu Mono" w:hAnsi="Ubuntu Mono"/>
+                <w:rtl w:val="0"/>
+              </w:rPr>
+              <w:t xml:space="preserve">f</w:t>
+            </w:r>
+            <w:r>
+              <w:rPr>
+                <w:rFonts w:ascii="Ubuntu Mono" w:cs="Ubuntu Mono" w:eastAsia="Ubuntu Mono" w:hAnsi="Ubuntu Mono"/>
+                <w:color w:val="586e75"/>
+                <w:rtl w:val="0"/>
+              </w:rPr>
+              <w:t xml:space="preserve">:</w:t>
+            </w:r>
+            <w:r>
+              <w:rPr>
+                <w:rFonts w:ascii="Ubuntu Mono" w:cs="Ubuntu Mono" w:eastAsia="Ubuntu Mono" w:hAnsi="Ubuntu Mono"/>
+                <w:color w:val="333333"/>
+                <w:rtl w:val="0"/>
+              </w:rPr>
+              <w:t xml:space="preserve">familia</w:t>
+            </w:r>
+            <w:r>
+              <w:rPr>
+                <w:rFonts w:ascii="Ubuntu Mono" w:cs="Ubuntu Mono" w:eastAsia="Ubuntu Mono" w:hAnsi="Ubuntu Mono"/>
+                <w:color w:val="586e75"/>
+                <w:rtl w:val="0"/>
+              </w:rPr>
+              <w:t xml:space="preserve">]-&gt;(</w:t>
+            </w:r>
+            <w:r>
+              <w:rPr>
+                <w:rFonts w:ascii="Ubuntu Mono" w:cs="Ubuntu Mono" w:eastAsia="Ubuntu Mono" w:hAnsi="Ubuntu Mono"/>
+                <w:color w:val="333333"/>
+                <w:rtl w:val="0"/>
+              </w:rPr>
+              <w:t xml:space="preserve">s</w:t>
+            </w:r>
+            <w:r>
+              <w:rPr>
+                <w:rFonts w:ascii="Ubuntu Mono" w:cs="Ubuntu Mono" w:eastAsia="Ubuntu Mono" w:hAnsi="Ubuntu Mono"/>
+                <w:color w:val="586e75"/>
+                <w:rtl w:val="0"/>
+              </w:rPr>
+              <w:t xml:space="preserve">:</w:t>
+            </w:r>
+            <w:r>
+              <w:rPr>
+                <w:rFonts w:ascii="Ubuntu Mono" w:cs="Ubuntu Mono" w:eastAsia="Ubuntu Mono" w:hAnsi="Ubuntu Mono"/>
+                <w:color w:val="333333"/>
+                <w:rtl w:val="0"/>
+              </w:rPr>
+              <w:t xml:space="preserve">Individu</w:t>
+            </w:r>
+            <w:r>
+              <w:rPr>
+                <w:rFonts w:ascii="Ubuntu Mono" w:cs="Ubuntu Mono" w:eastAsia="Ubuntu Mono" w:hAnsi="Ubuntu Mono"/>
+                <w:color w:val="586e75"/>
+                <w:rtl w:val="0"/>
+              </w:rPr>
+              <w:t xml:space="preserve">)</w:t>
+            </w:r>
+          </w:p>
+          <w:p>
+            <w:pPr>
+              <w:widowControl w:val="0"/>
+              <w:shd w:fill="fffffe" w:val="clear"/>
+              <w:spacing w:line="240" w:lineRule="auto"/>
+              <w:jc w:val="both"/>
+              <w:rPr>
+                <w:rFonts w:ascii="Ubuntu Mono" w:cs="Ubuntu Mono" w:eastAsia="Ubuntu Mono" w:hAnsi="Ubuntu Mono"/>
+              </w:rPr>
+            </w:pPr>
+            <w:r>
+              <w:rPr>
+                <w:rFonts w:ascii="Ubuntu Mono" w:cs="Ubuntu Mono" w:eastAsia="Ubuntu Mono" w:hAnsi="Ubuntu Mono"/>
+                <w:color w:val="859900"/>
+                <w:rtl w:val="0"/>
+              </w:rPr>
+              <w:t xml:space="preserve">RETURN</w:t>
+            </w:r>
+            <w:r>
+              <w:rPr>
+                <w:rFonts w:ascii="Ubuntu Mono" w:cs="Ubuntu Mono" w:eastAsia="Ubuntu Mono" w:hAnsi="Ubuntu Mono"/>
+                <w:color w:val="333333"/>
+                <w:rtl w:val="0"/>
+              </w:rPr>
+              <w:t xml:space="preserve"> I</w:t>
+            </w:r>
+            <w:r>
+              <w:rPr>
+                <w:rFonts w:ascii="Ubuntu Mono" w:cs="Ubuntu Mono" w:eastAsia="Ubuntu Mono" w:hAnsi="Ubuntu Mono"/>
+                <w:color w:val="586e75"/>
+                <w:rtl w:val="0"/>
+              </w:rPr>
+              <w:t xml:space="preserve">.</w:t>
+            </w:r>
+            <w:r>
+              <w:rPr>
+                <w:rFonts w:ascii="Ubuntu Mono" w:cs="Ubuntu Mono" w:eastAsia="Ubuntu Mono" w:hAnsi="Ubuntu Mono"/>
+                <w:color w:val="333333"/>
+                <w:rtl w:val="0"/>
+              </w:rPr>
+              <w:t xml:space="preserve">Nom </w:t>
+            </w:r>
+            <w:r>
+              <w:rPr>
+                <w:rFonts w:ascii="Ubuntu Mono" w:cs="Ubuntu Mono" w:eastAsia="Ubuntu Mono" w:hAnsi="Ubuntu Mono"/>
+                <w:color w:val="859900"/>
+                <w:rtl w:val="0"/>
+              </w:rPr>
+              <w:t xml:space="preserve">AS</w:t>
+            </w:r>
+            <w:r>
+              <w:rPr>
+                <w:rFonts w:ascii="Ubuntu Mono" w:cs="Ubuntu Mono" w:eastAsia="Ubuntu Mono" w:hAnsi="Ubuntu Mono"/>
+                <w:color w:val="333333"/>
+                <w:rtl w:val="0"/>
+              </w:rPr>
+              <w:t xml:space="preserve"> individu_1</w:t>
+            </w:r>
+            <w:r>
+              <w:rPr>
+                <w:rFonts w:ascii="Ubuntu Mono" w:cs="Ubuntu Mono" w:eastAsia="Ubuntu Mono" w:hAnsi="Ubuntu Mono"/>
+                <w:color w:val="586e75"/>
+                <w:rtl w:val="0"/>
+              </w:rPr>
+              <w:t xml:space="preserve">,</w:t>
+            </w:r>
+            <w:r>
+              <w:rPr>
+                <w:rFonts w:ascii="Ubuntu Mono" w:cs="Ubuntu Mono" w:eastAsia="Ubuntu Mono" w:hAnsi="Ubuntu Mono"/>
+                <w:color w:val="333333"/>
+                <w:rtl w:val="0"/>
+              </w:rPr>
+              <w:t xml:space="preserve"> </w:t>
+            </w:r>
+            <w:r>
+              <w:rPr>
+                <w:rFonts w:ascii="Ubuntu Mono" w:cs="Ubuntu Mono" w:eastAsia="Ubuntu Mono" w:hAnsi="Ubuntu Mono"/>
+                <w:rtl w:val="0"/>
+              </w:rPr>
+              <w:t xml:space="preserve">f</w:t>
+            </w:r>
+            <w:r>
+              <w:rPr>
+                <w:rFonts w:ascii="Ubuntu Mono" w:cs="Ubuntu Mono" w:eastAsia="Ubuntu Mono" w:hAnsi="Ubuntu Mono"/>
+                <w:color w:val="586e75"/>
+                <w:rtl w:val="0"/>
+              </w:rPr>
+              <w:t xml:space="preserve">.</w:t>
+            </w:r>
+            <w:r>
+              <w:rPr>
+                <w:rFonts w:ascii="Ubuntu Mono" w:cs="Ubuntu Mono" w:eastAsia="Ubuntu Mono" w:hAnsi="Ubuntu Mono"/>
+                <w:color w:val="333333"/>
+                <w:rtl w:val="0"/>
+              </w:rPr>
+              <w:t xml:space="preserve">Relacio </w:t>
+            </w:r>
+            <w:r>
+              <w:rPr>
+                <w:rFonts w:ascii="Ubuntu Mono" w:cs="Ubuntu Mono" w:eastAsia="Ubuntu Mono" w:hAnsi="Ubuntu Mono"/>
+                <w:color w:val="859900"/>
+                <w:rtl w:val="0"/>
+              </w:rPr>
+              <w:t xml:space="preserve">AS</w:t>
+            </w:r>
+            <w:r>
+              <w:rPr>
+                <w:rFonts w:ascii="Ubuntu Mono" w:cs="Ubuntu Mono" w:eastAsia="Ubuntu Mono" w:hAnsi="Ubuntu Mono"/>
+                <w:color w:val="333333"/>
+                <w:rtl w:val="0"/>
+              </w:rPr>
+              <w:t xml:space="preserve"> relacio_familiar</w:t>
+            </w:r>
+            <w:r>
+              <w:rPr>
+                <w:rFonts w:ascii="Ubuntu Mono" w:cs="Ubuntu Mono" w:eastAsia="Ubuntu Mono" w:hAnsi="Ubuntu Mono"/>
+                <w:color w:val="586e75"/>
+                <w:rtl w:val="0"/>
+              </w:rPr>
+              <w:t xml:space="preserve">,</w:t>
+            </w:r>
+            <w:r>
+              <w:rPr>
+                <w:rFonts w:ascii="Ubuntu Mono" w:cs="Ubuntu Mono" w:eastAsia="Ubuntu Mono" w:hAnsi="Ubuntu Mono"/>
+                <w:color w:val="333333"/>
+                <w:rtl w:val="0"/>
+              </w:rPr>
+              <w:t xml:space="preserve"> s</w:t>
+            </w:r>
+            <w:r>
+              <w:rPr>
+                <w:rFonts w:ascii="Ubuntu Mono" w:cs="Ubuntu Mono" w:eastAsia="Ubuntu Mono" w:hAnsi="Ubuntu Mono"/>
+                <w:color w:val="586e75"/>
+                <w:rtl w:val="0"/>
+              </w:rPr>
+              <w:t xml:space="preserve">.</w:t>
+            </w:r>
+            <w:r>
+              <w:rPr>
+                <w:rFonts w:ascii="Ubuntu Mono" w:cs="Ubuntu Mono" w:eastAsia="Ubuntu Mono" w:hAnsi="Ubuntu Mono"/>
+                <w:color w:val="333333"/>
+                <w:rtl w:val="0"/>
+              </w:rPr>
+              <w:t xml:space="preserve">Nom </w:t>
+            </w:r>
+            <w:r>
+              <w:rPr>
+                <w:rFonts w:ascii="Ubuntu Mono" w:cs="Ubuntu Mono" w:eastAsia="Ubuntu Mono" w:hAnsi="Ubuntu Mono"/>
+                <w:color w:val="859900"/>
+                <w:rtl w:val="0"/>
+              </w:rPr>
+              <w:t xml:space="preserve">AS</w:t>
+            </w:r>
+            <w:r>
+              <w:rPr>
+                <w:rFonts w:ascii="Ubuntu Mono" w:cs="Ubuntu Mono" w:eastAsia="Ubuntu Mono" w:hAnsi="Ubuntu Mono"/>
+                <w:color w:val="333333"/>
+                <w:rtl w:val="0"/>
+              </w:rPr>
+              <w:t xml:space="preserve"> individu_2</w:t>
+            </w:r>
             <w:r>
               <w:rPr>
                 <w:rtl w:val="0"/>
@@ -2506,10 +5649,421 @@
           <w:p>
             <w:pPr>
               <w:widowControl w:val="0"/>
+              <w:shd w:fill="fffffe" w:val="clear"/>
               <w:spacing w:line="240" w:lineRule="auto"/>
               <w:jc w:val="both"/>
-              <w:rPr/>
+              <w:rPr>
+                <w:rFonts w:ascii="Ubuntu Mono" w:cs="Ubuntu Mono" w:eastAsia="Ubuntu Mono" w:hAnsi="Ubuntu Mono"/>
+                <w:color w:val="586e75"/>
+              </w:rPr>
             </w:pPr>
+            <w:r>
+              <w:rPr>
+                <w:rFonts w:ascii="Ubuntu Mono" w:cs="Ubuntu Mono" w:eastAsia="Ubuntu Mono" w:hAnsi="Ubuntu Mono"/>
+                <w:color w:val="859900"/>
+                <w:rtl w:val="0"/>
+              </w:rPr>
+              <w:t xml:space="preserve">MATCH</w:t>
+            </w:r>
+            <w:r>
+              <w:rPr>
+                <w:rFonts w:ascii="Ubuntu Mono" w:cs="Ubuntu Mono" w:eastAsia="Ubuntu Mono" w:hAnsi="Ubuntu Mono"/>
+                <w:color w:val="333333"/>
+                <w:rtl w:val="0"/>
+              </w:rPr>
+              <w:t xml:space="preserve"> </w:t>
+            </w:r>
+            <w:r>
+              <w:rPr>
+                <w:rFonts w:ascii="Ubuntu Mono" w:cs="Ubuntu Mono" w:eastAsia="Ubuntu Mono" w:hAnsi="Ubuntu Mono"/>
+                <w:color w:val="586e75"/>
+                <w:rtl w:val="0"/>
+              </w:rPr>
+              <w:t xml:space="preserve">(</w:t>
+            </w:r>
+            <w:r>
+              <w:rPr>
+                <w:rFonts w:ascii="Ubuntu Mono" w:cs="Ubuntu Mono" w:eastAsia="Ubuntu Mono" w:hAnsi="Ubuntu Mono"/>
+                <w:color w:val="333333"/>
+                <w:rtl w:val="0"/>
+              </w:rPr>
+              <w:t xml:space="preserve">h</w:t>
+            </w:r>
+            <w:r>
+              <w:rPr>
+                <w:rFonts w:ascii="Ubuntu Mono" w:cs="Ubuntu Mono" w:eastAsia="Ubuntu Mono" w:hAnsi="Ubuntu Mono"/>
+                <w:color w:val="586e75"/>
+                <w:rtl w:val="0"/>
+              </w:rPr>
+              <w:t xml:space="preserve">:</w:t>
+            </w:r>
+            <w:r>
+              <w:rPr>
+                <w:rFonts w:ascii="Ubuntu Mono" w:cs="Ubuntu Mono" w:eastAsia="Ubuntu Mono" w:hAnsi="Ubuntu Mono"/>
+                <w:color w:val="333333"/>
+                <w:rtl w:val="0"/>
+              </w:rPr>
+              <w:t xml:space="preserve">Habitatge </w:t>
+            </w:r>
+            <w:r>
+              <w:rPr>
+                <w:rFonts w:ascii="Ubuntu Mono" w:cs="Ubuntu Mono" w:eastAsia="Ubuntu Mono" w:hAnsi="Ubuntu Mono"/>
+                <w:color w:val="586e75"/>
+                <w:rtl w:val="0"/>
+              </w:rPr>
+              <w:t xml:space="preserve">{</w:t>
+            </w:r>
+            <w:r>
+              <w:rPr>
+                <w:rFonts w:ascii="Ubuntu Mono" w:cs="Ubuntu Mono" w:eastAsia="Ubuntu Mono" w:hAnsi="Ubuntu Mono"/>
+                <w:color w:val="333333"/>
+                <w:rtl w:val="0"/>
+              </w:rPr>
+              <w:t xml:space="preserve">Municipi</w:t>
+            </w:r>
+            <w:r>
+              <w:rPr>
+                <w:rFonts w:ascii="Ubuntu Mono" w:cs="Ubuntu Mono" w:eastAsia="Ubuntu Mono" w:hAnsi="Ubuntu Mono"/>
+                <w:color w:val="586e75"/>
+                <w:rtl w:val="0"/>
+              </w:rPr>
+              <w:t xml:space="preserve">:</w:t>
+            </w:r>
+            <w:r>
+              <w:rPr>
+                <w:rFonts w:ascii="Ubuntu Mono" w:cs="Ubuntu Mono" w:eastAsia="Ubuntu Mono" w:hAnsi="Ubuntu Mono"/>
+                <w:color w:val="b58900"/>
+                <w:rtl w:val="0"/>
+              </w:rPr>
+              <w:t xml:space="preserve">"SFLL"</w:t>
+            </w:r>
+            <w:r>
+              <w:rPr>
+                <w:rFonts w:ascii="Ubuntu Mono" w:cs="Ubuntu Mono" w:eastAsia="Ubuntu Mono" w:hAnsi="Ubuntu Mono"/>
+                <w:color w:val="586e75"/>
+                <w:rtl w:val="0"/>
+              </w:rPr>
+              <w:t xml:space="preserve">})</w:t>
+            </w:r>
+          </w:p>
+          <w:p>
+            <w:pPr>
+              <w:widowControl w:val="0"/>
+              <w:shd w:fill="fffffe" w:val="clear"/>
+              <w:spacing w:line="240" w:lineRule="auto"/>
+              <w:jc w:val="both"/>
+              <w:rPr>
+                <w:rFonts w:ascii="Ubuntu Mono" w:cs="Ubuntu Mono" w:eastAsia="Ubuntu Mono" w:hAnsi="Ubuntu Mono"/>
+                <w:color w:val="859900"/>
+              </w:rPr>
+            </w:pPr>
+            <w:r>
+              <w:rPr>
+                <w:rFonts w:ascii="Ubuntu Mono" w:cs="Ubuntu Mono" w:eastAsia="Ubuntu Mono" w:hAnsi="Ubuntu Mono"/>
+                <w:color w:val="859900"/>
+                <w:rtl w:val="0"/>
+              </w:rPr>
+              <w:t xml:space="preserve">RETURN</w:t>
+            </w:r>
+            <w:r>
+              <w:rPr>
+                <w:rFonts w:ascii="Ubuntu Mono" w:cs="Ubuntu Mono" w:eastAsia="Ubuntu Mono" w:hAnsi="Ubuntu Mono"/>
+                <w:color w:val="333333"/>
+                <w:rtl w:val="0"/>
+              </w:rPr>
+              <w:t xml:space="preserve"> h</w:t>
+            </w:r>
+            <w:r>
+              <w:rPr>
+                <w:rFonts w:ascii="Ubuntu Mono" w:cs="Ubuntu Mono" w:eastAsia="Ubuntu Mono" w:hAnsi="Ubuntu Mono"/>
+                <w:color w:val="586e75"/>
+                <w:rtl w:val="0"/>
+              </w:rPr>
+              <w:t xml:space="preserve">.</w:t>
+            </w:r>
+            <w:r>
+              <w:rPr>
+                <w:rFonts w:ascii="Ubuntu Mono" w:cs="Ubuntu Mono" w:eastAsia="Ubuntu Mono" w:hAnsi="Ubuntu Mono"/>
+                <w:color w:val="333333"/>
+                <w:rtl w:val="0"/>
+              </w:rPr>
+              <w:t xml:space="preserve">Carrer </w:t>
+            </w:r>
+            <w:r>
+              <w:rPr>
+                <w:rFonts w:ascii="Ubuntu Mono" w:cs="Ubuntu Mono" w:eastAsia="Ubuntu Mono" w:hAnsi="Ubuntu Mono"/>
+                <w:color w:val="859900"/>
+                <w:rtl w:val="0"/>
+              </w:rPr>
+              <w:t xml:space="preserve">AS</w:t>
+            </w:r>
+            <w:r>
+              <w:rPr>
+                <w:rFonts w:ascii="Ubuntu Mono" w:cs="Ubuntu Mono" w:eastAsia="Ubuntu Mono" w:hAnsi="Ubuntu Mono"/>
+                <w:color w:val="333333"/>
+                <w:rtl w:val="0"/>
+              </w:rPr>
+              <w:t xml:space="preserve"> carrer</w:t>
+            </w:r>
+            <w:r>
+              <w:rPr>
+                <w:rFonts w:ascii="Ubuntu Mono" w:cs="Ubuntu Mono" w:eastAsia="Ubuntu Mono" w:hAnsi="Ubuntu Mono"/>
+                <w:color w:val="586e75"/>
+                <w:rtl w:val="0"/>
+              </w:rPr>
+              <w:t xml:space="preserve">,</w:t>
+            </w:r>
+            <w:r>
+              <w:rPr>
+                <w:rFonts w:ascii="Ubuntu Mono" w:cs="Ubuntu Mono" w:eastAsia="Ubuntu Mono" w:hAnsi="Ubuntu Mono"/>
+                <w:color w:val="333333"/>
+                <w:rtl w:val="0"/>
+              </w:rPr>
+              <w:t xml:space="preserve"> h</w:t>
+            </w:r>
+            <w:r>
+              <w:rPr>
+                <w:rFonts w:ascii="Ubuntu Mono" w:cs="Ubuntu Mono" w:eastAsia="Ubuntu Mono" w:hAnsi="Ubuntu Mono"/>
+                <w:color w:val="586e75"/>
+                <w:rtl w:val="0"/>
+              </w:rPr>
+              <w:t xml:space="preserve">.</w:t>
+            </w:r>
+            <w:r>
+              <w:rPr>
+                <w:rFonts w:ascii="Ubuntu Mono" w:cs="Ubuntu Mono" w:eastAsia="Ubuntu Mono" w:hAnsi="Ubuntu Mono"/>
+                <w:color w:val="333333"/>
+                <w:rtl w:val="0"/>
+              </w:rPr>
+              <w:t xml:space="preserve">Numero </w:t>
+            </w:r>
+            <w:r>
+              <w:rPr>
+                <w:rFonts w:ascii="Ubuntu Mono" w:cs="Ubuntu Mono" w:eastAsia="Ubuntu Mono" w:hAnsi="Ubuntu Mono"/>
+                <w:color w:val="859900"/>
+                <w:rtl w:val="0"/>
+              </w:rPr>
+              <w:t xml:space="preserve">AS</w:t>
+            </w:r>
+            <w:r>
+              <w:rPr>
+                <w:rFonts w:ascii="Ubuntu Mono" w:cs="Ubuntu Mono" w:eastAsia="Ubuntu Mono" w:hAnsi="Ubuntu Mono"/>
+                <w:color w:val="333333"/>
+                <w:rtl w:val="0"/>
+              </w:rPr>
+              <w:t xml:space="preserve"> numero</w:t>
+            </w:r>
+            <w:r>
+              <w:rPr>
+                <w:rFonts w:ascii="Ubuntu Mono" w:cs="Ubuntu Mono" w:eastAsia="Ubuntu Mono" w:hAnsi="Ubuntu Mono"/>
+                <w:color w:val="586e75"/>
+                <w:rtl w:val="0"/>
+              </w:rPr>
+              <w:t xml:space="preserve">,</w:t>
+            </w:r>
+            <w:r>
+              <w:rPr>
+                <w:rFonts w:ascii="Ubuntu Mono" w:cs="Ubuntu Mono" w:eastAsia="Ubuntu Mono" w:hAnsi="Ubuntu Mono"/>
+                <w:color w:val="333333"/>
+                <w:rtl w:val="0"/>
+              </w:rPr>
+              <w:t xml:space="preserve"> </w:t>
+            </w:r>
+            <w:r>
+              <w:rPr>
+                <w:rFonts w:ascii="Ubuntu Mono" w:cs="Ubuntu Mono" w:eastAsia="Ubuntu Mono" w:hAnsi="Ubuntu Mono"/>
+                <w:color w:val="859900"/>
+                <w:rtl w:val="0"/>
+              </w:rPr>
+              <w:t xml:space="preserve">count</w:t>
+            </w:r>
+            <w:r>
+              <w:rPr>
+                <w:rFonts w:ascii="Ubuntu Mono" w:cs="Ubuntu Mono" w:eastAsia="Ubuntu Mono" w:hAnsi="Ubuntu Mono"/>
+                <w:color w:val="586e75"/>
+                <w:rtl w:val="0"/>
+              </w:rPr>
+              <w:t xml:space="preserve">(</w:t>
+            </w:r>
+            <w:r>
+              <w:rPr>
+                <w:rFonts w:ascii="Ubuntu Mono" w:cs="Ubuntu Mono" w:eastAsia="Ubuntu Mono" w:hAnsi="Ubuntu Mono"/>
+                <w:color w:val="333333"/>
+                <w:rtl w:val="0"/>
+              </w:rPr>
+              <w:t xml:space="preserve">h</w:t>
+            </w:r>
+            <w:r>
+              <w:rPr>
+                <w:rFonts w:ascii="Ubuntu Mono" w:cs="Ubuntu Mono" w:eastAsia="Ubuntu Mono" w:hAnsi="Ubuntu Mono"/>
+                <w:color w:val="586e75"/>
+                <w:rtl w:val="0"/>
+              </w:rPr>
+              <w:t xml:space="preserve">)</w:t>
+            </w:r>
+            <w:r>
+              <w:rPr>
+                <w:rFonts w:ascii="Ubuntu Mono" w:cs="Ubuntu Mono" w:eastAsia="Ubuntu Mono" w:hAnsi="Ubuntu Mono"/>
+                <w:color w:val="333333"/>
+                <w:rtl w:val="0"/>
+              </w:rPr>
+              <w:t xml:space="preserve"> </w:t>
+            </w:r>
+            <w:r>
+              <w:rPr>
+                <w:rFonts w:ascii="Ubuntu Mono" w:cs="Ubuntu Mono" w:eastAsia="Ubuntu Mono" w:hAnsi="Ubuntu Mono"/>
+                <w:color w:val="859900"/>
+                <w:rtl w:val="0"/>
+              </w:rPr>
+              <w:t xml:space="preserve">AS</w:t>
+            </w:r>
+            <w:r>
+              <w:rPr>
+                <w:rFonts w:ascii="Ubuntu Mono" w:cs="Ubuntu Mono" w:eastAsia="Ubuntu Mono" w:hAnsi="Ubuntu Mono"/>
+                <w:color w:val="333333"/>
+                <w:rtl w:val="0"/>
+              </w:rPr>
+              <w:t xml:space="preserve"> n_padrons</w:t>
+            </w:r>
+            <w:r>
+              <w:rPr>
+                <w:rFonts w:ascii="Ubuntu Mono" w:cs="Ubuntu Mono" w:eastAsia="Ubuntu Mono" w:hAnsi="Ubuntu Mono"/>
+                <w:color w:val="586e75"/>
+                <w:rtl w:val="0"/>
+              </w:rPr>
+              <w:t xml:space="preserve">,</w:t>
+            </w:r>
+            <w:r>
+              <w:rPr>
+                <w:rFonts w:ascii="Ubuntu Mono" w:cs="Ubuntu Mono" w:eastAsia="Ubuntu Mono" w:hAnsi="Ubuntu Mono"/>
+                <w:color w:val="333333"/>
+                <w:rtl w:val="0"/>
+              </w:rPr>
+              <w:t xml:space="preserve"> COLLECT </w:t>
+            </w:r>
+            <w:r>
+              <w:rPr>
+                <w:rFonts w:ascii="Ubuntu Mono" w:cs="Ubuntu Mono" w:eastAsia="Ubuntu Mono" w:hAnsi="Ubuntu Mono"/>
+                <w:color w:val="586e75"/>
+                <w:rtl w:val="0"/>
+              </w:rPr>
+              <w:t xml:space="preserve">(</w:t>
+            </w:r>
+            <w:r>
+              <w:rPr>
+                <w:rFonts w:ascii="Ubuntu Mono" w:cs="Ubuntu Mono" w:eastAsia="Ubuntu Mono" w:hAnsi="Ubuntu Mono"/>
+                <w:color w:val="333333"/>
+                <w:rtl w:val="0"/>
+              </w:rPr>
+              <w:t xml:space="preserve">h</w:t>
+            </w:r>
+            <w:r>
+              <w:rPr>
+                <w:rFonts w:ascii="Ubuntu Mono" w:cs="Ubuntu Mono" w:eastAsia="Ubuntu Mono" w:hAnsi="Ubuntu Mono"/>
+                <w:color w:val="586e75"/>
+                <w:rtl w:val="0"/>
+              </w:rPr>
+              <w:t xml:space="preserve">.</w:t>
+            </w:r>
+            <w:r>
+              <w:rPr>
+                <w:rFonts w:ascii="Ubuntu Mono" w:cs="Ubuntu Mono" w:eastAsia="Ubuntu Mono" w:hAnsi="Ubuntu Mono"/>
+                <w:color w:val="333333"/>
+                <w:rtl w:val="0"/>
+              </w:rPr>
+              <w:t xml:space="preserve">Any_Padro</w:t>
+            </w:r>
+            <w:r>
+              <w:rPr>
+                <w:rFonts w:ascii="Ubuntu Mono" w:cs="Ubuntu Mono" w:eastAsia="Ubuntu Mono" w:hAnsi="Ubuntu Mono"/>
+                <w:color w:val="586e75"/>
+                <w:rtl w:val="0"/>
+              </w:rPr>
+              <w:t xml:space="preserve">)</w:t>
+            </w:r>
+            <w:r>
+              <w:rPr>
+                <w:rFonts w:ascii="Ubuntu Mono" w:cs="Ubuntu Mono" w:eastAsia="Ubuntu Mono" w:hAnsi="Ubuntu Mono"/>
+                <w:color w:val="333333"/>
+                <w:rtl w:val="0"/>
+              </w:rPr>
+              <w:t xml:space="preserve"> </w:t>
+            </w:r>
+            <w:r>
+              <w:rPr>
+                <w:rFonts w:ascii="Ubuntu Mono" w:cs="Ubuntu Mono" w:eastAsia="Ubuntu Mono" w:hAnsi="Ubuntu Mono"/>
+                <w:color w:val="859900"/>
+                <w:rtl w:val="0"/>
+              </w:rPr>
+              <w:t xml:space="preserve">as</w:t>
+            </w:r>
+            <w:r>
+              <w:rPr>
+                <w:rFonts w:ascii="Ubuntu Mono" w:cs="Ubuntu Mono" w:eastAsia="Ubuntu Mono" w:hAnsi="Ubuntu Mono"/>
+                <w:color w:val="333333"/>
+                <w:rtl w:val="0"/>
+              </w:rPr>
+              <w:t xml:space="preserve"> </w:t>
+            </w:r>
+            <w:r>
+              <w:rPr>
+                <w:rFonts w:ascii="Ubuntu Mono" w:cs="Ubuntu Mono" w:eastAsia="Ubuntu Mono" w:hAnsi="Ubuntu Mono"/>
+                <w:color w:val="859900"/>
+                <w:rtl w:val="0"/>
+              </w:rPr>
+              <w:t xml:space="preserve">any</w:t>
+            </w:r>
+          </w:p>
+          <w:p>
+            <w:pPr>
+              <w:widowControl w:val="0"/>
+              <w:shd w:fill="fffffe" w:val="clear"/>
+              <w:spacing w:line="240" w:lineRule="auto"/>
+              <w:jc w:val="both"/>
+              <w:rPr>
+                <w:rFonts w:ascii="Ubuntu Mono" w:cs="Ubuntu Mono" w:eastAsia="Ubuntu Mono" w:hAnsi="Ubuntu Mono"/>
+              </w:rPr>
+            </w:pPr>
+            <w:r>
+              <w:rPr>
+                <w:rFonts w:ascii="Ubuntu Mono" w:cs="Ubuntu Mono" w:eastAsia="Ubuntu Mono" w:hAnsi="Ubuntu Mono"/>
+                <w:color w:val="859900"/>
+                <w:rtl w:val="0"/>
+              </w:rPr>
+              <w:t xml:space="preserve">ORDER</w:t>
+            </w:r>
+            <w:r>
+              <w:rPr>
+                <w:rFonts w:ascii="Ubuntu Mono" w:cs="Ubuntu Mono" w:eastAsia="Ubuntu Mono" w:hAnsi="Ubuntu Mono"/>
+                <w:color w:val="333333"/>
+                <w:rtl w:val="0"/>
+              </w:rPr>
+              <w:t xml:space="preserve"> </w:t>
+            </w:r>
+            <w:r>
+              <w:rPr>
+                <w:rFonts w:ascii="Ubuntu Mono" w:cs="Ubuntu Mono" w:eastAsia="Ubuntu Mono" w:hAnsi="Ubuntu Mono"/>
+                <w:color w:val="859900"/>
+                <w:rtl w:val="0"/>
+              </w:rPr>
+              <w:t xml:space="preserve">BY</w:t>
+            </w:r>
+            <w:r>
+              <w:rPr>
+                <w:rFonts w:ascii="Ubuntu Mono" w:cs="Ubuntu Mono" w:eastAsia="Ubuntu Mono" w:hAnsi="Ubuntu Mono"/>
+                <w:color w:val="333333"/>
+                <w:rtl w:val="0"/>
+              </w:rPr>
+              <w:t xml:space="preserve"> n_padrons </w:t>
+            </w:r>
+            <w:r>
+              <w:rPr>
+                <w:rFonts w:ascii="Ubuntu Mono" w:cs="Ubuntu Mono" w:eastAsia="Ubuntu Mono" w:hAnsi="Ubuntu Mono"/>
+                <w:color w:val="859900"/>
+                <w:rtl w:val="0"/>
+              </w:rPr>
+              <w:t xml:space="preserve">DESC</w:t>
+            </w:r>
             <w:r>
               <w:rPr>
                 <w:rtl w:val="0"/>
@@ -2595,10 +6149,932 @@
           <w:p>
             <w:pPr>
               <w:widowControl w:val="0"/>
+              <w:shd w:fill="fffffe" w:val="clear"/>
               <w:spacing w:line="240" w:lineRule="auto"/>
               <w:jc w:val="both"/>
-              <w:rPr/>
+              <w:rPr>
+                <w:rFonts w:ascii="Ubuntu Mono" w:cs="Ubuntu Mono" w:eastAsia="Ubuntu Mono" w:hAnsi="Ubuntu Mono"/>
+                <w:color w:val="586e75"/>
+              </w:rPr>
             </w:pPr>
+            <w:r>
+              <w:rPr>
+                <w:rFonts w:ascii="Ubuntu Mono" w:cs="Ubuntu Mono" w:eastAsia="Ubuntu Mono" w:hAnsi="Ubuntu Mono"/>
+                <w:color w:val="859900"/>
+                <w:rtl w:val="0"/>
+              </w:rPr>
+              <w:t xml:space="preserve">MATCH</w:t>
+            </w:r>
+            <w:r>
+              <w:rPr>
+                <w:rFonts w:ascii="Ubuntu Mono" w:cs="Ubuntu Mono" w:eastAsia="Ubuntu Mono" w:hAnsi="Ubuntu Mono"/>
+                <w:color w:val="333333"/>
+                <w:rtl w:val="0"/>
+              </w:rPr>
+              <w:t xml:space="preserve"> </w:t>
+            </w:r>
+            <w:r>
+              <w:rPr>
+                <w:rFonts w:ascii="Ubuntu Mono" w:cs="Ubuntu Mono" w:eastAsia="Ubuntu Mono" w:hAnsi="Ubuntu Mono"/>
+                <w:color w:val="586e75"/>
+                <w:rtl w:val="0"/>
+              </w:rPr>
+              <w:t xml:space="preserve">(</w:t>
+            </w:r>
+            <w:r>
+              <w:rPr>
+                <w:rFonts w:ascii="Ubuntu Mono" w:cs="Ubuntu Mono" w:eastAsia="Ubuntu Mono" w:hAnsi="Ubuntu Mono"/>
+                <w:color w:val="333333"/>
+                <w:rtl w:val="0"/>
+              </w:rPr>
+              <w:t xml:space="preserve">i</w:t>
+            </w:r>
+            <w:r>
+              <w:rPr>
+                <w:rFonts w:ascii="Ubuntu Mono" w:cs="Ubuntu Mono" w:eastAsia="Ubuntu Mono" w:hAnsi="Ubuntu Mono"/>
+                <w:color w:val="586e75"/>
+                <w:rtl w:val="0"/>
+              </w:rPr>
+              <w:t xml:space="preserve">:</w:t>
+            </w:r>
+            <w:r>
+              <w:rPr>
+                <w:rFonts w:ascii="Ubuntu Mono" w:cs="Ubuntu Mono" w:eastAsia="Ubuntu Mono" w:hAnsi="Ubuntu Mono"/>
+                <w:color w:val="333333"/>
+                <w:rtl w:val="0"/>
+              </w:rPr>
+              <w:t xml:space="preserve">Individu</w:t>
+            </w:r>
+            <w:r>
+              <w:rPr>
+                <w:rFonts w:ascii="Ubuntu Mono" w:cs="Ubuntu Mono" w:eastAsia="Ubuntu Mono" w:hAnsi="Ubuntu Mono"/>
+                <w:color w:val="586e75"/>
+                <w:rtl w:val="0"/>
+              </w:rPr>
+              <w:t xml:space="preserve">)-[</w:t>
+            </w:r>
+            <w:r>
+              <w:rPr>
+                <w:rFonts w:ascii="Ubuntu Mono" w:cs="Ubuntu Mono" w:eastAsia="Ubuntu Mono" w:hAnsi="Ubuntu Mono"/>
+                <w:rtl w:val="0"/>
+              </w:rPr>
+              <w:t xml:space="preserve">f</w:t>
+            </w:r>
+            <w:r>
+              <w:rPr>
+                <w:rFonts w:ascii="Ubuntu Mono" w:cs="Ubuntu Mono" w:eastAsia="Ubuntu Mono" w:hAnsi="Ubuntu Mono"/>
+                <w:color w:val="586e75"/>
+                <w:rtl w:val="0"/>
+              </w:rPr>
+              <w:t xml:space="preserve">:</w:t>
+            </w:r>
+            <w:r>
+              <w:rPr>
+                <w:rFonts w:ascii="Ubuntu Mono" w:cs="Ubuntu Mono" w:eastAsia="Ubuntu Mono" w:hAnsi="Ubuntu Mono"/>
+                <w:color w:val="333333"/>
+                <w:rtl w:val="0"/>
+              </w:rPr>
+              <w:t xml:space="preserve">familia </w:t>
+            </w:r>
+            <w:r>
+              <w:rPr>
+                <w:rFonts w:ascii="Ubuntu Mono" w:cs="Ubuntu Mono" w:eastAsia="Ubuntu Mono" w:hAnsi="Ubuntu Mono"/>
+                <w:color w:val="586e75"/>
+                <w:rtl w:val="0"/>
+              </w:rPr>
+              <w:t xml:space="preserve">{</w:t>
+            </w:r>
+            <w:r>
+              <w:rPr>
+                <w:rFonts w:ascii="Ubuntu Mono" w:cs="Ubuntu Mono" w:eastAsia="Ubuntu Mono" w:hAnsi="Ubuntu Mono"/>
+                <w:color w:val="333333"/>
+                <w:rtl w:val="0"/>
+              </w:rPr>
+              <w:t xml:space="preserve">Relacio</w:t>
+            </w:r>
+            <w:r>
+              <w:rPr>
+                <w:rFonts w:ascii="Ubuntu Mono" w:cs="Ubuntu Mono" w:eastAsia="Ubuntu Mono" w:hAnsi="Ubuntu Mono"/>
+                <w:color w:val="586e75"/>
+                <w:rtl w:val="0"/>
+              </w:rPr>
+              <w:t xml:space="preserve">:</w:t>
+            </w:r>
+            <w:r>
+              <w:rPr>
+                <w:rFonts w:ascii="Ubuntu Mono" w:cs="Ubuntu Mono" w:eastAsia="Ubuntu Mono" w:hAnsi="Ubuntu Mono"/>
+                <w:color w:val="333333"/>
+                <w:rtl w:val="0"/>
+              </w:rPr>
+              <w:t xml:space="preserve"> </w:t>
+            </w:r>
+            <w:r>
+              <w:rPr>
+                <w:rFonts w:ascii="Ubuntu Mono" w:cs="Ubuntu Mono" w:eastAsia="Ubuntu Mono" w:hAnsi="Ubuntu Mono"/>
+                <w:color w:val="b58900"/>
+                <w:rtl w:val="0"/>
+              </w:rPr>
+              <w:t xml:space="preserve">'jefe'</w:t>
+            </w:r>
+            <w:r>
+              <w:rPr>
+                <w:rFonts w:ascii="Ubuntu Mono" w:cs="Ubuntu Mono" w:eastAsia="Ubuntu Mono" w:hAnsi="Ubuntu Mono"/>
+                <w:color w:val="586e75"/>
+                <w:rtl w:val="0"/>
+              </w:rPr>
+              <w:t xml:space="preserve">}]-&gt;(</w:t>
+            </w:r>
+            <w:r>
+              <w:rPr>
+                <w:rFonts w:ascii="Ubuntu Mono" w:cs="Ubuntu Mono" w:eastAsia="Ubuntu Mono" w:hAnsi="Ubuntu Mono"/>
+                <w:color w:val="333333"/>
+                <w:rtl w:val="0"/>
+              </w:rPr>
+              <w:t xml:space="preserve">i</w:t>
+            </w:r>
+            <w:r>
+              <w:rPr>
+                <w:rFonts w:ascii="Ubuntu Mono" w:cs="Ubuntu Mono" w:eastAsia="Ubuntu Mono" w:hAnsi="Ubuntu Mono"/>
+                <w:color w:val="586e75"/>
+                <w:rtl w:val="0"/>
+              </w:rPr>
+              <w:t xml:space="preserve">)</w:t>
+            </w:r>
+          </w:p>
+          <w:p>
+            <w:pPr>
+              <w:widowControl w:val="0"/>
+              <w:shd w:fill="fffffe" w:val="clear"/>
+              <w:spacing w:line="240" w:lineRule="auto"/>
+              <w:jc w:val="both"/>
+              <w:rPr>
+                <w:rFonts w:ascii="Ubuntu Mono" w:cs="Ubuntu Mono" w:eastAsia="Ubuntu Mono" w:hAnsi="Ubuntu Mono"/>
+                <w:color w:val="586e75"/>
+              </w:rPr>
+            </w:pPr>
+            <w:r>
+              <w:rPr>
+                <w:rFonts w:ascii="Ubuntu Mono" w:cs="Ubuntu Mono" w:eastAsia="Ubuntu Mono" w:hAnsi="Ubuntu Mono"/>
+                <w:color w:val="859900"/>
+                <w:rtl w:val="0"/>
+              </w:rPr>
+              <w:t xml:space="preserve">WHERE</w:t>
+            </w:r>
+            <w:r>
+              <w:rPr>
+                <w:rFonts w:ascii="Ubuntu Mono" w:cs="Ubuntu Mono" w:eastAsia="Ubuntu Mono" w:hAnsi="Ubuntu Mono"/>
+                <w:color w:val="333333"/>
+                <w:rtl w:val="0"/>
+              </w:rPr>
+              <w:t xml:space="preserve"> </w:t>
+            </w:r>
+            <w:r>
+              <w:rPr>
+                <w:rFonts w:ascii="Ubuntu Mono" w:cs="Ubuntu Mono" w:eastAsia="Ubuntu Mono" w:hAnsi="Ubuntu Mono"/>
+                <w:color w:val="859900"/>
+                <w:rtl w:val="0"/>
+              </w:rPr>
+              <w:t xml:space="preserve">EXISTS</w:t>
+            </w:r>
+            <w:r>
+              <w:rPr>
+                <w:rFonts w:ascii="Ubuntu Mono" w:cs="Ubuntu Mono" w:eastAsia="Ubuntu Mono" w:hAnsi="Ubuntu Mono"/>
+                <w:color w:val="586e75"/>
+                <w:rtl w:val="0"/>
+              </w:rPr>
+              <w:t xml:space="preserve">((</w:t>
+            </w:r>
+            <w:r>
+              <w:rPr>
+                <w:rFonts w:ascii="Ubuntu Mono" w:cs="Ubuntu Mono" w:eastAsia="Ubuntu Mono" w:hAnsi="Ubuntu Mono"/>
+                <w:color w:val="333333"/>
+                <w:rtl w:val="0"/>
+              </w:rPr>
+              <w:t xml:space="preserve">i</w:t>
+            </w:r>
+            <w:r>
+              <w:rPr>
+                <w:rFonts w:ascii="Ubuntu Mono" w:cs="Ubuntu Mono" w:eastAsia="Ubuntu Mono" w:hAnsi="Ubuntu Mono"/>
+                <w:color w:val="586e75"/>
+                <w:rtl w:val="0"/>
+              </w:rPr>
+              <w:t xml:space="preserve">)-[:</w:t>
+            </w:r>
+            <w:r>
+              <w:rPr>
+                <w:rFonts w:ascii="Ubuntu Mono" w:cs="Ubuntu Mono" w:eastAsia="Ubuntu Mono" w:hAnsi="Ubuntu Mono"/>
+                <w:color w:val="333333"/>
+                <w:rtl w:val="0"/>
+              </w:rPr>
+              <w:t xml:space="preserve">viu</w:t>
+            </w:r>
+            <w:r>
+              <w:rPr>
+                <w:rFonts w:ascii="Ubuntu Mono" w:cs="Ubuntu Mono" w:eastAsia="Ubuntu Mono" w:hAnsi="Ubuntu Mono"/>
+                <w:color w:val="586e75"/>
+                <w:rtl w:val="0"/>
+              </w:rPr>
+              <w:t xml:space="preserve">]-&gt;(:</w:t>
+            </w:r>
+            <w:r>
+              <w:rPr>
+                <w:rFonts w:ascii="Ubuntu Mono" w:cs="Ubuntu Mono" w:eastAsia="Ubuntu Mono" w:hAnsi="Ubuntu Mono"/>
+                <w:color w:val="333333"/>
+                <w:rtl w:val="0"/>
+              </w:rPr>
+              <w:t xml:space="preserve">Habitatge </w:t>
+            </w:r>
+            <w:r>
+              <w:rPr>
+                <w:rFonts w:ascii="Ubuntu Mono" w:cs="Ubuntu Mono" w:eastAsia="Ubuntu Mono" w:hAnsi="Ubuntu Mono"/>
+                <w:color w:val="586e75"/>
+                <w:rtl w:val="0"/>
+              </w:rPr>
+              <w:t xml:space="preserve">{</w:t>
+            </w:r>
+            <w:r>
+              <w:rPr>
+                <w:rFonts w:ascii="Ubuntu Mono" w:cs="Ubuntu Mono" w:eastAsia="Ubuntu Mono" w:hAnsi="Ubuntu Mono"/>
+                <w:color w:val="333333"/>
+                <w:rtl w:val="0"/>
+              </w:rPr>
+              <w:t xml:space="preserve">Municipi</w:t>
+            </w:r>
+            <w:r>
+              <w:rPr>
+                <w:rFonts w:ascii="Ubuntu Mono" w:cs="Ubuntu Mono" w:eastAsia="Ubuntu Mono" w:hAnsi="Ubuntu Mono"/>
+                <w:color w:val="586e75"/>
+                <w:rtl w:val="0"/>
+              </w:rPr>
+              <w:t xml:space="preserve">:</w:t>
+            </w:r>
+            <w:r>
+              <w:rPr>
+                <w:rFonts w:ascii="Ubuntu Mono" w:cs="Ubuntu Mono" w:eastAsia="Ubuntu Mono" w:hAnsi="Ubuntu Mono"/>
+                <w:color w:val="333333"/>
+                <w:rtl w:val="0"/>
+              </w:rPr>
+              <w:t xml:space="preserve"> </w:t>
+            </w:r>
+            <w:r>
+              <w:rPr>
+                <w:rFonts w:ascii="Ubuntu Mono" w:cs="Ubuntu Mono" w:eastAsia="Ubuntu Mono" w:hAnsi="Ubuntu Mono"/>
+                <w:color w:val="b58900"/>
+                <w:rtl w:val="0"/>
+              </w:rPr>
+              <w:t xml:space="preserve">'CR'</w:t>
+            </w:r>
+            <w:r>
+              <w:rPr>
+                <w:rFonts w:ascii="Ubuntu Mono" w:cs="Ubuntu Mono" w:eastAsia="Ubuntu Mono" w:hAnsi="Ubuntu Mono"/>
+                <w:color w:val="586e75"/>
+                <w:rtl w:val="0"/>
+              </w:rPr>
+              <w:t xml:space="preserve">}))</w:t>
+            </w:r>
+          </w:p>
+          <w:p>
+            <w:pPr>
+              <w:widowControl w:val="0"/>
+              <w:shd w:fill="fffffe" w:val="clear"/>
+              <w:spacing w:line="240" w:lineRule="auto"/>
+              <w:jc w:val="both"/>
+              <w:rPr>
+                <w:rFonts w:ascii="Ubuntu Mono" w:cs="Ubuntu Mono" w:eastAsia="Ubuntu Mono" w:hAnsi="Ubuntu Mono"/>
+                <w:color w:val="333333"/>
+              </w:rPr>
+            </w:pPr>
+            <w:r>
+              <w:rPr>
+                <w:rFonts w:ascii="Ubuntu Mono" w:cs="Ubuntu Mono" w:eastAsia="Ubuntu Mono" w:hAnsi="Ubuntu Mono"/>
+                <w:color w:val="859900"/>
+                <w:rtl w:val="0"/>
+              </w:rPr>
+              <w:t xml:space="preserve">WITH</w:t>
+            </w:r>
+            <w:r>
+              <w:rPr>
+                <w:rFonts w:ascii="Ubuntu Mono" w:cs="Ubuntu Mono" w:eastAsia="Ubuntu Mono" w:hAnsi="Ubuntu Mono"/>
+                <w:color w:val="333333"/>
+                <w:rtl w:val="0"/>
+              </w:rPr>
+              <w:t xml:space="preserve"> i</w:t>
+            </w:r>
+            <w:r>
+              <w:rPr>
+                <w:rFonts w:ascii="Ubuntu Mono" w:cs="Ubuntu Mono" w:eastAsia="Ubuntu Mono" w:hAnsi="Ubuntu Mono"/>
+                <w:color w:val="586e75"/>
+                <w:rtl w:val="0"/>
+              </w:rPr>
+              <w:t xml:space="preserve">,</w:t>
+            </w:r>
+            <w:r>
+              <w:rPr>
+                <w:rFonts w:ascii="Ubuntu Mono" w:cs="Ubuntu Mono" w:eastAsia="Ubuntu Mono" w:hAnsi="Ubuntu Mono"/>
+                <w:color w:val="333333"/>
+                <w:rtl w:val="0"/>
+              </w:rPr>
+              <w:t xml:space="preserve"> size</w:t>
+            </w:r>
+            <w:r>
+              <w:rPr>
+                <w:rFonts w:ascii="Ubuntu Mono" w:cs="Ubuntu Mono" w:eastAsia="Ubuntu Mono" w:hAnsi="Ubuntu Mono"/>
+                <w:color w:val="586e75"/>
+                <w:rtl w:val="0"/>
+              </w:rPr>
+              <w:t xml:space="preserve">([(</w:t>
+            </w:r>
+            <w:r>
+              <w:rPr>
+                <w:rFonts w:ascii="Ubuntu Mono" w:cs="Ubuntu Mono" w:eastAsia="Ubuntu Mono" w:hAnsi="Ubuntu Mono"/>
+                <w:color w:val="333333"/>
+                <w:rtl w:val="0"/>
+              </w:rPr>
+              <w:t xml:space="preserve">i</w:t>
+            </w:r>
+            <w:r>
+              <w:rPr>
+                <w:rFonts w:ascii="Ubuntu Mono" w:cs="Ubuntu Mono" w:eastAsia="Ubuntu Mono" w:hAnsi="Ubuntu Mono"/>
+                <w:color w:val="586e75"/>
+                <w:rtl w:val="0"/>
+              </w:rPr>
+              <w:t xml:space="preserve">)-[:</w:t>
+            </w:r>
+            <w:r>
+              <w:rPr>
+                <w:rFonts w:ascii="Ubuntu Mono" w:cs="Ubuntu Mono" w:eastAsia="Ubuntu Mono" w:hAnsi="Ubuntu Mono"/>
+                <w:color w:val="333333"/>
+                <w:rtl w:val="0"/>
+              </w:rPr>
+              <w:t xml:space="preserve">familia </w:t>
+            </w:r>
+            <w:r>
+              <w:rPr>
+                <w:rFonts w:ascii="Ubuntu Mono" w:cs="Ubuntu Mono" w:eastAsia="Ubuntu Mono" w:hAnsi="Ubuntu Mono"/>
+                <w:color w:val="586e75"/>
+                <w:rtl w:val="0"/>
+              </w:rPr>
+              <w:t xml:space="preserve">{</w:t>
+            </w:r>
+            <w:r>
+              <w:rPr>
+                <w:rFonts w:ascii="Ubuntu Mono" w:cs="Ubuntu Mono" w:eastAsia="Ubuntu Mono" w:hAnsi="Ubuntu Mono"/>
+                <w:color w:val="333333"/>
+                <w:rtl w:val="0"/>
+              </w:rPr>
+              <w:t xml:space="preserve">Relacio</w:t>
+            </w:r>
+            <w:r>
+              <w:rPr>
+                <w:rFonts w:ascii="Ubuntu Mono" w:cs="Ubuntu Mono" w:eastAsia="Ubuntu Mono" w:hAnsi="Ubuntu Mono"/>
+                <w:color w:val="586e75"/>
+                <w:rtl w:val="0"/>
+              </w:rPr>
+              <w:t xml:space="preserve">:</w:t>
+            </w:r>
+            <w:r>
+              <w:rPr>
+                <w:rFonts w:ascii="Ubuntu Mono" w:cs="Ubuntu Mono" w:eastAsia="Ubuntu Mono" w:hAnsi="Ubuntu Mono"/>
+                <w:color w:val="333333"/>
+                <w:rtl w:val="0"/>
+              </w:rPr>
+              <w:t xml:space="preserve"> </w:t>
+            </w:r>
+            <w:r>
+              <w:rPr>
+                <w:rFonts w:ascii="Ubuntu Mono" w:cs="Ubuntu Mono" w:eastAsia="Ubuntu Mono" w:hAnsi="Ubuntu Mono"/>
+                <w:color w:val="b58900"/>
+                <w:rtl w:val="0"/>
+              </w:rPr>
+              <w:t xml:space="preserve">'fill'</w:t>
+            </w:r>
+            <w:r>
+              <w:rPr>
+                <w:rFonts w:ascii="Ubuntu Mono" w:cs="Ubuntu Mono" w:eastAsia="Ubuntu Mono" w:hAnsi="Ubuntu Mono"/>
+                <w:color w:val="586e75"/>
+                <w:rtl w:val="0"/>
+              </w:rPr>
+              <w:t xml:space="preserve">}]-&gt;()</w:t>
+            </w:r>
+            <w:r>
+              <w:rPr>
+                <w:rFonts w:ascii="Ubuntu Mono" w:cs="Ubuntu Mono" w:eastAsia="Ubuntu Mono" w:hAnsi="Ubuntu Mono"/>
+                <w:color w:val="333333"/>
+                <w:rtl w:val="0"/>
+              </w:rPr>
+              <w:t xml:space="preserve"> </w:t>
+            </w:r>
+            <w:r>
+              <w:rPr>
+                <w:rFonts w:ascii="Ubuntu Mono" w:cs="Ubuntu Mono" w:eastAsia="Ubuntu Mono" w:hAnsi="Ubuntu Mono"/>
+                <w:color w:val="586e75"/>
+                <w:rtl w:val="0"/>
+              </w:rPr>
+              <w:t xml:space="preserve">|</w:t>
+            </w:r>
+            <w:r>
+              <w:rPr>
+                <w:rFonts w:ascii="Ubuntu Mono" w:cs="Ubuntu Mono" w:eastAsia="Ubuntu Mono" w:hAnsi="Ubuntu Mono"/>
+                <w:color w:val="333333"/>
+                <w:rtl w:val="0"/>
+              </w:rPr>
+              <w:t xml:space="preserve"> </w:t>
+            </w:r>
+            <w:r>
+              <w:rPr>
+                <w:rFonts w:ascii="Ubuntu Mono" w:cs="Ubuntu Mono" w:eastAsia="Ubuntu Mono" w:hAnsi="Ubuntu Mono"/>
+                <w:color w:val="2aa198"/>
+                <w:rtl w:val="0"/>
+              </w:rPr>
+              <w:t xml:space="preserve">1</w:t>
+            </w:r>
+            <w:r>
+              <w:rPr>
+                <w:rFonts w:ascii="Ubuntu Mono" w:cs="Ubuntu Mono" w:eastAsia="Ubuntu Mono" w:hAnsi="Ubuntu Mono"/>
+                <w:color w:val="586e75"/>
+                <w:rtl w:val="0"/>
+              </w:rPr>
+              <w:t xml:space="preserve">])</w:t>
+            </w:r>
+            <w:r>
+              <w:rPr>
+                <w:rFonts w:ascii="Ubuntu Mono" w:cs="Ubuntu Mono" w:eastAsia="Ubuntu Mono" w:hAnsi="Ubuntu Mono"/>
+                <w:color w:val="333333"/>
+                <w:rtl w:val="0"/>
+              </w:rPr>
+              <w:t xml:space="preserve"> </w:t>
+            </w:r>
+            <w:r>
+              <w:rPr>
+                <w:rFonts w:ascii="Ubuntu Mono" w:cs="Ubuntu Mono" w:eastAsia="Ubuntu Mono" w:hAnsi="Ubuntu Mono"/>
+                <w:color w:val="586e75"/>
+                <w:rtl w:val="0"/>
+              </w:rPr>
+              <w:t xml:space="preserve">+</w:t>
+            </w:r>
+            <w:r>
+              <w:rPr>
+                <w:rFonts w:ascii="Ubuntu Mono" w:cs="Ubuntu Mono" w:eastAsia="Ubuntu Mono" w:hAnsi="Ubuntu Mono"/>
+                <w:color w:val="333333"/>
+                <w:rtl w:val="0"/>
+              </w:rPr>
+              <w:t xml:space="preserve"> size</w:t>
+            </w:r>
+            <w:r>
+              <w:rPr>
+                <w:rFonts w:ascii="Ubuntu Mono" w:cs="Ubuntu Mono" w:eastAsia="Ubuntu Mono" w:hAnsi="Ubuntu Mono"/>
+                <w:color w:val="586e75"/>
+                <w:rtl w:val="0"/>
+              </w:rPr>
+              <w:t xml:space="preserve">([(</w:t>
+            </w:r>
+            <w:r>
+              <w:rPr>
+                <w:rFonts w:ascii="Ubuntu Mono" w:cs="Ubuntu Mono" w:eastAsia="Ubuntu Mono" w:hAnsi="Ubuntu Mono"/>
+                <w:color w:val="333333"/>
+                <w:rtl w:val="0"/>
+              </w:rPr>
+              <w:t xml:space="preserve">i</w:t>
+            </w:r>
+            <w:r>
+              <w:rPr>
+                <w:rFonts w:ascii="Ubuntu Mono" w:cs="Ubuntu Mono" w:eastAsia="Ubuntu Mono" w:hAnsi="Ubuntu Mono"/>
+                <w:color w:val="586e75"/>
+                <w:rtl w:val="0"/>
+              </w:rPr>
+              <w:t xml:space="preserve">)-[:</w:t>
+            </w:r>
+            <w:r>
+              <w:rPr>
+                <w:rFonts w:ascii="Ubuntu Mono" w:cs="Ubuntu Mono" w:eastAsia="Ubuntu Mono" w:hAnsi="Ubuntu Mono"/>
+                <w:color w:val="333333"/>
+                <w:rtl w:val="0"/>
+              </w:rPr>
+              <w:t xml:space="preserve">familia </w:t>
+            </w:r>
+            <w:r>
+              <w:rPr>
+                <w:rFonts w:ascii="Ubuntu Mono" w:cs="Ubuntu Mono" w:eastAsia="Ubuntu Mono" w:hAnsi="Ubuntu Mono"/>
+                <w:color w:val="586e75"/>
+                <w:rtl w:val="0"/>
+              </w:rPr>
+              <w:t xml:space="preserve">{</w:t>
+            </w:r>
+            <w:r>
+              <w:rPr>
+                <w:rFonts w:ascii="Ubuntu Mono" w:cs="Ubuntu Mono" w:eastAsia="Ubuntu Mono" w:hAnsi="Ubuntu Mono"/>
+                <w:color w:val="333333"/>
+                <w:rtl w:val="0"/>
+              </w:rPr>
+              <w:t xml:space="preserve">Relacio</w:t>
+            </w:r>
+            <w:r>
+              <w:rPr>
+                <w:rFonts w:ascii="Ubuntu Mono" w:cs="Ubuntu Mono" w:eastAsia="Ubuntu Mono" w:hAnsi="Ubuntu Mono"/>
+                <w:color w:val="586e75"/>
+                <w:rtl w:val="0"/>
+              </w:rPr>
+              <w:t xml:space="preserve">:</w:t>
+            </w:r>
+            <w:r>
+              <w:rPr>
+                <w:rFonts w:ascii="Ubuntu Mono" w:cs="Ubuntu Mono" w:eastAsia="Ubuntu Mono" w:hAnsi="Ubuntu Mono"/>
+                <w:color w:val="333333"/>
+                <w:rtl w:val="0"/>
+              </w:rPr>
+              <w:t xml:space="preserve"> </w:t>
+            </w:r>
+            <w:r>
+              <w:rPr>
+                <w:rFonts w:ascii="Ubuntu Mono" w:cs="Ubuntu Mono" w:eastAsia="Ubuntu Mono" w:hAnsi="Ubuntu Mono"/>
+                <w:color w:val="b58900"/>
+                <w:rtl w:val="0"/>
+              </w:rPr>
+              <w:t xml:space="preserve">'filla'</w:t>
+            </w:r>
+            <w:r>
+              <w:rPr>
+                <w:rFonts w:ascii="Ubuntu Mono" w:cs="Ubuntu Mono" w:eastAsia="Ubuntu Mono" w:hAnsi="Ubuntu Mono"/>
+                <w:color w:val="586e75"/>
+                <w:rtl w:val="0"/>
+              </w:rPr>
+              <w:t xml:space="preserve">}]-&gt;()</w:t>
+            </w:r>
+            <w:r>
+              <w:rPr>
+                <w:rFonts w:ascii="Ubuntu Mono" w:cs="Ubuntu Mono" w:eastAsia="Ubuntu Mono" w:hAnsi="Ubuntu Mono"/>
+                <w:color w:val="333333"/>
+                <w:rtl w:val="0"/>
+              </w:rPr>
+              <w:t xml:space="preserve"> </w:t>
+            </w:r>
+            <w:r>
+              <w:rPr>
+                <w:rFonts w:ascii="Ubuntu Mono" w:cs="Ubuntu Mono" w:eastAsia="Ubuntu Mono" w:hAnsi="Ubuntu Mono"/>
+                <w:color w:val="586e75"/>
+                <w:rtl w:val="0"/>
+              </w:rPr>
+              <w:t xml:space="preserve">|</w:t>
+            </w:r>
+            <w:r>
+              <w:rPr>
+                <w:rFonts w:ascii="Ubuntu Mono" w:cs="Ubuntu Mono" w:eastAsia="Ubuntu Mono" w:hAnsi="Ubuntu Mono"/>
+                <w:color w:val="333333"/>
+                <w:rtl w:val="0"/>
+              </w:rPr>
+              <w:t xml:space="preserve"> </w:t>
+            </w:r>
+            <w:r>
+              <w:rPr>
+                <w:rFonts w:ascii="Ubuntu Mono" w:cs="Ubuntu Mono" w:eastAsia="Ubuntu Mono" w:hAnsi="Ubuntu Mono"/>
+                <w:color w:val="2aa198"/>
+                <w:rtl w:val="0"/>
+              </w:rPr>
+              <w:t xml:space="preserve">1</w:t>
+            </w:r>
+            <w:r>
+              <w:rPr>
+                <w:rFonts w:ascii="Ubuntu Mono" w:cs="Ubuntu Mono" w:eastAsia="Ubuntu Mono" w:hAnsi="Ubuntu Mono"/>
+                <w:color w:val="586e75"/>
+                <w:rtl w:val="0"/>
+              </w:rPr>
+              <w:t xml:space="preserve">])</w:t>
+            </w:r>
+            <w:r>
+              <w:rPr>
+                <w:rFonts w:ascii="Ubuntu Mono" w:cs="Ubuntu Mono" w:eastAsia="Ubuntu Mono" w:hAnsi="Ubuntu Mono"/>
+                <w:color w:val="333333"/>
+                <w:rtl w:val="0"/>
+              </w:rPr>
+              <w:t xml:space="preserve"> </w:t>
+            </w:r>
+            <w:r>
+              <w:rPr>
+                <w:rFonts w:ascii="Ubuntu Mono" w:cs="Ubuntu Mono" w:eastAsia="Ubuntu Mono" w:hAnsi="Ubuntu Mono"/>
+                <w:color w:val="859900"/>
+                <w:rtl w:val="0"/>
+              </w:rPr>
+              <w:t xml:space="preserve">AS</w:t>
+            </w:r>
+            <w:r>
+              <w:rPr>
+                <w:rFonts w:ascii="Ubuntu Mono" w:cs="Ubuntu Mono" w:eastAsia="Ubuntu Mono" w:hAnsi="Ubuntu Mono"/>
+                <w:color w:val="333333"/>
+                <w:rtl w:val="0"/>
+              </w:rPr>
+              <w:t xml:space="preserve"> num_fills</w:t>
+            </w:r>
+          </w:p>
+          <w:p>
+            <w:pPr>
+              <w:widowControl w:val="0"/>
+              <w:shd w:fill="fffffe" w:val="clear"/>
+              <w:spacing w:line="240" w:lineRule="auto"/>
+              <w:jc w:val="both"/>
+              <w:rPr>
+                <w:rFonts w:ascii="Ubuntu Mono" w:cs="Ubuntu Mono" w:eastAsia="Ubuntu Mono" w:hAnsi="Ubuntu Mono"/>
+                <w:color w:val="2aa198"/>
+              </w:rPr>
+            </w:pPr>
+            <w:r>
+              <w:rPr>
+                <w:rFonts w:ascii="Ubuntu Mono" w:cs="Ubuntu Mono" w:eastAsia="Ubuntu Mono" w:hAnsi="Ubuntu Mono"/>
+                <w:color w:val="859900"/>
+                <w:rtl w:val="0"/>
+              </w:rPr>
+              <w:t xml:space="preserve">WHERE</w:t>
+            </w:r>
+            <w:r>
+              <w:rPr>
+                <w:rFonts w:ascii="Ubuntu Mono" w:cs="Ubuntu Mono" w:eastAsia="Ubuntu Mono" w:hAnsi="Ubuntu Mono"/>
+                <w:color w:val="333333"/>
+                <w:rtl w:val="0"/>
+              </w:rPr>
+              <w:t xml:space="preserve"> num_fills </w:t>
+            </w:r>
+            <w:r>
+              <w:rPr>
+                <w:rFonts w:ascii="Ubuntu Mono" w:cs="Ubuntu Mono" w:eastAsia="Ubuntu Mono" w:hAnsi="Ubuntu Mono"/>
+                <w:color w:val="586e75"/>
+                <w:rtl w:val="0"/>
+              </w:rPr>
+              <w:t xml:space="preserve">&gt;</w:t>
+            </w:r>
+            <w:r>
+              <w:rPr>
+                <w:rFonts w:ascii="Ubuntu Mono" w:cs="Ubuntu Mono" w:eastAsia="Ubuntu Mono" w:hAnsi="Ubuntu Mono"/>
+                <w:color w:val="333333"/>
+                <w:rtl w:val="0"/>
+              </w:rPr>
+              <w:t xml:space="preserve"> </w:t>
+            </w:r>
+            <w:r>
+              <w:rPr>
+                <w:rFonts w:ascii="Ubuntu Mono" w:cs="Ubuntu Mono" w:eastAsia="Ubuntu Mono" w:hAnsi="Ubuntu Mono"/>
+                <w:color w:val="2aa198"/>
+                <w:rtl w:val="0"/>
+              </w:rPr>
+              <w:t xml:space="preserve">3</w:t>
+            </w:r>
+          </w:p>
+          <w:p>
+            <w:pPr>
+              <w:widowControl w:val="0"/>
+              <w:shd w:fill="fffffe" w:val="clear"/>
+              <w:spacing w:line="240" w:lineRule="auto"/>
+              <w:jc w:val="both"/>
+              <w:rPr>
+                <w:rFonts w:ascii="Ubuntu Mono" w:cs="Ubuntu Mono" w:eastAsia="Ubuntu Mono" w:hAnsi="Ubuntu Mono"/>
+                <w:color w:val="333333"/>
+              </w:rPr>
+            </w:pPr>
+            <w:r>
+              <w:rPr>
+                <w:rFonts w:ascii="Ubuntu Mono" w:cs="Ubuntu Mono" w:eastAsia="Ubuntu Mono" w:hAnsi="Ubuntu Mono"/>
+                <w:color w:val="859900"/>
+                <w:rtl w:val="0"/>
+              </w:rPr>
+              <w:t xml:space="preserve">RETURN</w:t>
+            </w:r>
+            <w:r>
+              <w:rPr>
+                <w:rFonts w:ascii="Ubuntu Mono" w:cs="Ubuntu Mono" w:eastAsia="Ubuntu Mono" w:hAnsi="Ubuntu Mono"/>
+                <w:color w:val="333333"/>
+                <w:rtl w:val="0"/>
+              </w:rPr>
+              <w:t xml:space="preserve"> i</w:t>
+            </w:r>
+            <w:r>
+              <w:rPr>
+                <w:rFonts w:ascii="Ubuntu Mono" w:cs="Ubuntu Mono" w:eastAsia="Ubuntu Mono" w:hAnsi="Ubuntu Mono"/>
+                <w:color w:val="586e75"/>
+                <w:rtl w:val="0"/>
+              </w:rPr>
+              <w:t xml:space="preserve">.</w:t>
+            </w:r>
+            <w:r>
+              <w:rPr>
+                <w:rFonts w:ascii="Ubuntu Mono" w:cs="Ubuntu Mono" w:eastAsia="Ubuntu Mono" w:hAnsi="Ubuntu Mono"/>
+                <w:color w:val="333333"/>
+                <w:rtl w:val="0"/>
+              </w:rPr>
+              <w:t xml:space="preserve">Nom </w:t>
+            </w:r>
+            <w:r>
+              <w:rPr>
+                <w:rFonts w:ascii="Ubuntu Mono" w:cs="Ubuntu Mono" w:eastAsia="Ubuntu Mono" w:hAnsi="Ubuntu Mono"/>
+                <w:color w:val="859900"/>
+                <w:rtl w:val="0"/>
+              </w:rPr>
+              <w:t xml:space="preserve">AS</w:t>
+            </w:r>
+            <w:r>
+              <w:rPr>
+                <w:rFonts w:ascii="Ubuntu Mono" w:cs="Ubuntu Mono" w:eastAsia="Ubuntu Mono" w:hAnsi="Ubuntu Mono"/>
+                <w:color w:val="333333"/>
+                <w:rtl w:val="0"/>
+              </w:rPr>
+              <w:t xml:space="preserve"> Nom</w:t>
+            </w:r>
+            <w:r>
+              <w:rPr>
+                <w:rFonts w:ascii="Ubuntu Mono" w:cs="Ubuntu Mono" w:eastAsia="Ubuntu Mono" w:hAnsi="Ubuntu Mono"/>
+                <w:color w:val="586e75"/>
+                <w:rtl w:val="0"/>
+              </w:rPr>
+              <w:t xml:space="preserve">,</w:t>
+            </w:r>
+            <w:r>
+              <w:rPr>
+                <w:rFonts w:ascii="Ubuntu Mono" w:cs="Ubuntu Mono" w:eastAsia="Ubuntu Mono" w:hAnsi="Ubuntu Mono"/>
+                <w:color w:val="333333"/>
+                <w:rtl w:val="0"/>
+              </w:rPr>
+              <w:t xml:space="preserve"> i</w:t>
+            </w:r>
+            <w:r>
+              <w:rPr>
+                <w:rFonts w:ascii="Ubuntu Mono" w:cs="Ubuntu Mono" w:eastAsia="Ubuntu Mono" w:hAnsi="Ubuntu Mono"/>
+                <w:color w:val="586e75"/>
+                <w:rtl w:val="0"/>
+              </w:rPr>
+              <w:t xml:space="preserve">.</w:t>
+            </w:r>
+            <w:r>
+              <w:rPr>
+                <w:rFonts w:ascii="Ubuntu Mono" w:cs="Ubuntu Mono" w:eastAsia="Ubuntu Mono" w:hAnsi="Ubuntu Mono"/>
+                <w:color w:val="333333"/>
+                <w:rtl w:val="0"/>
+              </w:rPr>
+              <w:t xml:space="preserve">Cognom1 </w:t>
+            </w:r>
+            <w:r>
+              <w:rPr>
+                <w:rFonts w:ascii="Ubuntu Mono" w:cs="Ubuntu Mono" w:eastAsia="Ubuntu Mono" w:hAnsi="Ubuntu Mono"/>
+                <w:color w:val="859900"/>
+                <w:rtl w:val="0"/>
+              </w:rPr>
+              <w:t xml:space="preserve">AS</w:t>
+            </w:r>
+            <w:r>
+              <w:rPr>
+                <w:rFonts w:ascii="Ubuntu Mono" w:cs="Ubuntu Mono" w:eastAsia="Ubuntu Mono" w:hAnsi="Ubuntu Mono"/>
+                <w:color w:val="333333"/>
+                <w:rtl w:val="0"/>
+              </w:rPr>
+              <w:t xml:space="preserve"> Cognom1</w:t>
+            </w:r>
+            <w:r>
+              <w:rPr>
+                <w:rFonts w:ascii="Ubuntu Mono" w:cs="Ubuntu Mono" w:eastAsia="Ubuntu Mono" w:hAnsi="Ubuntu Mono"/>
+                <w:color w:val="586e75"/>
+                <w:rtl w:val="0"/>
+              </w:rPr>
+              <w:t xml:space="preserve">,</w:t>
+            </w:r>
+            <w:r>
+              <w:rPr>
+                <w:rFonts w:ascii="Ubuntu Mono" w:cs="Ubuntu Mono" w:eastAsia="Ubuntu Mono" w:hAnsi="Ubuntu Mono"/>
+                <w:color w:val="333333"/>
+                <w:rtl w:val="0"/>
+              </w:rPr>
+              <w:t xml:space="preserve"> i</w:t>
+            </w:r>
+            <w:r>
+              <w:rPr>
+                <w:rFonts w:ascii="Ubuntu Mono" w:cs="Ubuntu Mono" w:eastAsia="Ubuntu Mono" w:hAnsi="Ubuntu Mono"/>
+                <w:color w:val="586e75"/>
+                <w:rtl w:val="0"/>
+              </w:rPr>
+              <w:t xml:space="preserve">.</w:t>
+            </w:r>
+            <w:r>
+              <w:rPr>
+                <w:rFonts w:ascii="Ubuntu Mono" w:cs="Ubuntu Mono" w:eastAsia="Ubuntu Mono" w:hAnsi="Ubuntu Mono"/>
+                <w:color w:val="333333"/>
+                <w:rtl w:val="0"/>
+              </w:rPr>
+              <w:t xml:space="preserve">Cognom2 </w:t>
+            </w:r>
+            <w:r>
+              <w:rPr>
+                <w:rFonts w:ascii="Ubuntu Mono" w:cs="Ubuntu Mono" w:eastAsia="Ubuntu Mono" w:hAnsi="Ubuntu Mono"/>
+                <w:color w:val="859900"/>
+                <w:rtl w:val="0"/>
+              </w:rPr>
+              <w:t xml:space="preserve">AS</w:t>
+            </w:r>
+            <w:r>
+              <w:rPr>
+                <w:rFonts w:ascii="Ubuntu Mono" w:cs="Ubuntu Mono" w:eastAsia="Ubuntu Mono" w:hAnsi="Ubuntu Mono"/>
+                <w:color w:val="333333"/>
+                <w:rtl w:val="0"/>
+              </w:rPr>
+              <w:t xml:space="preserve"> Cognom2</w:t>
+            </w:r>
+            <w:r>
+              <w:rPr>
+                <w:rFonts w:ascii="Ubuntu Mono" w:cs="Ubuntu Mono" w:eastAsia="Ubuntu Mono" w:hAnsi="Ubuntu Mono"/>
+                <w:color w:val="586e75"/>
+                <w:rtl w:val="0"/>
+              </w:rPr>
+              <w:t xml:space="preserve">,</w:t>
+            </w:r>
+            <w:r>
+              <w:rPr>
+                <w:rFonts w:ascii="Ubuntu Mono" w:cs="Ubuntu Mono" w:eastAsia="Ubuntu Mono" w:hAnsi="Ubuntu Mono"/>
+                <w:color w:val="333333"/>
+                <w:rtl w:val="0"/>
+              </w:rPr>
+              <w:t xml:space="preserve"> num_fills</w:t>
+            </w:r>
+          </w:p>
+          <w:p>
+            <w:pPr>
+              <w:widowControl w:val="0"/>
+              <w:shd w:fill="fffffe" w:val="clear"/>
+              <w:spacing w:line="240" w:lineRule="auto"/>
+              <w:jc w:val="both"/>
+              <w:rPr>
+                <w:rFonts w:ascii="Ubuntu Mono" w:cs="Ubuntu Mono" w:eastAsia="Ubuntu Mono" w:hAnsi="Ubuntu Mono"/>
+                <w:color w:val="859900"/>
+              </w:rPr>
+            </w:pPr>
+            <w:r>
+              <w:rPr>
+                <w:rFonts w:ascii="Ubuntu Mono" w:cs="Ubuntu Mono" w:eastAsia="Ubuntu Mono" w:hAnsi="Ubuntu Mono"/>
+                <w:color w:val="859900"/>
+                <w:rtl w:val="0"/>
+              </w:rPr>
+              <w:t xml:space="preserve">ORDER</w:t>
+            </w:r>
+            <w:r>
+              <w:rPr>
+                <w:rFonts w:ascii="Ubuntu Mono" w:cs="Ubuntu Mono" w:eastAsia="Ubuntu Mono" w:hAnsi="Ubuntu Mono"/>
+                <w:color w:val="333333"/>
+                <w:rtl w:val="0"/>
+              </w:rPr>
+              <w:t xml:space="preserve"> </w:t>
+            </w:r>
+            <w:r>
+              <w:rPr>
+                <w:rFonts w:ascii="Ubuntu Mono" w:cs="Ubuntu Mono" w:eastAsia="Ubuntu Mono" w:hAnsi="Ubuntu Mono"/>
+                <w:color w:val="859900"/>
+                <w:rtl w:val="0"/>
+              </w:rPr>
+              <w:t xml:space="preserve">BY</w:t>
+            </w:r>
+            <w:r>
+              <w:rPr>
+                <w:rFonts w:ascii="Ubuntu Mono" w:cs="Ubuntu Mono" w:eastAsia="Ubuntu Mono" w:hAnsi="Ubuntu Mono"/>
+                <w:color w:val="333333"/>
+                <w:rtl w:val="0"/>
+              </w:rPr>
+              <w:t xml:space="preserve"> num_fills </w:t>
+            </w:r>
+            <w:r>
+              <w:rPr>
+                <w:rFonts w:ascii="Ubuntu Mono" w:cs="Ubuntu Mono" w:eastAsia="Ubuntu Mono" w:hAnsi="Ubuntu Mono"/>
+                <w:color w:val="859900"/>
+                <w:rtl w:val="0"/>
+              </w:rPr>
+              <w:t xml:space="preserve">DESC</w:t>
+            </w:r>
+          </w:p>
+          <w:p>
+            <w:pPr>
+              <w:widowControl w:val="0"/>
+              <w:shd w:fill="fffffe" w:val="clear"/>
+              <w:spacing w:line="240" w:lineRule="auto"/>
+              <w:jc w:val="both"/>
+              <w:rPr>
+                <w:rFonts w:ascii="Ubuntu Mono" w:cs="Ubuntu Mono" w:eastAsia="Ubuntu Mono" w:hAnsi="Ubuntu Mono"/>
+              </w:rPr>
+            </w:pPr>
+            <w:r>
+              <w:rPr>
+                <w:rFonts w:ascii="Ubuntu Mono" w:cs="Ubuntu Mono" w:eastAsia="Ubuntu Mono" w:hAnsi="Ubuntu Mono"/>
+                <w:color w:val="859900"/>
+                <w:rtl w:val="0"/>
+              </w:rPr>
+              <w:t xml:space="preserve">LIMIT</w:t>
+            </w:r>
+            <w:r>
+              <w:rPr>
+                <w:rFonts w:ascii="Ubuntu Mono" w:cs="Ubuntu Mono" w:eastAsia="Ubuntu Mono" w:hAnsi="Ubuntu Mono"/>
+                <w:color w:val="333333"/>
+                <w:rtl w:val="0"/>
+              </w:rPr>
+              <w:t xml:space="preserve"> </w:t>
+            </w:r>
+            <w:r>
+              <w:rPr>
+                <w:rFonts w:ascii="Ubuntu Mono" w:cs="Ubuntu Mono" w:eastAsia="Ubuntu Mono" w:hAnsi="Ubuntu Mono"/>
+                <w:color w:val="2aa198"/>
+                <w:rtl w:val="0"/>
+              </w:rPr>
+              <w:t xml:space="preserve">20</w:t>
+            </w:r>
             <w:r>
               <w:rPr>
                 <w:rtl w:val="0"/>

</xml_diff>